<commit_message>
Projektna dok. - dodan opis aplikacije
</commit_message>
<xml_diff>
--- a/Projektna dokumentacija/Indoor Tracking - Projektna dokumentacija.docx
+++ b/Projektna dokumentacija/Indoor Tracking - Projektna dokumentacija.docx
@@ -631,6 +631,13 @@
     </w:p>
     <w:sdt>
       <w:sdtPr>
+        <w:rPr>
+          <w:rFonts w:asciiTheme="minorHAnsi" w:eastAsiaTheme="minorHAnsi" w:hAnsiTheme="minorHAnsi" w:cstheme="minorBidi"/>
+          <w:color w:val="auto"/>
+          <w:sz w:val="22"/>
+          <w:szCs w:val="22"/>
+          <w:lang w:val="hr-HR"/>
+        </w:rPr>
         <w:id w:val="786171763"/>
         <w:docPartObj>
           <w:docPartGallery w:val="Table of Contents"/>
@@ -639,26 +646,20 @@
       </w:sdtPr>
       <w:sdtEndPr>
         <w:rPr>
-          <w:rFonts w:asciiTheme="minorHAnsi" w:eastAsiaTheme="minorHAnsi" w:hAnsiTheme="minorHAnsi" w:cstheme="minorBidi"/>
           <w:b/>
           <w:bCs/>
           <w:noProof/>
-          <w:color w:val="auto"/>
-          <w:sz w:val="22"/>
-          <w:szCs w:val="22"/>
-          <w:lang w:val="hr-HR"/>
         </w:rPr>
       </w:sdtEndPr>
       <w:sdtContent>
         <w:p>
           <w:pPr>
             <w:pStyle w:val="TOCHeading"/>
+            <w:spacing w:before="0" w:after="240"/>
             <w:rPr>
               <w:rFonts w:ascii="Times New Roman" w:hAnsi="Times New Roman" w:cs="Times New Roman"/>
               <w:b/>
               <w:color w:val="auto"/>
-              <w:sz w:val="28"/>
-              <w:szCs w:val="28"/>
             </w:rPr>
           </w:pPr>
           <w:r>
@@ -666,24 +667,279 @@
               <w:rFonts w:ascii="Times New Roman" w:hAnsi="Times New Roman" w:cs="Times New Roman"/>
               <w:b/>
               <w:color w:val="auto"/>
-              <w:sz w:val="28"/>
-              <w:szCs w:val="28"/>
             </w:rPr>
             <w:t>Sadržaj</w:t>
           </w:r>
         </w:p>
         <w:p>
-          <w:fldSimple w:instr=" TOC \o &quot;1-3&quot; \h \z \u ">
+          <w:pPr>
+            <w:pStyle w:val="TOC1"/>
+            <w:tabs>
+              <w:tab w:val="left" w:pos="440"/>
+              <w:tab w:val="right" w:leader="dot" w:pos="9062"/>
+            </w:tabs>
+            <w:rPr>
+              <w:rFonts w:ascii="Times New Roman" w:hAnsi="Times New Roman" w:cs="Times New Roman"/>
+              <w:noProof/>
+              <w:sz w:val="24"/>
+              <w:szCs w:val="24"/>
+            </w:rPr>
+          </w:pPr>
+          <w:r>
+            <w:rPr>
+              <w:rFonts w:ascii="Times New Roman" w:hAnsi="Times New Roman" w:cs="Times New Roman"/>
+              <w:sz w:val="24"/>
+              <w:szCs w:val="24"/>
+            </w:rPr>
+            <w:fldChar w:fldCharType="begin"/>
+          </w:r>
+          <w:r>
+            <w:rPr>
+              <w:rFonts w:ascii="Times New Roman" w:hAnsi="Times New Roman" w:cs="Times New Roman"/>
+              <w:sz w:val="24"/>
+              <w:szCs w:val="24"/>
+            </w:rPr>
+            <w:instrText xml:space="preserve"> TOC \o "1-3" \h \z \u </w:instrText>
+          </w:r>
+          <w:r>
+            <w:rPr>
+              <w:rFonts w:ascii="Times New Roman" w:hAnsi="Times New Roman" w:cs="Times New Roman"/>
+              <w:sz w:val="24"/>
+              <w:szCs w:val="24"/>
+            </w:rPr>
+            <w:fldChar w:fldCharType="separate"/>
+          </w:r>
+          <w:hyperlink w:anchor="_Toc466387833" w:history="1">
             <w:r>
               <w:rPr>
-                <w:b/>
-                <w:bCs/>
+                <w:rStyle w:val="Hyperlink"/>
+                <w:rFonts w:ascii="Times New Roman" w:hAnsi="Times New Roman" w:cs="Times New Roman"/>
                 <w:noProof/>
-                <w:lang w:val="en-US"/>
+                <w:sz w:val="24"/>
+                <w:szCs w:val="24"/>
               </w:rPr>
-              <w:t>No table of contents entries found.</w:t>
+              <w:t>1.</w:t>
             </w:r>
-          </w:fldSimple>
+            <w:r>
+              <w:rPr>
+                <w:rFonts w:ascii="Times New Roman" w:hAnsi="Times New Roman" w:cs="Times New Roman"/>
+                <w:noProof/>
+                <w:sz w:val="24"/>
+                <w:szCs w:val="24"/>
+              </w:rPr>
+              <w:tab/>
+            </w:r>
+            <w:r>
+              <w:rPr>
+                <w:rStyle w:val="Hyperlink"/>
+                <w:rFonts w:ascii="Times New Roman" w:hAnsi="Times New Roman" w:cs="Times New Roman"/>
+                <w:noProof/>
+                <w:sz w:val="24"/>
+                <w:szCs w:val="24"/>
+              </w:rPr>
+              <w:t>Opis aplikacije</w:t>
+            </w:r>
+            <w:r>
+              <w:rPr>
+                <w:rFonts w:ascii="Times New Roman" w:hAnsi="Times New Roman" w:cs="Times New Roman"/>
+                <w:noProof/>
+                <w:webHidden/>
+                <w:sz w:val="24"/>
+                <w:szCs w:val="24"/>
+              </w:rPr>
+              <w:tab/>
+            </w:r>
+            <w:r>
+              <w:rPr>
+                <w:rFonts w:ascii="Times New Roman" w:hAnsi="Times New Roman" w:cs="Times New Roman"/>
+                <w:noProof/>
+                <w:webHidden/>
+                <w:sz w:val="24"/>
+                <w:szCs w:val="24"/>
+              </w:rPr>
+              <w:fldChar w:fldCharType="begin"/>
+            </w:r>
+            <w:r>
+              <w:rPr>
+                <w:rFonts w:ascii="Times New Roman" w:hAnsi="Times New Roman" w:cs="Times New Roman"/>
+                <w:noProof/>
+                <w:webHidden/>
+                <w:sz w:val="24"/>
+                <w:szCs w:val="24"/>
+              </w:rPr>
+              <w:instrText xml:space="preserve"> PAGEREF _Toc466387833 \h </w:instrText>
+            </w:r>
+            <w:r>
+              <w:rPr>
+                <w:rFonts w:ascii="Times New Roman" w:hAnsi="Times New Roman" w:cs="Times New Roman"/>
+                <w:noProof/>
+                <w:webHidden/>
+                <w:sz w:val="24"/>
+                <w:szCs w:val="24"/>
+              </w:rPr>
+            </w:r>
+            <w:r>
+              <w:rPr>
+                <w:rFonts w:ascii="Times New Roman" w:hAnsi="Times New Roman" w:cs="Times New Roman"/>
+                <w:noProof/>
+                <w:webHidden/>
+                <w:sz w:val="24"/>
+                <w:szCs w:val="24"/>
+              </w:rPr>
+              <w:fldChar w:fldCharType="separate"/>
+            </w:r>
+            <w:r>
+              <w:rPr>
+                <w:rFonts w:ascii="Times New Roman" w:hAnsi="Times New Roman" w:cs="Times New Roman"/>
+                <w:noProof/>
+                <w:webHidden/>
+                <w:sz w:val="24"/>
+                <w:szCs w:val="24"/>
+              </w:rPr>
+              <w:t>1</w:t>
+            </w:r>
+            <w:r>
+              <w:rPr>
+                <w:rFonts w:ascii="Times New Roman" w:hAnsi="Times New Roman" w:cs="Times New Roman"/>
+                <w:noProof/>
+                <w:webHidden/>
+                <w:sz w:val="24"/>
+                <w:szCs w:val="24"/>
+              </w:rPr>
+              <w:fldChar w:fldCharType="end"/>
+            </w:r>
+          </w:hyperlink>
+        </w:p>
+        <w:p>
+          <w:pPr>
+            <w:pStyle w:val="TOC1"/>
+            <w:tabs>
+              <w:tab w:val="left" w:pos="440"/>
+              <w:tab w:val="right" w:leader="dot" w:pos="9062"/>
+            </w:tabs>
+            <w:rPr>
+              <w:rFonts w:ascii="Times New Roman" w:hAnsi="Times New Roman" w:cs="Times New Roman"/>
+              <w:noProof/>
+              <w:sz w:val="24"/>
+              <w:szCs w:val="24"/>
+            </w:rPr>
+          </w:pPr>
+          <w:hyperlink w:anchor="_Toc466387834" w:history="1">
+            <w:r>
+              <w:rPr>
+                <w:rStyle w:val="Hyperlink"/>
+                <w:rFonts w:ascii="Times New Roman" w:hAnsi="Times New Roman" w:cs="Times New Roman"/>
+                <w:noProof/>
+                <w:sz w:val="24"/>
+                <w:szCs w:val="24"/>
+                <w:lang w:eastAsia="hr-HR"/>
+              </w:rPr>
+              <w:t>2.</w:t>
+            </w:r>
+            <w:r>
+              <w:rPr>
+                <w:rFonts w:ascii="Times New Roman" w:hAnsi="Times New Roman" w:cs="Times New Roman"/>
+                <w:noProof/>
+                <w:sz w:val="24"/>
+                <w:szCs w:val="24"/>
+              </w:rPr>
+              <w:tab/>
+            </w:r>
+            <w:r>
+              <w:rPr>
+                <w:rStyle w:val="Hyperlink"/>
+                <w:rFonts w:ascii="Times New Roman" w:hAnsi="Times New Roman" w:cs="Times New Roman"/>
+                <w:noProof/>
+                <w:sz w:val="24"/>
+                <w:szCs w:val="24"/>
+                <w:lang w:eastAsia="hr-HR"/>
+              </w:rPr>
+              <w:t>Skica aplikacije</w:t>
+            </w:r>
+            <w:r>
+              <w:rPr>
+                <w:rFonts w:ascii="Times New Roman" w:hAnsi="Times New Roman" w:cs="Times New Roman"/>
+                <w:noProof/>
+                <w:webHidden/>
+                <w:sz w:val="24"/>
+                <w:szCs w:val="24"/>
+              </w:rPr>
+              <w:tab/>
+            </w:r>
+            <w:r>
+              <w:rPr>
+                <w:rFonts w:ascii="Times New Roman" w:hAnsi="Times New Roman" w:cs="Times New Roman"/>
+                <w:noProof/>
+                <w:webHidden/>
+                <w:sz w:val="24"/>
+                <w:szCs w:val="24"/>
+              </w:rPr>
+              <w:fldChar w:fldCharType="begin"/>
+            </w:r>
+            <w:r>
+              <w:rPr>
+                <w:rFonts w:ascii="Times New Roman" w:hAnsi="Times New Roman" w:cs="Times New Roman"/>
+                <w:noProof/>
+                <w:webHidden/>
+                <w:sz w:val="24"/>
+                <w:szCs w:val="24"/>
+              </w:rPr>
+              <w:instrText xml:space="preserve"> PAGEREF _Toc466387834 \h </w:instrText>
+            </w:r>
+            <w:r>
+              <w:rPr>
+                <w:rFonts w:ascii="Times New Roman" w:hAnsi="Times New Roman" w:cs="Times New Roman"/>
+                <w:noProof/>
+                <w:webHidden/>
+                <w:sz w:val="24"/>
+                <w:szCs w:val="24"/>
+              </w:rPr>
+            </w:r>
+            <w:r>
+              <w:rPr>
+                <w:rFonts w:ascii="Times New Roman" w:hAnsi="Times New Roman" w:cs="Times New Roman"/>
+                <w:noProof/>
+                <w:webHidden/>
+                <w:sz w:val="24"/>
+                <w:szCs w:val="24"/>
+              </w:rPr>
+              <w:fldChar w:fldCharType="separate"/>
+            </w:r>
+            <w:r>
+              <w:rPr>
+                <w:rFonts w:ascii="Times New Roman" w:hAnsi="Times New Roman" w:cs="Times New Roman"/>
+                <w:noProof/>
+                <w:webHidden/>
+                <w:sz w:val="24"/>
+                <w:szCs w:val="24"/>
+              </w:rPr>
+              <w:t>2</w:t>
+            </w:r>
+            <w:r>
+              <w:rPr>
+                <w:rFonts w:ascii="Times New Roman" w:hAnsi="Times New Roman" w:cs="Times New Roman"/>
+                <w:noProof/>
+                <w:webHidden/>
+                <w:sz w:val="24"/>
+                <w:szCs w:val="24"/>
+              </w:rPr>
+              <w:fldChar w:fldCharType="end"/>
+            </w:r>
+          </w:hyperlink>
+        </w:p>
+        <w:p>
+          <w:r>
+            <w:rPr>
+              <w:rFonts w:ascii="Times New Roman" w:hAnsi="Times New Roman" w:cs="Times New Roman"/>
+              <w:b/>
+              <w:bCs/>
+              <w:noProof/>
+              <w:sz w:val="24"/>
+              <w:szCs w:val="24"/>
+              <w:lang w:val="en-US"/>
+            </w:rPr>
+            <w:fldChar w:fldCharType="end"/>
+          </w:r>
         </w:p>
       </w:sdtContent>
     </w:sdt>
@@ -701,33 +957,250 @@
           <w:docGrid w:linePitch="360"/>
         </w:sectPr>
       </w:pPr>
+      <w:bookmarkStart w:id="0" w:name="_GoBack"/>
+      <w:bookmarkEnd w:id="0"/>
     </w:p>
     <w:p>
       <w:pPr>
         <w:pStyle w:val="1Naslov"/>
-      </w:pPr>
+        <w:outlineLvl w:val="0"/>
+      </w:pPr>
+      <w:bookmarkStart w:id="1" w:name="_Toc466387833"/>
       <w:r>
         <w:lastRenderedPageBreak/>
         <w:t>Opis aplikacije</w:t>
       </w:r>
-    </w:p>
-    <w:p>
-      <w:pPr>
-        <w:pStyle w:val="11Podnaslov"/>
-      </w:pPr>
-      <w:r>
-        <w:t>Podnaslov</w:t>
-      </w:r>
+      <w:bookmarkEnd w:id="1"/>
     </w:p>
     <w:p>
       <w:pPr>
         <w:pStyle w:val="Normalnitekst"/>
-      </w:pPr>
-      <w:r>
-        <w:t>Neki tekst ovdje.</w:t>
-      </w:r>
-      <w:bookmarkStart w:id="0" w:name="_GoBack"/>
-      <w:bookmarkEnd w:id="0"/>
+        <w:ind w:firstLine="708"/>
+      </w:pPr>
+      <w:r>
+        <w:t>Cilj ove aplikacije je određivanje položaja korisnika u zgradi (koja sadrži nekoliko soba na više katova). Aplikacija bilježi kretanje korisnika i njegov položaj je vidljiv svim ostalim korisnicima (položaj korisnika dostupan je drugim korisnicima kroz opcije pregleda lokacija i korisnika).</w:t>
+      </w:r>
+    </w:p>
+    <w:p>
+      <w:pPr>
+        <w:pStyle w:val="Normalnitekst"/>
+        <w:ind w:firstLine="708"/>
+      </w:pPr>
+      <w:r>
+        <w:t>Položaj se određuje pomoću ICD uređaja. ICD uređaj je Bluetooth odašiljač koji stalno odašilje svoju MAC adresu. U svakoj prostoriji nalazi se jedan takav uređaj te je u bazi podataka njegova MAC adresa pridružena prostoriji u kojoj se isti nalazi. Android uređaj može "vidjeti" taj odašiljač i očitati njegovu MAC adresu te prema zapisu iz baze podataka određuje svoju trenutnu pozicija (lokaciju/prostoriju) u zgradi. Tvrtka Mobilisis d.o.o. dat će nam pristup tim podacima iz baze podataka kako bi ih mogli koristiti u</w:t>
+      </w:r>
+      <w:r>
+        <w:t xml:space="preserve"> svojoj aplikaciji.</w:t>
+      </w:r>
+    </w:p>
+    <w:p>
+      <w:pPr>
+        <w:pStyle w:val="Normalnitekst"/>
+        <w:ind w:firstLine="708"/>
+      </w:pPr>
+      <w:r>
+        <w:t>Svi podaci će biti spremljeni na serversku bazu podataka (MS SQL Server) od same tvrtke, pristupa im se putem Wi-Fi (ili 3G) signala. Ukoliko bude potrebe, neki podaci se možda budu spremali lokalno radi boljih performansi i manje potr</w:t>
+      </w:r>
+      <w:r>
+        <w:t>ošnje prometa.</w:t>
+      </w:r>
+    </w:p>
+    <w:p>
+      <w:pPr>
+        <w:pStyle w:val="Normalnitekst"/>
+        <w:ind w:firstLine="708"/>
+      </w:pPr>
+      <w:r>
+        <w:t>Aplikaciju će činiti 4 modula: GUI modul (za prikaz podataka, grafičko sučelje), Database modul (za spajanje podataka s bazom podataka), BLE modul (eng. Bluetooth Low Energy, za povezivanje aplikacije s ICD uređajima) te Core modul (za povezivanje svih modula).</w:t>
+      </w:r>
+    </w:p>
+    <w:p>
+      <w:pPr>
+        <w:pStyle w:val="Normalnitekst"/>
+        <w:rPr>
+          <w:b/>
+        </w:rPr>
+      </w:pPr>
+      <w:r>
+        <w:tab/>
+      </w:r>
+      <w:r>
+        <w:rPr>
+          <w:b/>
+        </w:rPr>
+        <w:t>Funkcionalnosti aplikacije:</w:t>
+      </w:r>
+    </w:p>
+    <w:p>
+      <w:pPr>
+        <w:pStyle w:val="Normalnitekst"/>
+        <w:numPr>
+          <w:ilvl w:val="0"/>
+          <w:numId w:val="6"/>
+        </w:numPr>
+        <w:rPr>
+          <w:lang w:eastAsia="hr-HR"/>
+        </w:rPr>
+      </w:pPr>
+      <w:r>
+        <w:rPr>
+          <w:lang w:eastAsia="hr-HR"/>
+        </w:rPr>
+        <w:t>p</w:t>
+      </w:r>
+      <w:r>
+        <w:rPr>
+          <w:lang w:eastAsia="hr-HR"/>
+        </w:rPr>
+        <w:t>rijava i odjava korisnika u aplikaciju pomoću korisničkog imena i lozinke</w:t>
+      </w:r>
+    </w:p>
+    <w:p>
+      <w:pPr>
+        <w:pStyle w:val="Normalnitekst"/>
+        <w:numPr>
+          <w:ilvl w:val="0"/>
+          <w:numId w:val="6"/>
+        </w:numPr>
+        <w:rPr>
+          <w:lang w:eastAsia="hr-HR"/>
+        </w:rPr>
+      </w:pPr>
+      <w:r>
+        <w:rPr>
+          <w:lang w:eastAsia="hr-HR"/>
+        </w:rPr>
+        <w:t>pozicioniranje korisnika u zgradi (prikaz moje trenutne lokacije i njenih detalja, prikaz obavijesti o ulazu/izlazu iz zgrade)</w:t>
+      </w:r>
+    </w:p>
+    <w:p>
+      <w:pPr>
+        <w:pStyle w:val="Normalnitekst"/>
+        <w:numPr>
+          <w:ilvl w:val="0"/>
+          <w:numId w:val="6"/>
+        </w:numPr>
+        <w:rPr>
+          <w:lang w:eastAsia="hr-HR"/>
+        </w:rPr>
+      </w:pPr>
+      <w:r>
+        <w:rPr>
+          <w:lang w:eastAsia="hr-HR"/>
+        </w:rPr>
+        <w:t>bilježenje (spremanje) podataka o kretanju korisnika i mogućnost pregleda vlastite povijesti kretanja (filtriranje prema lokaciji i datumu)</w:t>
+      </w:r>
+    </w:p>
+    <w:p>
+      <w:pPr>
+        <w:pStyle w:val="Normalnitekst"/>
+        <w:numPr>
+          <w:ilvl w:val="0"/>
+          <w:numId w:val="6"/>
+        </w:numPr>
+        <w:rPr>
+          <w:lang w:eastAsia="hr-HR"/>
+        </w:rPr>
+      </w:pPr>
+      <w:r>
+        <w:rPr>
+          <w:lang w:eastAsia="hr-HR"/>
+        </w:rPr>
+        <w:t>pregled svih lokacija (i korisnika koji se trenutno tamo nalaze)</w:t>
+      </w:r>
+    </w:p>
+    <w:p>
+      <w:pPr>
+        <w:pStyle w:val="Normalnitekst"/>
+        <w:numPr>
+          <w:ilvl w:val="0"/>
+          <w:numId w:val="6"/>
+        </w:numPr>
+        <w:rPr>
+          <w:lang w:eastAsia="hr-HR"/>
+        </w:rPr>
+      </w:pPr>
+      <w:r>
+        <w:rPr>
+          <w:lang w:eastAsia="hr-HR"/>
+        </w:rPr>
+        <w:t>pregled svih korisnika (i prikaz profila korisnika)</w:t>
+      </w:r>
+    </w:p>
+    <w:p>
+      <w:pPr>
+        <w:pStyle w:val="Normalnitekst"/>
+        <w:numPr>
+          <w:ilvl w:val="0"/>
+          <w:numId w:val="6"/>
+        </w:numPr>
+        <w:rPr>
+          <w:lang w:eastAsia="hr-HR"/>
+        </w:rPr>
+      </w:pPr>
+      <w:r>
+        <w:rPr>
+          <w:lang w:eastAsia="hr-HR"/>
+        </w:rPr>
+        <w:t>pregled i djelomično uređivanje vlastitog profila</w:t>
+      </w:r>
+    </w:p>
+    <w:p>
+      <w:pPr>
+        <w:pStyle w:val="Normalnitekst"/>
+        <w:ind w:firstLine="708"/>
+        <w:rPr>
+          <w:lang w:eastAsia="hr-HR"/>
+        </w:rPr>
+      </w:pPr>
+      <w:r>
+        <w:rPr>
+          <w:lang w:eastAsia="hr-HR"/>
+        </w:rPr>
+        <w:t>Aplikacija je namijenjena Android platformi, točnije za mobilne uređaje s Android 4.4 (KitKat) ili višim operacijskim sustavom.</w:t>
+      </w:r>
+    </w:p>
+    <w:p>
+      <w:pPr>
+        <w:rPr>
+          <w:rFonts w:ascii="Times New Roman" w:hAnsi="Times New Roman" w:cs="Times New Roman"/>
+          <w:sz w:val="24"/>
+          <w:szCs w:val="24"/>
+          <w:lang w:eastAsia="hr-HR"/>
+        </w:rPr>
+      </w:pPr>
+      <w:r>
+        <w:rPr>
+          <w:lang w:eastAsia="hr-HR"/>
+        </w:rPr>
+        <w:br w:type="page"/>
+      </w:r>
+    </w:p>
+    <w:p>
+      <w:pPr>
+        <w:pStyle w:val="1Naslov"/>
+        <w:outlineLvl w:val="0"/>
+        <w:rPr>
+          <w:lang w:eastAsia="hr-HR"/>
+        </w:rPr>
+      </w:pPr>
+      <w:bookmarkStart w:id="2" w:name="_Toc466387834"/>
+      <w:r>
+        <w:rPr>
+          <w:lang w:eastAsia="hr-HR"/>
+        </w:rPr>
+        <w:lastRenderedPageBreak/>
+        <w:t>Skica aplikacije</w:t>
+      </w:r>
+      <w:bookmarkEnd w:id="2"/>
+    </w:p>
+    <w:p>
+      <w:pPr>
+        <w:pStyle w:val="Normalnitekst"/>
+        <w:rPr>
+          <w:lang w:eastAsia="hr-HR"/>
+        </w:rPr>
+      </w:pPr>
     </w:p>
     <w:sectPr>
       <w:footerReference w:type="default" r:id="rId8"/>
@@ -800,7 +1273,7 @@
           <w:rPr>
             <w:noProof/>
           </w:rPr>
-          <w:t>1</w:t>
+          <w:t>2</w:t>
         </w:r>
         <w:r>
           <w:rPr>
@@ -847,6 +1320,381 @@
 <file path=word/numbering.xml><?xml version="1.0" encoding="utf-8"?>
 <w:numbering xmlns:wpc="http://schemas.microsoft.com/office/word/2010/wordprocessingCanvas" xmlns:mc="http://schemas.openxmlformats.org/markup-compatibility/2006" xmlns:o="urn:schemas-microsoft-com:office:office" xmlns:r="http://schemas.openxmlformats.org/officeDocument/2006/relationships" xmlns:m="http://schemas.openxmlformats.org/officeDocument/2006/math" xmlns:v="urn:schemas-microsoft-com:vml" xmlns:wp14="http://schemas.microsoft.com/office/word/2010/wordprocessingDrawing" xmlns:wp="http://schemas.openxmlformats.org/drawingml/2006/wordprocessingDrawing" xmlns:w10="urn:schemas-microsoft-com:office:word" xmlns:w="http://schemas.openxmlformats.org/wordprocessingml/2006/main" xmlns:w14="http://schemas.microsoft.com/office/word/2010/wordml" xmlns:w15="http://schemas.microsoft.com/office/word/2012/wordml" xmlns:wpg="http://schemas.microsoft.com/office/word/2010/wordprocessingGroup" xmlns:wpi="http://schemas.microsoft.com/office/word/2010/wordprocessingInk" xmlns:wne="http://schemas.microsoft.com/office/word/2006/wordml" xmlns:wps="http://schemas.microsoft.com/office/word/2010/wordprocessingShape" mc:Ignorable="w14 w15 wp14">
   <w:abstractNum w:abstractNumId="0">
+    <w:nsid w:val="1FA77B27"/>
+    <w:multiLevelType w:val="multilevel"/>
+    <w:tmpl w:val="9CFE6D78"/>
+    <w:lvl w:ilvl="0">
+      <w:start w:val="1"/>
+      <w:numFmt w:val="bullet"/>
+      <w:lvlText w:val=""/>
+      <w:lvlJc w:val="left"/>
+      <w:pPr>
+        <w:tabs>
+          <w:tab w:val="num" w:pos="720"/>
+        </w:tabs>
+        <w:ind w:left="720" w:hanging="360"/>
+      </w:pPr>
+      <w:rPr>
+        <w:rFonts w:ascii="Symbol" w:hAnsi="Symbol" w:hint="default"/>
+        <w:sz w:val="20"/>
+      </w:rPr>
+    </w:lvl>
+    <w:lvl w:ilvl="1" w:tentative="1">
+      <w:start w:val="1"/>
+      <w:numFmt w:val="bullet"/>
+      <w:lvlText w:val="o"/>
+      <w:lvlJc w:val="left"/>
+      <w:pPr>
+        <w:tabs>
+          <w:tab w:val="num" w:pos="1440"/>
+        </w:tabs>
+        <w:ind w:left="1440" w:hanging="360"/>
+      </w:pPr>
+      <w:rPr>
+        <w:rFonts w:ascii="Courier New" w:hAnsi="Courier New" w:hint="default"/>
+        <w:sz w:val="20"/>
+      </w:rPr>
+    </w:lvl>
+    <w:lvl w:ilvl="2" w:tentative="1">
+      <w:start w:val="1"/>
+      <w:numFmt w:val="bullet"/>
+      <w:lvlText w:val=""/>
+      <w:lvlJc w:val="left"/>
+      <w:pPr>
+        <w:tabs>
+          <w:tab w:val="num" w:pos="2160"/>
+        </w:tabs>
+        <w:ind w:left="2160" w:hanging="360"/>
+      </w:pPr>
+      <w:rPr>
+        <w:rFonts w:ascii="Wingdings" w:hAnsi="Wingdings" w:hint="default"/>
+        <w:sz w:val="20"/>
+      </w:rPr>
+    </w:lvl>
+    <w:lvl w:ilvl="3" w:tentative="1">
+      <w:start w:val="1"/>
+      <w:numFmt w:val="bullet"/>
+      <w:lvlText w:val=""/>
+      <w:lvlJc w:val="left"/>
+      <w:pPr>
+        <w:tabs>
+          <w:tab w:val="num" w:pos="2880"/>
+        </w:tabs>
+        <w:ind w:left="2880" w:hanging="360"/>
+      </w:pPr>
+      <w:rPr>
+        <w:rFonts w:ascii="Wingdings" w:hAnsi="Wingdings" w:hint="default"/>
+        <w:sz w:val="20"/>
+      </w:rPr>
+    </w:lvl>
+    <w:lvl w:ilvl="4" w:tentative="1">
+      <w:start w:val="1"/>
+      <w:numFmt w:val="bullet"/>
+      <w:lvlText w:val=""/>
+      <w:lvlJc w:val="left"/>
+      <w:pPr>
+        <w:tabs>
+          <w:tab w:val="num" w:pos="3600"/>
+        </w:tabs>
+        <w:ind w:left="3600" w:hanging="360"/>
+      </w:pPr>
+      <w:rPr>
+        <w:rFonts w:ascii="Wingdings" w:hAnsi="Wingdings" w:hint="default"/>
+        <w:sz w:val="20"/>
+      </w:rPr>
+    </w:lvl>
+    <w:lvl w:ilvl="5" w:tentative="1">
+      <w:start w:val="1"/>
+      <w:numFmt w:val="bullet"/>
+      <w:lvlText w:val=""/>
+      <w:lvlJc w:val="left"/>
+      <w:pPr>
+        <w:tabs>
+          <w:tab w:val="num" w:pos="4320"/>
+        </w:tabs>
+        <w:ind w:left="4320" w:hanging="360"/>
+      </w:pPr>
+      <w:rPr>
+        <w:rFonts w:ascii="Wingdings" w:hAnsi="Wingdings" w:hint="default"/>
+        <w:sz w:val="20"/>
+      </w:rPr>
+    </w:lvl>
+    <w:lvl w:ilvl="6" w:tentative="1">
+      <w:start w:val="1"/>
+      <w:numFmt w:val="bullet"/>
+      <w:lvlText w:val=""/>
+      <w:lvlJc w:val="left"/>
+      <w:pPr>
+        <w:tabs>
+          <w:tab w:val="num" w:pos="5040"/>
+        </w:tabs>
+        <w:ind w:left="5040" w:hanging="360"/>
+      </w:pPr>
+      <w:rPr>
+        <w:rFonts w:ascii="Wingdings" w:hAnsi="Wingdings" w:hint="default"/>
+        <w:sz w:val="20"/>
+      </w:rPr>
+    </w:lvl>
+    <w:lvl w:ilvl="7" w:tentative="1">
+      <w:start w:val="1"/>
+      <w:numFmt w:val="bullet"/>
+      <w:lvlText w:val=""/>
+      <w:lvlJc w:val="left"/>
+      <w:pPr>
+        <w:tabs>
+          <w:tab w:val="num" w:pos="5760"/>
+        </w:tabs>
+        <w:ind w:left="5760" w:hanging="360"/>
+      </w:pPr>
+      <w:rPr>
+        <w:rFonts w:ascii="Wingdings" w:hAnsi="Wingdings" w:hint="default"/>
+        <w:sz w:val="20"/>
+      </w:rPr>
+    </w:lvl>
+    <w:lvl w:ilvl="8" w:tentative="1">
+      <w:start w:val="1"/>
+      <w:numFmt w:val="bullet"/>
+      <w:lvlText w:val=""/>
+      <w:lvlJc w:val="left"/>
+      <w:pPr>
+        <w:tabs>
+          <w:tab w:val="num" w:pos="6480"/>
+        </w:tabs>
+        <w:ind w:left="6480" w:hanging="360"/>
+      </w:pPr>
+      <w:rPr>
+        <w:rFonts w:ascii="Wingdings" w:hAnsi="Wingdings" w:hint="default"/>
+        <w:sz w:val="20"/>
+      </w:rPr>
+    </w:lvl>
+  </w:abstractNum>
+  <w:abstractNum w:abstractNumId="1">
+    <w:nsid w:val="2BED56B4"/>
+    <w:multiLevelType w:val="hybridMultilevel"/>
+    <w:tmpl w:val="F26A636E"/>
+    <w:lvl w:ilvl="0" w:tplc="041A0001">
+      <w:start w:val="1"/>
+      <w:numFmt w:val="bullet"/>
+      <w:lvlText w:val=""/>
+      <w:lvlJc w:val="left"/>
+      <w:pPr>
+        <w:ind w:left="720" w:hanging="360"/>
+      </w:pPr>
+      <w:rPr>
+        <w:rFonts w:ascii="Symbol" w:hAnsi="Symbol" w:hint="default"/>
+      </w:rPr>
+    </w:lvl>
+    <w:lvl w:ilvl="1" w:tplc="041A0003" w:tentative="1">
+      <w:start w:val="1"/>
+      <w:numFmt w:val="bullet"/>
+      <w:lvlText w:val="o"/>
+      <w:lvlJc w:val="left"/>
+      <w:pPr>
+        <w:ind w:left="1440" w:hanging="360"/>
+      </w:pPr>
+      <w:rPr>
+        <w:rFonts w:ascii="Courier New" w:hAnsi="Courier New" w:cs="Courier New" w:hint="default"/>
+      </w:rPr>
+    </w:lvl>
+    <w:lvl w:ilvl="2" w:tplc="041A0005" w:tentative="1">
+      <w:start w:val="1"/>
+      <w:numFmt w:val="bullet"/>
+      <w:lvlText w:val=""/>
+      <w:lvlJc w:val="left"/>
+      <w:pPr>
+        <w:ind w:left="2160" w:hanging="360"/>
+      </w:pPr>
+      <w:rPr>
+        <w:rFonts w:ascii="Wingdings" w:hAnsi="Wingdings" w:hint="default"/>
+      </w:rPr>
+    </w:lvl>
+    <w:lvl w:ilvl="3" w:tplc="041A0001" w:tentative="1">
+      <w:start w:val="1"/>
+      <w:numFmt w:val="bullet"/>
+      <w:lvlText w:val=""/>
+      <w:lvlJc w:val="left"/>
+      <w:pPr>
+        <w:ind w:left="2880" w:hanging="360"/>
+      </w:pPr>
+      <w:rPr>
+        <w:rFonts w:ascii="Symbol" w:hAnsi="Symbol" w:hint="default"/>
+      </w:rPr>
+    </w:lvl>
+    <w:lvl w:ilvl="4" w:tplc="041A0003" w:tentative="1">
+      <w:start w:val="1"/>
+      <w:numFmt w:val="bullet"/>
+      <w:lvlText w:val="o"/>
+      <w:lvlJc w:val="left"/>
+      <w:pPr>
+        <w:ind w:left="3600" w:hanging="360"/>
+      </w:pPr>
+      <w:rPr>
+        <w:rFonts w:ascii="Courier New" w:hAnsi="Courier New" w:cs="Courier New" w:hint="default"/>
+      </w:rPr>
+    </w:lvl>
+    <w:lvl w:ilvl="5" w:tplc="041A0005" w:tentative="1">
+      <w:start w:val="1"/>
+      <w:numFmt w:val="bullet"/>
+      <w:lvlText w:val=""/>
+      <w:lvlJc w:val="left"/>
+      <w:pPr>
+        <w:ind w:left="4320" w:hanging="360"/>
+      </w:pPr>
+      <w:rPr>
+        <w:rFonts w:ascii="Wingdings" w:hAnsi="Wingdings" w:hint="default"/>
+      </w:rPr>
+    </w:lvl>
+    <w:lvl w:ilvl="6" w:tplc="041A0001" w:tentative="1">
+      <w:start w:val="1"/>
+      <w:numFmt w:val="bullet"/>
+      <w:lvlText w:val=""/>
+      <w:lvlJc w:val="left"/>
+      <w:pPr>
+        <w:ind w:left="5040" w:hanging="360"/>
+      </w:pPr>
+      <w:rPr>
+        <w:rFonts w:ascii="Symbol" w:hAnsi="Symbol" w:hint="default"/>
+      </w:rPr>
+    </w:lvl>
+    <w:lvl w:ilvl="7" w:tplc="041A0003" w:tentative="1">
+      <w:start w:val="1"/>
+      <w:numFmt w:val="bullet"/>
+      <w:lvlText w:val="o"/>
+      <w:lvlJc w:val="left"/>
+      <w:pPr>
+        <w:ind w:left="5760" w:hanging="360"/>
+      </w:pPr>
+      <w:rPr>
+        <w:rFonts w:ascii="Courier New" w:hAnsi="Courier New" w:cs="Courier New" w:hint="default"/>
+      </w:rPr>
+    </w:lvl>
+    <w:lvl w:ilvl="8" w:tplc="041A0005" w:tentative="1">
+      <w:start w:val="1"/>
+      <w:numFmt w:val="bullet"/>
+      <w:lvlText w:val=""/>
+      <w:lvlJc w:val="left"/>
+      <w:pPr>
+        <w:ind w:left="6480" w:hanging="360"/>
+      </w:pPr>
+      <w:rPr>
+        <w:rFonts w:ascii="Wingdings" w:hAnsi="Wingdings" w:hint="default"/>
+      </w:rPr>
+    </w:lvl>
+  </w:abstractNum>
+  <w:abstractNum w:abstractNumId="2">
+    <w:nsid w:val="47792751"/>
+    <w:multiLevelType w:val="hybridMultilevel"/>
+    <w:tmpl w:val="F5741E48"/>
+    <w:lvl w:ilvl="0" w:tplc="041A0001">
+      <w:start w:val="1"/>
+      <w:numFmt w:val="bullet"/>
+      <w:lvlText w:val=""/>
+      <w:lvlJc w:val="left"/>
+      <w:pPr>
+        <w:ind w:left="720" w:hanging="360"/>
+      </w:pPr>
+      <w:rPr>
+        <w:rFonts w:ascii="Symbol" w:hAnsi="Symbol" w:hint="default"/>
+      </w:rPr>
+    </w:lvl>
+    <w:lvl w:ilvl="1" w:tplc="041A0003" w:tentative="1">
+      <w:start w:val="1"/>
+      <w:numFmt w:val="bullet"/>
+      <w:lvlText w:val="o"/>
+      <w:lvlJc w:val="left"/>
+      <w:pPr>
+        <w:ind w:left="1440" w:hanging="360"/>
+      </w:pPr>
+      <w:rPr>
+        <w:rFonts w:ascii="Courier New" w:hAnsi="Courier New" w:cs="Courier New" w:hint="default"/>
+      </w:rPr>
+    </w:lvl>
+    <w:lvl w:ilvl="2" w:tplc="041A0005" w:tentative="1">
+      <w:start w:val="1"/>
+      <w:numFmt w:val="bullet"/>
+      <w:lvlText w:val=""/>
+      <w:lvlJc w:val="left"/>
+      <w:pPr>
+        <w:ind w:left="2160" w:hanging="360"/>
+      </w:pPr>
+      <w:rPr>
+        <w:rFonts w:ascii="Wingdings" w:hAnsi="Wingdings" w:hint="default"/>
+      </w:rPr>
+    </w:lvl>
+    <w:lvl w:ilvl="3" w:tplc="041A0001" w:tentative="1">
+      <w:start w:val="1"/>
+      <w:numFmt w:val="bullet"/>
+      <w:lvlText w:val=""/>
+      <w:lvlJc w:val="left"/>
+      <w:pPr>
+        <w:ind w:left="2880" w:hanging="360"/>
+      </w:pPr>
+      <w:rPr>
+        <w:rFonts w:ascii="Symbol" w:hAnsi="Symbol" w:hint="default"/>
+      </w:rPr>
+    </w:lvl>
+    <w:lvl w:ilvl="4" w:tplc="041A0003" w:tentative="1">
+      <w:start w:val="1"/>
+      <w:numFmt w:val="bullet"/>
+      <w:lvlText w:val="o"/>
+      <w:lvlJc w:val="left"/>
+      <w:pPr>
+        <w:ind w:left="3600" w:hanging="360"/>
+      </w:pPr>
+      <w:rPr>
+        <w:rFonts w:ascii="Courier New" w:hAnsi="Courier New" w:cs="Courier New" w:hint="default"/>
+      </w:rPr>
+    </w:lvl>
+    <w:lvl w:ilvl="5" w:tplc="041A0005" w:tentative="1">
+      <w:start w:val="1"/>
+      <w:numFmt w:val="bullet"/>
+      <w:lvlText w:val=""/>
+      <w:lvlJc w:val="left"/>
+      <w:pPr>
+        <w:ind w:left="4320" w:hanging="360"/>
+      </w:pPr>
+      <w:rPr>
+        <w:rFonts w:ascii="Wingdings" w:hAnsi="Wingdings" w:hint="default"/>
+      </w:rPr>
+    </w:lvl>
+    <w:lvl w:ilvl="6" w:tplc="041A0001" w:tentative="1">
+      <w:start w:val="1"/>
+      <w:numFmt w:val="bullet"/>
+      <w:lvlText w:val=""/>
+      <w:lvlJc w:val="left"/>
+      <w:pPr>
+        <w:ind w:left="5040" w:hanging="360"/>
+      </w:pPr>
+      <w:rPr>
+        <w:rFonts w:ascii="Symbol" w:hAnsi="Symbol" w:hint="default"/>
+      </w:rPr>
+    </w:lvl>
+    <w:lvl w:ilvl="7" w:tplc="041A0003" w:tentative="1">
+      <w:start w:val="1"/>
+      <w:numFmt w:val="bullet"/>
+      <w:lvlText w:val="o"/>
+      <w:lvlJc w:val="left"/>
+      <w:pPr>
+        <w:ind w:left="5760" w:hanging="360"/>
+      </w:pPr>
+      <w:rPr>
+        <w:rFonts w:ascii="Courier New" w:hAnsi="Courier New" w:cs="Courier New" w:hint="default"/>
+      </w:rPr>
+    </w:lvl>
+    <w:lvl w:ilvl="8" w:tplc="041A0005" w:tentative="1">
+      <w:start w:val="1"/>
+      <w:numFmt w:val="bullet"/>
+      <w:lvlText w:val=""/>
+      <w:lvlJc w:val="left"/>
+      <w:pPr>
+        <w:ind w:left="6480" w:hanging="360"/>
+      </w:pPr>
+      <w:rPr>
+        <w:rFonts w:ascii="Wingdings" w:hAnsi="Wingdings" w:hint="default"/>
+      </w:rPr>
+    </w:lvl>
+  </w:abstractNum>
+  <w:abstractNum w:abstractNumId="3">
     <w:nsid w:val="5BB57842"/>
     <w:multiLevelType w:val="hybridMultilevel"/>
     <w:tmpl w:val="EB9C71E4"/>
@@ -932,7 +1780,120 @@
       </w:pPr>
     </w:lvl>
   </w:abstractNum>
-  <w:abstractNum w:abstractNumId="1">
+  <w:abstractNum w:abstractNumId="4">
+    <w:nsid w:val="730A29B0"/>
+    <w:multiLevelType w:val="hybridMultilevel"/>
+    <w:tmpl w:val="21CE4318"/>
+    <w:lvl w:ilvl="0" w:tplc="041A0001">
+      <w:start w:val="1"/>
+      <w:numFmt w:val="bullet"/>
+      <w:lvlText w:val=""/>
+      <w:lvlJc w:val="left"/>
+      <w:pPr>
+        <w:ind w:left="1080" w:hanging="360"/>
+      </w:pPr>
+      <w:rPr>
+        <w:rFonts w:ascii="Symbol" w:hAnsi="Symbol" w:hint="default"/>
+      </w:rPr>
+    </w:lvl>
+    <w:lvl w:ilvl="1" w:tplc="041A0003" w:tentative="1">
+      <w:start w:val="1"/>
+      <w:numFmt w:val="bullet"/>
+      <w:lvlText w:val="o"/>
+      <w:lvlJc w:val="left"/>
+      <w:pPr>
+        <w:ind w:left="1800" w:hanging="360"/>
+      </w:pPr>
+      <w:rPr>
+        <w:rFonts w:ascii="Courier New" w:hAnsi="Courier New" w:cs="Courier New" w:hint="default"/>
+      </w:rPr>
+    </w:lvl>
+    <w:lvl w:ilvl="2" w:tplc="041A0005" w:tentative="1">
+      <w:start w:val="1"/>
+      <w:numFmt w:val="bullet"/>
+      <w:lvlText w:val=""/>
+      <w:lvlJc w:val="left"/>
+      <w:pPr>
+        <w:ind w:left="2520" w:hanging="360"/>
+      </w:pPr>
+      <w:rPr>
+        <w:rFonts w:ascii="Wingdings" w:hAnsi="Wingdings" w:hint="default"/>
+      </w:rPr>
+    </w:lvl>
+    <w:lvl w:ilvl="3" w:tplc="041A0001" w:tentative="1">
+      <w:start w:val="1"/>
+      <w:numFmt w:val="bullet"/>
+      <w:lvlText w:val=""/>
+      <w:lvlJc w:val="left"/>
+      <w:pPr>
+        <w:ind w:left="3240" w:hanging="360"/>
+      </w:pPr>
+      <w:rPr>
+        <w:rFonts w:ascii="Symbol" w:hAnsi="Symbol" w:hint="default"/>
+      </w:rPr>
+    </w:lvl>
+    <w:lvl w:ilvl="4" w:tplc="041A0003" w:tentative="1">
+      <w:start w:val="1"/>
+      <w:numFmt w:val="bullet"/>
+      <w:lvlText w:val="o"/>
+      <w:lvlJc w:val="left"/>
+      <w:pPr>
+        <w:ind w:left="3960" w:hanging="360"/>
+      </w:pPr>
+      <w:rPr>
+        <w:rFonts w:ascii="Courier New" w:hAnsi="Courier New" w:cs="Courier New" w:hint="default"/>
+      </w:rPr>
+    </w:lvl>
+    <w:lvl w:ilvl="5" w:tplc="041A0005" w:tentative="1">
+      <w:start w:val="1"/>
+      <w:numFmt w:val="bullet"/>
+      <w:lvlText w:val=""/>
+      <w:lvlJc w:val="left"/>
+      <w:pPr>
+        <w:ind w:left="4680" w:hanging="360"/>
+      </w:pPr>
+      <w:rPr>
+        <w:rFonts w:ascii="Wingdings" w:hAnsi="Wingdings" w:hint="default"/>
+      </w:rPr>
+    </w:lvl>
+    <w:lvl w:ilvl="6" w:tplc="041A0001" w:tentative="1">
+      <w:start w:val="1"/>
+      <w:numFmt w:val="bullet"/>
+      <w:lvlText w:val=""/>
+      <w:lvlJc w:val="left"/>
+      <w:pPr>
+        <w:ind w:left="5400" w:hanging="360"/>
+      </w:pPr>
+      <w:rPr>
+        <w:rFonts w:ascii="Symbol" w:hAnsi="Symbol" w:hint="default"/>
+      </w:rPr>
+    </w:lvl>
+    <w:lvl w:ilvl="7" w:tplc="041A0003" w:tentative="1">
+      <w:start w:val="1"/>
+      <w:numFmt w:val="bullet"/>
+      <w:lvlText w:val="o"/>
+      <w:lvlJc w:val="left"/>
+      <w:pPr>
+        <w:ind w:left="6120" w:hanging="360"/>
+      </w:pPr>
+      <w:rPr>
+        <w:rFonts w:ascii="Courier New" w:hAnsi="Courier New" w:cs="Courier New" w:hint="default"/>
+      </w:rPr>
+    </w:lvl>
+    <w:lvl w:ilvl="8" w:tplc="041A0005" w:tentative="1">
+      <w:start w:val="1"/>
+      <w:numFmt w:val="bullet"/>
+      <w:lvlText w:val=""/>
+      <w:lvlJc w:val="left"/>
+      <w:pPr>
+        <w:ind w:left="6840" w:hanging="360"/>
+      </w:pPr>
+      <w:rPr>
+        <w:rFonts w:ascii="Wingdings" w:hAnsi="Wingdings" w:hint="default"/>
+      </w:rPr>
+    </w:lvl>
+  </w:abstractNum>
+  <w:abstractNum w:abstractNumId="5">
     <w:nsid w:val="750B7D89"/>
     <w:multiLevelType w:val="multilevel"/>
     <w:tmpl w:val="057E19AA"/>
@@ -1021,9 +1982,21 @@
     </w:lvl>
   </w:abstractNum>
   <w:num w:numId="1">
+    <w:abstractNumId w:val="3"/>
+  </w:num>
+  <w:num w:numId="2">
+    <w:abstractNumId w:val="5"/>
+  </w:num>
+  <w:num w:numId="3">
+    <w:abstractNumId w:val="2"/>
+  </w:num>
+  <w:num w:numId="4">
     <w:abstractNumId w:val="0"/>
   </w:num>
-  <w:num w:numId="2">
+  <w:num w:numId="5">
+    <w:abstractNumId w:val="4"/>
+  </w:num>
+  <w:num w:numId="6">
     <w:abstractNumId w:val="1"/>
   </w:num>
 </w:numbering>
@@ -1628,13 +2601,12 @@
     <w:basedOn w:val="1Naslov"/>
     <w:link w:val="NormalnitekstChar"/>
     <w:qFormat/>
-    <w:rsid w:val="00165A1F"/>
+    <w:rsid w:val="009562BE"/>
     <w:pPr>
       <w:numPr>
         <w:numId w:val="0"/>
       </w:numPr>
       <w:spacing w:after="120"/>
-      <w:ind w:left="425" w:hanging="425"/>
       <w:jc w:val="both"/>
     </w:pPr>
     <w:rPr>
@@ -1659,12 +2631,35 @@
     <w:name w:val="Normalni tekst Char"/>
     <w:basedOn w:val="1NaslovChar"/>
     <w:link w:val="Normalnitekst"/>
-    <w:rsid w:val="00165A1F"/>
+    <w:rsid w:val="009562BE"/>
     <w:rPr>
       <w:rFonts w:ascii="Times New Roman" w:hAnsi="Times New Roman" w:cs="Times New Roman"/>
       <w:b w:val="0"/>
       <w:sz w:val="24"/>
       <w:szCs w:val="24"/>
+    </w:rPr>
+  </w:style>
+  <w:style w:type="paragraph" w:styleId="TOC1">
+    <w:name w:val="toc 1"/>
+    <w:basedOn w:val="Normal"/>
+    <w:next w:val="Normal"/>
+    <w:autoRedefine/>
+    <w:uiPriority w:val="39"/>
+    <w:unhideWhenUsed/>
+    <w:rsid w:val="00630C8B"/>
+    <w:pPr>
+      <w:spacing w:after="100"/>
+    </w:pPr>
+  </w:style>
+  <w:style w:type="character" w:styleId="Hyperlink">
+    <w:name w:val="Hyperlink"/>
+    <w:basedOn w:val="DefaultParagraphFont"/>
+    <w:uiPriority w:val="99"/>
+    <w:unhideWhenUsed/>
+    <w:rsid w:val="00630C8B"/>
+    <w:rPr>
+      <w:color w:val="0563C1" w:themeColor="hyperlink"/>
+      <w:u w:val="single"/>
     </w:rPr>
   </w:style>
 </w:styles>
@@ -1936,7 +2931,7 @@
 </file>
 
 <file path=customXml/itemProps1.xml><?xml version="1.0" encoding="utf-8"?>
-<ds:datastoreItem xmlns:ds="http://schemas.openxmlformats.org/officeDocument/2006/customXml" ds:itemID="{8619716C-BCC2-4DFE-8A75-7DBF369F1B7D}">
+<ds:datastoreItem xmlns:ds="http://schemas.openxmlformats.org/officeDocument/2006/customXml" ds:itemID="{D393820B-3D9C-4050-9640-BC7558612140}">
   <ds:schemaRefs>
     <ds:schemaRef ds:uri="http://schemas.openxmlformats.org/officeDocument/2006/bibliography"/>
   </ds:schemaRefs>

</xml_diff>

<commit_message>
Projektna dok. - Product Backlog
</commit_message>
<xml_diff>
--- a/Projektna dokumentacija/Indoor Tracking - Projektna dokumentacija.docx
+++ b/Projektna dokumentacija/Indoor Tracking - Projektna dokumentacija.docx
@@ -957,20 +957,18 @@
           <w:docGrid w:linePitch="360"/>
         </w:sectPr>
       </w:pPr>
-      <w:bookmarkStart w:id="0" w:name="_GoBack"/>
-      <w:bookmarkEnd w:id="0"/>
     </w:p>
     <w:p>
       <w:pPr>
         <w:pStyle w:val="1Naslov"/>
         <w:outlineLvl w:val="0"/>
       </w:pPr>
-      <w:bookmarkStart w:id="1" w:name="_Toc466387833"/>
+      <w:bookmarkStart w:id="0" w:name="_Toc466387833"/>
       <w:r>
         <w:lastRenderedPageBreak/>
         <w:t>Opis aplikacije</w:t>
       </w:r>
-      <w:bookmarkEnd w:id="1"/>
+      <w:bookmarkEnd w:id="0"/>
     </w:p>
     <w:p>
       <w:pPr>
@@ -1184,7 +1182,7 @@
           <w:lang w:eastAsia="hr-HR"/>
         </w:rPr>
       </w:pPr>
-      <w:bookmarkStart w:id="2" w:name="_Toc466387834"/>
+      <w:bookmarkStart w:id="1" w:name="_Toc466387834"/>
       <w:r>
         <w:rPr>
           <w:lang w:eastAsia="hr-HR"/>
@@ -1192,18 +1190,2087 @@
         <w:lastRenderedPageBreak/>
         <w:t>Skica aplikacije</w:t>
       </w:r>
+      <w:bookmarkEnd w:id="1"/>
+    </w:p>
+    <w:p>
+      <w:pPr>
+        <w:pStyle w:val="Normalnitekst"/>
+        <w:rPr>
+          <w:lang w:eastAsia="hr-HR"/>
+        </w:rPr>
+      </w:pPr>
+      <w:r>
+        <w:rPr>
+          <w:lang w:eastAsia="hr-HR"/>
+        </w:rPr>
+        <w:t xml:space="preserve">U nastavku na Slici 1. prikazana je skica (mockup) aplikacije. </w:t>
+      </w:r>
+    </w:p>
+    <w:p>
+      <w:pPr>
+        <w:pStyle w:val="Normalnitekst"/>
+        <w:rPr>
+          <w:lang w:eastAsia="hr-HR"/>
+        </w:rPr>
+      </w:pPr>
+      <w:r>
+        <w:rPr>
+          <w:noProof/>
+        </w:rPr>
+        <mc:AlternateContent>
+          <mc:Choice Requires="wps">
+            <w:drawing>
+              <wp:anchor distT="0" distB="0" distL="114300" distR="114300" simplePos="0" relativeHeight="251660288" behindDoc="1" locked="0" layoutInCell="1" allowOverlap="1" wp14:anchorId="788D363A" wp14:editId="5C665378">
+                <wp:simplePos x="0" y="0"/>
+                <wp:positionH relativeFrom="column">
+                  <wp:posOffset>-4445</wp:posOffset>
+                </wp:positionH>
+                <wp:positionV relativeFrom="paragraph">
+                  <wp:posOffset>3565525</wp:posOffset>
+                </wp:positionV>
+                <wp:extent cx="5760720" cy="635"/>
+                <wp:effectExtent l="0" t="0" r="0" b="0"/>
+                <wp:wrapTight wrapText="bothSides">
+                  <wp:wrapPolygon edited="0">
+                    <wp:start x="0" y="0"/>
+                    <wp:lineTo x="0" y="21600"/>
+                    <wp:lineTo x="21600" y="21600"/>
+                    <wp:lineTo x="21600" y="0"/>
+                  </wp:wrapPolygon>
+                </wp:wrapTight>
+                <wp:docPr id="2" name="Text Box 2"/>
+                <wp:cNvGraphicFramePr/>
+                <a:graphic xmlns:a="http://schemas.openxmlformats.org/drawingml/2006/main">
+                  <a:graphicData uri="http://schemas.microsoft.com/office/word/2010/wordprocessingShape">
+                    <wps:wsp>
+                      <wps:cNvSpPr txBox="1"/>
+                      <wps:spPr>
+                        <a:xfrm>
+                          <a:off x="0" y="0"/>
+                          <a:ext cx="5760720" cy="635"/>
+                        </a:xfrm>
+                        <a:prstGeom prst="rect">
+                          <a:avLst/>
+                        </a:prstGeom>
+                        <a:solidFill>
+                          <a:prstClr val="white"/>
+                        </a:solidFill>
+                        <a:ln>
+                          <a:noFill/>
+                        </a:ln>
+                        <a:effectLst/>
+                      </wps:spPr>
+                      <wps:txbx>
+                        <w:txbxContent>
+                          <w:p>
+                            <w:pPr>
+                              <w:pStyle w:val="Caption"/>
+                              <w:jc w:val="center"/>
+                              <w:rPr>
+                                <w:rFonts w:ascii="Times New Roman" w:hAnsi="Times New Roman" w:cs="Times New Roman"/>
+                                <w:noProof/>
+                                <w:color w:val="auto"/>
+                                <w:sz w:val="20"/>
+                                <w:szCs w:val="20"/>
+                              </w:rPr>
+                            </w:pPr>
+                            <w:r>
+                              <w:rPr>
+                                <w:rFonts w:ascii="Times New Roman" w:hAnsi="Times New Roman" w:cs="Times New Roman"/>
+                                <w:color w:val="auto"/>
+                                <w:sz w:val="20"/>
+                                <w:szCs w:val="20"/>
+                              </w:rPr>
+                              <w:t xml:space="preserve">Slika </w:t>
+                            </w:r>
+                            <w:r>
+                              <w:rPr>
+                                <w:rFonts w:ascii="Times New Roman" w:hAnsi="Times New Roman" w:cs="Times New Roman"/>
+                                <w:color w:val="auto"/>
+                                <w:sz w:val="20"/>
+                                <w:szCs w:val="20"/>
+                              </w:rPr>
+                              <w:fldChar w:fldCharType="begin"/>
+                            </w:r>
+                            <w:r>
+                              <w:rPr>
+                                <w:rFonts w:ascii="Times New Roman" w:hAnsi="Times New Roman" w:cs="Times New Roman"/>
+                                <w:color w:val="auto"/>
+                                <w:sz w:val="20"/>
+                                <w:szCs w:val="20"/>
+                              </w:rPr>
+                              <w:instrText xml:space="preserve"> SEQ Slika \* ARABIC </w:instrText>
+                            </w:r>
+                            <w:r>
+                              <w:rPr>
+                                <w:rFonts w:ascii="Times New Roman" w:hAnsi="Times New Roman" w:cs="Times New Roman"/>
+                                <w:color w:val="auto"/>
+                                <w:sz w:val="20"/>
+                                <w:szCs w:val="20"/>
+                              </w:rPr>
+                              <w:fldChar w:fldCharType="separate"/>
+                            </w:r>
+                            <w:r>
+                              <w:rPr>
+                                <w:rFonts w:ascii="Times New Roman" w:hAnsi="Times New Roman" w:cs="Times New Roman"/>
+                                <w:noProof/>
+                                <w:color w:val="auto"/>
+                                <w:sz w:val="20"/>
+                                <w:szCs w:val="20"/>
+                              </w:rPr>
+                              <w:t>1</w:t>
+                            </w:r>
+                            <w:r>
+                              <w:rPr>
+                                <w:rFonts w:ascii="Times New Roman" w:hAnsi="Times New Roman" w:cs="Times New Roman"/>
+                                <w:color w:val="auto"/>
+                                <w:sz w:val="20"/>
+                                <w:szCs w:val="20"/>
+                              </w:rPr>
+                              <w:fldChar w:fldCharType="end"/>
+                            </w:r>
+                            <w:r>
+                              <w:rPr>
+                                <w:rFonts w:ascii="Times New Roman" w:hAnsi="Times New Roman" w:cs="Times New Roman"/>
+                                <w:color w:val="auto"/>
+                                <w:sz w:val="20"/>
+                                <w:szCs w:val="20"/>
+                              </w:rPr>
+                              <w:t>. Skica ekrana aplikacije</w:t>
+                            </w:r>
+                          </w:p>
+                        </w:txbxContent>
+                      </wps:txbx>
+                      <wps:bodyPr rot="0" spcFirstLastPara="0" vertOverflow="overflow" horzOverflow="overflow" vert="horz" wrap="square" lIns="0" tIns="0" rIns="0" bIns="0" numCol="1" spcCol="0" rtlCol="0" fromWordArt="0" anchor="t" anchorCtr="0" forceAA="0" compatLnSpc="1">
+                        <a:prstTxWarp prst="textNoShape">
+                          <a:avLst/>
+                        </a:prstTxWarp>
+                        <a:spAutoFit/>
+                      </wps:bodyPr>
+                    </wps:wsp>
+                  </a:graphicData>
+                </a:graphic>
+              </wp:anchor>
+            </w:drawing>
+          </mc:Choice>
+          <mc:Fallback>
+            <w:pict>
+              <v:shapetype w14:anchorId="788D363A" id="_x0000_t202" coordsize="21600,21600" o:spt="202" path="m,l,21600r21600,l21600,xe">
+                <v:stroke joinstyle="miter"/>
+                <v:path gradientshapeok="t" o:connecttype="rect"/>
+              </v:shapetype>
+              <v:shape id="Text Box 2" o:spid="_x0000_s1026" type="#_x0000_t202" style="position:absolute;left:0;text-align:left;margin-left:-.35pt;margin-top:280.75pt;width:453.6pt;height:.05pt;z-index:-251656192;visibility:visible;mso-wrap-style:square;mso-wrap-distance-left:9pt;mso-wrap-distance-top:0;mso-wrap-distance-right:9pt;mso-wrap-distance-bottom:0;mso-position-horizontal:absolute;mso-position-horizontal-relative:text;mso-position-vertical:absolute;mso-position-vertical-relative:text;v-text-anchor:top" o:gfxdata="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" stroked="f">
+                <v:textbox style="mso-fit-shape-to-text:t" inset="0,0,0,0">
+                  <w:txbxContent>
+                    <w:p>
+                      <w:pPr>
+                        <w:pStyle w:val="Caption"/>
+                        <w:jc w:val="center"/>
+                        <w:rPr>
+                          <w:rFonts w:ascii="Times New Roman" w:hAnsi="Times New Roman" w:cs="Times New Roman"/>
+                          <w:noProof/>
+                          <w:color w:val="auto"/>
+                          <w:sz w:val="20"/>
+                          <w:szCs w:val="20"/>
+                        </w:rPr>
+                      </w:pPr>
+                      <w:r>
+                        <w:rPr>
+                          <w:rFonts w:ascii="Times New Roman" w:hAnsi="Times New Roman" w:cs="Times New Roman"/>
+                          <w:color w:val="auto"/>
+                          <w:sz w:val="20"/>
+                          <w:szCs w:val="20"/>
+                        </w:rPr>
+                        <w:t xml:space="preserve">Slika </w:t>
+                      </w:r>
+                      <w:r>
+                        <w:rPr>
+                          <w:rFonts w:ascii="Times New Roman" w:hAnsi="Times New Roman" w:cs="Times New Roman"/>
+                          <w:color w:val="auto"/>
+                          <w:sz w:val="20"/>
+                          <w:szCs w:val="20"/>
+                        </w:rPr>
+                        <w:fldChar w:fldCharType="begin"/>
+                      </w:r>
+                      <w:r>
+                        <w:rPr>
+                          <w:rFonts w:ascii="Times New Roman" w:hAnsi="Times New Roman" w:cs="Times New Roman"/>
+                          <w:color w:val="auto"/>
+                          <w:sz w:val="20"/>
+                          <w:szCs w:val="20"/>
+                        </w:rPr>
+                        <w:instrText xml:space="preserve"> SEQ Slika \* ARABIC </w:instrText>
+                      </w:r>
+                      <w:r>
+                        <w:rPr>
+                          <w:rFonts w:ascii="Times New Roman" w:hAnsi="Times New Roman" w:cs="Times New Roman"/>
+                          <w:color w:val="auto"/>
+                          <w:sz w:val="20"/>
+                          <w:szCs w:val="20"/>
+                        </w:rPr>
+                        <w:fldChar w:fldCharType="separate"/>
+                      </w:r>
+                      <w:r>
+                        <w:rPr>
+                          <w:rFonts w:ascii="Times New Roman" w:hAnsi="Times New Roman" w:cs="Times New Roman"/>
+                          <w:noProof/>
+                          <w:color w:val="auto"/>
+                          <w:sz w:val="20"/>
+                          <w:szCs w:val="20"/>
+                        </w:rPr>
+                        <w:t>1</w:t>
+                      </w:r>
+                      <w:r>
+                        <w:rPr>
+                          <w:rFonts w:ascii="Times New Roman" w:hAnsi="Times New Roman" w:cs="Times New Roman"/>
+                          <w:color w:val="auto"/>
+                          <w:sz w:val="20"/>
+                          <w:szCs w:val="20"/>
+                        </w:rPr>
+                        <w:fldChar w:fldCharType="end"/>
+                      </w:r>
+                      <w:r>
+                        <w:rPr>
+                          <w:rFonts w:ascii="Times New Roman" w:hAnsi="Times New Roman" w:cs="Times New Roman"/>
+                          <w:color w:val="auto"/>
+                          <w:sz w:val="20"/>
+                          <w:szCs w:val="20"/>
+                        </w:rPr>
+                        <w:t>. Skica ekrana aplikacije</w:t>
+                      </w:r>
+                    </w:p>
+                  </w:txbxContent>
+                </v:textbox>
+                <w10:wrap type="tight"/>
+              </v:shape>
+            </w:pict>
+          </mc:Fallback>
+        </mc:AlternateContent>
+      </w:r>
+      <w:r>
+        <w:rPr>
+          <w:noProof/>
+          <w:lang w:eastAsia="hr-HR"/>
+        </w:rPr>
+        <w:drawing>
+          <wp:anchor distT="0" distB="0" distL="114300" distR="114300" simplePos="0" relativeHeight="251658240" behindDoc="1" locked="0" layoutInCell="1" allowOverlap="1">
+            <wp:simplePos x="0" y="0"/>
+            <wp:positionH relativeFrom="column">
+              <wp:posOffset>-4445</wp:posOffset>
+            </wp:positionH>
+            <wp:positionV relativeFrom="page">
+              <wp:posOffset>1704975</wp:posOffset>
+            </wp:positionV>
+            <wp:extent cx="5760720" cy="3512820"/>
+            <wp:effectExtent l="0" t="0" r="0" b="0"/>
+            <wp:wrapTight wrapText="bothSides">
+              <wp:wrapPolygon edited="0">
+                <wp:start x="0" y="0"/>
+                <wp:lineTo x="0" y="21436"/>
+                <wp:lineTo x="21500" y="21436"/>
+                <wp:lineTo x="21500" y="0"/>
+                <wp:lineTo x="0" y="0"/>
+              </wp:wrapPolygon>
+            </wp:wrapTight>
+            <wp:docPr id="1" name="Picture 1"/>
+            <wp:cNvGraphicFramePr>
+              <a:graphicFrameLocks xmlns:a="http://schemas.openxmlformats.org/drawingml/2006/main" noChangeAspect="1"/>
+            </wp:cNvGraphicFramePr>
+            <a:graphic xmlns:a="http://schemas.openxmlformats.org/drawingml/2006/main">
+              <a:graphicData uri="http://schemas.openxmlformats.org/drawingml/2006/picture">
+                <pic:pic xmlns:pic="http://schemas.openxmlformats.org/drawingml/2006/picture">
+                  <pic:nvPicPr>
+                    <pic:cNvPr id="1" name="IND1.jpg"/>
+                    <pic:cNvPicPr/>
+                  </pic:nvPicPr>
+                  <pic:blipFill>
+                    <a:blip r:embed="rId8" cstate="print">
+                      <a:extLst>
+                        <a:ext uri="{28A0092B-C50C-407E-A947-70E740481C1C}">
+                          <a14:useLocalDpi xmlns:a14="http://schemas.microsoft.com/office/drawing/2010/main" val="0"/>
+                        </a:ext>
+                      </a:extLst>
+                    </a:blip>
+                    <a:stretch>
+                      <a:fillRect/>
+                    </a:stretch>
+                  </pic:blipFill>
+                  <pic:spPr>
+                    <a:xfrm>
+                      <a:off x="0" y="0"/>
+                      <a:ext cx="5760720" cy="3512820"/>
+                    </a:xfrm>
+                    <a:prstGeom prst="rect">
+                      <a:avLst/>
+                    </a:prstGeom>
+                  </pic:spPr>
+                </pic:pic>
+              </a:graphicData>
+            </a:graphic>
+          </wp:anchor>
+        </w:drawing>
+      </w:r>
+    </w:p>
+    <w:p>
+      <w:pPr>
+        <w:pStyle w:val="Normalnitekst"/>
+        <w:rPr>
+          <w:lang w:eastAsia="hr-HR"/>
+        </w:rPr>
+      </w:pPr>
+      <w:r>
+        <w:rPr>
+          <w:lang w:eastAsia="hr-HR"/>
+        </w:rPr>
+        <w:t>// TO DO – ukratko opis skice</w:t>
+      </w:r>
+    </w:p>
+    <w:p>
+      <w:pPr>
+        <w:rPr>
+          <w:rFonts w:ascii="Times New Roman" w:hAnsi="Times New Roman" w:cs="Times New Roman"/>
+          <w:sz w:val="24"/>
+          <w:szCs w:val="24"/>
+          <w:lang w:eastAsia="hr-HR"/>
+        </w:rPr>
+      </w:pPr>
+      <w:r>
+        <w:rPr>
+          <w:lang w:eastAsia="hr-HR"/>
+        </w:rPr>
+        <w:br w:type="page"/>
+      </w:r>
+    </w:p>
+    <w:p>
+      <w:pPr>
+        <w:pStyle w:val="1Naslov"/>
+        <w:rPr>
+          <w:lang w:eastAsia="hr-HR"/>
+        </w:rPr>
+      </w:pPr>
+      <w:r>
+        <w:rPr>
+          <w:lang w:eastAsia="hr-HR"/>
+        </w:rPr>
+        <w:lastRenderedPageBreak/>
+        <w:t>Product Backlog</w:t>
+      </w:r>
+    </w:p>
+    <w:tbl>
+      <w:tblPr>
+        <w:tblStyle w:val="TableGrid"/>
+        <w:tblW w:w="0" w:type="auto"/>
+        <w:tblLayout w:type="fixed"/>
+        <w:tblLook w:val="04A0" w:firstRow="1" w:lastRow="0" w:firstColumn="1" w:lastColumn="0" w:noHBand="0" w:noVBand="1"/>
+      </w:tblPr>
+      <w:tblGrid>
+        <w:gridCol w:w="2972"/>
+        <w:gridCol w:w="1134"/>
+        <w:gridCol w:w="1418"/>
+        <w:gridCol w:w="1134"/>
+        <w:gridCol w:w="480"/>
+        <w:gridCol w:w="481"/>
+        <w:gridCol w:w="481"/>
+        <w:gridCol w:w="481"/>
+        <w:gridCol w:w="481"/>
+      </w:tblGrid>
+      <w:tr>
+        <w:tc>
+          <w:tcPr>
+            <w:tcW w:w="2972" w:type="dxa"/>
+          </w:tcPr>
+          <w:p>
+            <w:pPr>
+              <w:pStyle w:val="Normalnitekst"/>
+              <w:spacing w:line="240" w:lineRule="auto"/>
+              <w:rPr>
+                <w:lang w:eastAsia="hr-HR"/>
+              </w:rPr>
+            </w:pPr>
+          </w:p>
+        </w:tc>
+        <w:tc>
+          <w:tcPr>
+            <w:tcW w:w="1134" w:type="dxa"/>
+          </w:tcPr>
+          <w:p>
+            <w:pPr>
+              <w:pStyle w:val="Normalnitekst"/>
+              <w:spacing w:line="240" w:lineRule="auto"/>
+              <w:rPr>
+                <w:lang w:eastAsia="hr-HR"/>
+              </w:rPr>
+            </w:pPr>
+          </w:p>
+        </w:tc>
+        <w:tc>
+          <w:tcPr>
+            <w:tcW w:w="1418" w:type="dxa"/>
+          </w:tcPr>
+          <w:p>
+            <w:pPr>
+              <w:pStyle w:val="Normalnitekst"/>
+              <w:spacing w:line="240" w:lineRule="auto"/>
+              <w:rPr>
+                <w:lang w:eastAsia="hr-HR"/>
+              </w:rPr>
+            </w:pPr>
+          </w:p>
+        </w:tc>
+        <w:tc>
+          <w:tcPr>
+            <w:tcW w:w="1134" w:type="dxa"/>
+          </w:tcPr>
+          <w:p>
+            <w:pPr>
+              <w:pStyle w:val="Normalnitekst"/>
+              <w:spacing w:line="240" w:lineRule="auto"/>
+              <w:rPr>
+                <w:lang w:eastAsia="hr-HR"/>
+              </w:rPr>
+            </w:pPr>
+          </w:p>
+        </w:tc>
+        <w:tc>
+          <w:tcPr>
+            <w:tcW w:w="2404" w:type="dxa"/>
+            <w:gridSpan w:val="5"/>
+          </w:tcPr>
+          <w:p>
+            <w:pPr>
+              <w:pStyle w:val="Normalnitekst"/>
+              <w:spacing w:line="240" w:lineRule="auto"/>
+              <w:rPr>
+                <w:lang w:eastAsia="hr-HR"/>
+              </w:rPr>
+            </w:pPr>
+            <w:r>
+              <w:rPr>
+                <w:lang w:eastAsia="hr-HR"/>
+              </w:rPr>
+              <w:t>Nove procjene napora</w:t>
+            </w:r>
+          </w:p>
+        </w:tc>
+      </w:tr>
+      <w:tr>
+        <w:tc>
+          <w:tcPr>
+            <w:tcW w:w="2972" w:type="dxa"/>
+            <w:vAlign w:val="center"/>
+          </w:tcPr>
+          <w:p>
+            <w:pPr>
+              <w:pStyle w:val="Normalnitekst"/>
+              <w:spacing w:line="240" w:lineRule="auto"/>
+              <w:jc w:val="center"/>
+              <w:rPr>
+                <w:lang w:eastAsia="hr-HR"/>
+              </w:rPr>
+            </w:pPr>
+            <w:r>
+              <w:rPr>
+                <w:lang w:eastAsia="hr-HR"/>
+              </w:rPr>
+              <w:t>Funkcionalnost</w:t>
+            </w:r>
+          </w:p>
+        </w:tc>
+        <w:tc>
+          <w:tcPr>
+            <w:tcW w:w="1134" w:type="dxa"/>
+            <w:vAlign w:val="center"/>
+          </w:tcPr>
+          <w:p>
+            <w:pPr>
+              <w:pStyle w:val="Normalnitekst"/>
+              <w:spacing w:line="240" w:lineRule="auto"/>
+              <w:jc w:val="center"/>
+              <w:rPr>
+                <w:lang w:eastAsia="hr-HR"/>
+              </w:rPr>
+            </w:pPr>
+            <w:r>
+              <w:rPr>
+                <w:lang w:eastAsia="hr-HR"/>
+              </w:rPr>
+              <w:t>Prioritet</w:t>
+            </w:r>
+          </w:p>
+        </w:tc>
+        <w:tc>
+          <w:tcPr>
+            <w:tcW w:w="1418" w:type="dxa"/>
+            <w:vAlign w:val="center"/>
+          </w:tcPr>
+          <w:p>
+            <w:pPr>
+              <w:pStyle w:val="Normalnitekst"/>
+              <w:spacing w:line="240" w:lineRule="auto"/>
+              <w:jc w:val="center"/>
+              <w:rPr>
+                <w:lang w:eastAsia="hr-HR"/>
+              </w:rPr>
+            </w:pPr>
+            <w:r>
+              <w:rPr>
+                <w:lang w:eastAsia="hr-HR"/>
+              </w:rPr>
+              <w:t>Procijenjena vrijednost</w:t>
+            </w:r>
+          </w:p>
+        </w:tc>
+        <w:tc>
+          <w:tcPr>
+            <w:tcW w:w="1134" w:type="dxa"/>
+            <w:vAlign w:val="center"/>
+          </w:tcPr>
+          <w:p>
+            <w:pPr>
+              <w:pStyle w:val="Normalnitekst"/>
+              <w:spacing w:line="240" w:lineRule="auto"/>
+              <w:jc w:val="center"/>
+              <w:rPr>
+                <w:lang w:eastAsia="hr-HR"/>
+              </w:rPr>
+            </w:pPr>
+            <w:r>
+              <w:rPr>
+                <w:lang w:eastAsia="hr-HR"/>
+              </w:rPr>
+              <w:t>Početna procjena napora</w:t>
+            </w:r>
+          </w:p>
+        </w:tc>
+        <w:tc>
+          <w:tcPr>
+            <w:tcW w:w="480" w:type="dxa"/>
+            <w:vAlign w:val="center"/>
+          </w:tcPr>
+          <w:p>
+            <w:pPr>
+              <w:pStyle w:val="Normalnitekst"/>
+              <w:spacing w:line="240" w:lineRule="auto"/>
+              <w:jc w:val="center"/>
+              <w:rPr>
+                <w:lang w:eastAsia="hr-HR"/>
+              </w:rPr>
+            </w:pPr>
+            <w:r>
+              <w:rPr>
+                <w:lang w:eastAsia="hr-HR"/>
+              </w:rPr>
+              <w:t>1</w:t>
+            </w:r>
+          </w:p>
+        </w:tc>
+        <w:tc>
+          <w:tcPr>
+            <w:tcW w:w="481" w:type="dxa"/>
+            <w:vAlign w:val="center"/>
+          </w:tcPr>
+          <w:p>
+            <w:pPr>
+              <w:pStyle w:val="Normalnitekst"/>
+              <w:spacing w:line="240" w:lineRule="auto"/>
+              <w:jc w:val="center"/>
+              <w:rPr>
+                <w:lang w:eastAsia="hr-HR"/>
+              </w:rPr>
+            </w:pPr>
+            <w:r>
+              <w:rPr>
+                <w:lang w:eastAsia="hr-HR"/>
+              </w:rPr>
+              <w:t>2</w:t>
+            </w:r>
+          </w:p>
+        </w:tc>
+        <w:tc>
+          <w:tcPr>
+            <w:tcW w:w="481" w:type="dxa"/>
+            <w:vAlign w:val="center"/>
+          </w:tcPr>
+          <w:p>
+            <w:pPr>
+              <w:pStyle w:val="Normalnitekst"/>
+              <w:spacing w:line="240" w:lineRule="auto"/>
+              <w:jc w:val="center"/>
+              <w:rPr>
+                <w:lang w:eastAsia="hr-HR"/>
+              </w:rPr>
+            </w:pPr>
+            <w:r>
+              <w:rPr>
+                <w:lang w:eastAsia="hr-HR"/>
+              </w:rPr>
+              <w:t>3</w:t>
+            </w:r>
+          </w:p>
+        </w:tc>
+        <w:tc>
+          <w:tcPr>
+            <w:tcW w:w="481" w:type="dxa"/>
+            <w:vAlign w:val="center"/>
+          </w:tcPr>
+          <w:p>
+            <w:pPr>
+              <w:pStyle w:val="Normalnitekst"/>
+              <w:spacing w:line="240" w:lineRule="auto"/>
+              <w:jc w:val="center"/>
+              <w:rPr>
+                <w:lang w:eastAsia="hr-HR"/>
+              </w:rPr>
+            </w:pPr>
+            <w:r>
+              <w:rPr>
+                <w:lang w:eastAsia="hr-HR"/>
+              </w:rPr>
+              <w:t>4</w:t>
+            </w:r>
+          </w:p>
+        </w:tc>
+        <w:tc>
+          <w:tcPr>
+            <w:tcW w:w="481" w:type="dxa"/>
+            <w:vAlign w:val="center"/>
+          </w:tcPr>
+          <w:p>
+            <w:pPr>
+              <w:pStyle w:val="Normalnitekst"/>
+              <w:spacing w:line="240" w:lineRule="auto"/>
+              <w:jc w:val="center"/>
+              <w:rPr>
+                <w:lang w:eastAsia="hr-HR"/>
+              </w:rPr>
+            </w:pPr>
+            <w:r>
+              <w:rPr>
+                <w:lang w:eastAsia="hr-HR"/>
+              </w:rPr>
+              <w:t>5</w:t>
+            </w:r>
+          </w:p>
+        </w:tc>
+      </w:tr>
+      <w:tr>
+        <w:tc>
+          <w:tcPr>
+            <w:tcW w:w="2972" w:type="dxa"/>
+          </w:tcPr>
+          <w:p>
+            <w:pPr>
+              <w:pStyle w:val="Normalnitekst"/>
+              <w:spacing w:line="240" w:lineRule="auto"/>
+              <w:rPr>
+                <w:lang w:eastAsia="hr-HR"/>
+              </w:rPr>
+            </w:pPr>
+            <w:r>
+              <w:rPr>
+                <w:lang w:eastAsia="hr-HR"/>
+              </w:rPr>
+              <w:t>Prijava /odjava korisnika</w:t>
+            </w:r>
+          </w:p>
+        </w:tc>
+        <w:tc>
+          <w:tcPr>
+            <w:tcW w:w="1134" w:type="dxa"/>
+          </w:tcPr>
+          <w:p>
+            <w:pPr>
+              <w:pStyle w:val="Normalnitekst"/>
+              <w:spacing w:line="240" w:lineRule="auto"/>
+              <w:rPr>
+                <w:lang w:eastAsia="hr-HR"/>
+              </w:rPr>
+            </w:pPr>
+            <w:r>
+              <w:rPr>
+                <w:lang w:eastAsia="hr-HR"/>
+              </w:rPr>
+              <w:t>1</w:t>
+            </w:r>
+          </w:p>
+        </w:tc>
+        <w:tc>
+          <w:tcPr>
+            <w:tcW w:w="1418" w:type="dxa"/>
+          </w:tcPr>
+          <w:p>
+            <w:pPr>
+              <w:pStyle w:val="Normalnitekst"/>
+              <w:spacing w:line="240" w:lineRule="auto"/>
+              <w:rPr>
+                <w:lang w:eastAsia="hr-HR"/>
+              </w:rPr>
+            </w:pPr>
+            <w:r>
+              <w:rPr>
+                <w:lang w:eastAsia="hr-HR"/>
+              </w:rPr>
+              <w:t>3</w:t>
+            </w:r>
+          </w:p>
+        </w:tc>
+        <w:tc>
+          <w:tcPr>
+            <w:tcW w:w="1134" w:type="dxa"/>
+          </w:tcPr>
+          <w:p>
+            <w:pPr>
+              <w:pStyle w:val="Normalnitekst"/>
+              <w:spacing w:line="240" w:lineRule="auto"/>
+              <w:rPr>
+                <w:lang w:eastAsia="hr-HR"/>
+              </w:rPr>
+            </w:pPr>
+            <w:r>
+              <w:rPr>
+                <w:lang w:eastAsia="hr-HR"/>
+              </w:rPr>
+              <w:t>10</w:t>
+            </w:r>
+          </w:p>
+        </w:tc>
+        <w:tc>
+          <w:tcPr>
+            <w:tcW w:w="480" w:type="dxa"/>
+          </w:tcPr>
+          <w:p>
+            <w:pPr>
+              <w:pStyle w:val="Normalnitekst"/>
+              <w:spacing w:line="240" w:lineRule="auto"/>
+              <w:rPr>
+                <w:lang w:eastAsia="hr-HR"/>
+              </w:rPr>
+            </w:pPr>
+          </w:p>
+        </w:tc>
+        <w:tc>
+          <w:tcPr>
+            <w:tcW w:w="481" w:type="dxa"/>
+          </w:tcPr>
+          <w:p>
+            <w:pPr>
+              <w:pStyle w:val="Normalnitekst"/>
+              <w:spacing w:line="240" w:lineRule="auto"/>
+              <w:rPr>
+                <w:lang w:eastAsia="hr-HR"/>
+              </w:rPr>
+            </w:pPr>
+          </w:p>
+        </w:tc>
+        <w:tc>
+          <w:tcPr>
+            <w:tcW w:w="481" w:type="dxa"/>
+          </w:tcPr>
+          <w:p>
+            <w:pPr>
+              <w:pStyle w:val="Normalnitekst"/>
+              <w:spacing w:line="240" w:lineRule="auto"/>
+              <w:rPr>
+                <w:lang w:eastAsia="hr-HR"/>
+              </w:rPr>
+            </w:pPr>
+          </w:p>
+        </w:tc>
+        <w:tc>
+          <w:tcPr>
+            <w:tcW w:w="481" w:type="dxa"/>
+          </w:tcPr>
+          <w:p>
+            <w:pPr>
+              <w:pStyle w:val="Normalnitekst"/>
+              <w:spacing w:line="240" w:lineRule="auto"/>
+              <w:rPr>
+                <w:lang w:eastAsia="hr-HR"/>
+              </w:rPr>
+            </w:pPr>
+          </w:p>
+        </w:tc>
+        <w:tc>
+          <w:tcPr>
+            <w:tcW w:w="481" w:type="dxa"/>
+          </w:tcPr>
+          <w:p>
+            <w:pPr>
+              <w:pStyle w:val="Normalnitekst"/>
+              <w:spacing w:line="240" w:lineRule="auto"/>
+              <w:rPr>
+                <w:lang w:eastAsia="hr-HR"/>
+              </w:rPr>
+            </w:pPr>
+          </w:p>
+        </w:tc>
+      </w:tr>
+      <w:tr>
+        <w:tc>
+          <w:tcPr>
+            <w:tcW w:w="2972" w:type="dxa"/>
+          </w:tcPr>
+          <w:p>
+            <w:pPr>
+              <w:pStyle w:val="Normalnitekst"/>
+              <w:spacing w:line="240" w:lineRule="auto"/>
+              <w:rPr>
+                <w:lang w:eastAsia="hr-HR"/>
+              </w:rPr>
+            </w:pPr>
+            <w:r>
+              <w:rPr>
+                <w:lang w:eastAsia="hr-HR"/>
+              </w:rPr>
+              <w:t>Pozicioniranje korisnika u zgradi</w:t>
+            </w:r>
+          </w:p>
+        </w:tc>
+        <w:tc>
+          <w:tcPr>
+            <w:tcW w:w="1134" w:type="dxa"/>
+          </w:tcPr>
+          <w:p>
+            <w:pPr>
+              <w:pStyle w:val="Normalnitekst"/>
+              <w:spacing w:line="240" w:lineRule="auto"/>
+              <w:rPr>
+                <w:lang w:eastAsia="hr-HR"/>
+              </w:rPr>
+            </w:pPr>
+            <w:r>
+              <w:rPr>
+                <w:lang w:eastAsia="hr-HR"/>
+              </w:rPr>
+              <w:t>2</w:t>
+            </w:r>
+          </w:p>
+        </w:tc>
+        <w:tc>
+          <w:tcPr>
+            <w:tcW w:w="1418" w:type="dxa"/>
+          </w:tcPr>
+          <w:p>
+            <w:pPr>
+              <w:pStyle w:val="Normalnitekst"/>
+              <w:spacing w:line="240" w:lineRule="auto"/>
+              <w:rPr>
+                <w:lang w:eastAsia="hr-HR"/>
+              </w:rPr>
+            </w:pPr>
+            <w:r>
+              <w:rPr>
+                <w:lang w:eastAsia="hr-HR"/>
+              </w:rPr>
+              <w:t>8</w:t>
+            </w:r>
+          </w:p>
+        </w:tc>
+        <w:tc>
+          <w:tcPr>
+            <w:tcW w:w="1134" w:type="dxa"/>
+          </w:tcPr>
+          <w:p>
+            <w:pPr>
+              <w:pStyle w:val="Normalnitekst"/>
+              <w:spacing w:line="240" w:lineRule="auto"/>
+              <w:rPr>
+                <w:lang w:eastAsia="hr-HR"/>
+              </w:rPr>
+            </w:pPr>
+            <w:r>
+              <w:rPr>
+                <w:lang w:eastAsia="hr-HR"/>
+              </w:rPr>
+              <w:t>40</w:t>
+            </w:r>
+          </w:p>
+        </w:tc>
+        <w:tc>
+          <w:tcPr>
+            <w:tcW w:w="480" w:type="dxa"/>
+          </w:tcPr>
+          <w:p>
+            <w:pPr>
+              <w:pStyle w:val="Normalnitekst"/>
+              <w:spacing w:line="240" w:lineRule="auto"/>
+              <w:rPr>
+                <w:lang w:eastAsia="hr-HR"/>
+              </w:rPr>
+            </w:pPr>
+          </w:p>
+        </w:tc>
+        <w:tc>
+          <w:tcPr>
+            <w:tcW w:w="481" w:type="dxa"/>
+          </w:tcPr>
+          <w:p>
+            <w:pPr>
+              <w:pStyle w:val="Normalnitekst"/>
+              <w:spacing w:line="240" w:lineRule="auto"/>
+              <w:rPr>
+                <w:lang w:eastAsia="hr-HR"/>
+              </w:rPr>
+            </w:pPr>
+          </w:p>
+        </w:tc>
+        <w:tc>
+          <w:tcPr>
+            <w:tcW w:w="481" w:type="dxa"/>
+          </w:tcPr>
+          <w:p>
+            <w:pPr>
+              <w:pStyle w:val="Normalnitekst"/>
+              <w:spacing w:line="240" w:lineRule="auto"/>
+              <w:rPr>
+                <w:lang w:eastAsia="hr-HR"/>
+              </w:rPr>
+            </w:pPr>
+          </w:p>
+        </w:tc>
+        <w:tc>
+          <w:tcPr>
+            <w:tcW w:w="481" w:type="dxa"/>
+          </w:tcPr>
+          <w:p>
+            <w:pPr>
+              <w:pStyle w:val="Normalnitekst"/>
+              <w:spacing w:line="240" w:lineRule="auto"/>
+              <w:rPr>
+                <w:lang w:eastAsia="hr-HR"/>
+              </w:rPr>
+            </w:pPr>
+          </w:p>
+        </w:tc>
+        <w:tc>
+          <w:tcPr>
+            <w:tcW w:w="481" w:type="dxa"/>
+          </w:tcPr>
+          <w:p>
+            <w:pPr>
+              <w:pStyle w:val="Normalnitekst"/>
+              <w:spacing w:line="240" w:lineRule="auto"/>
+              <w:rPr>
+                <w:lang w:eastAsia="hr-HR"/>
+              </w:rPr>
+            </w:pPr>
+          </w:p>
+        </w:tc>
+      </w:tr>
+      <w:tr>
+        <w:tc>
+          <w:tcPr>
+            <w:tcW w:w="2972" w:type="dxa"/>
+          </w:tcPr>
+          <w:p>
+            <w:pPr>
+              <w:pStyle w:val="Normalnitekst"/>
+              <w:spacing w:line="240" w:lineRule="auto"/>
+              <w:rPr>
+                <w:lang w:eastAsia="hr-HR"/>
+              </w:rPr>
+            </w:pPr>
+            <w:r>
+              <w:rPr>
+                <w:lang w:eastAsia="hr-HR"/>
+              </w:rPr>
+              <w:t>Povijest kretanja korisnika</w:t>
+            </w:r>
+          </w:p>
+        </w:tc>
+        <w:tc>
+          <w:tcPr>
+            <w:tcW w:w="1134" w:type="dxa"/>
+          </w:tcPr>
+          <w:p>
+            <w:pPr>
+              <w:pStyle w:val="Normalnitekst"/>
+              <w:spacing w:line="240" w:lineRule="auto"/>
+              <w:rPr>
+                <w:lang w:eastAsia="hr-HR"/>
+              </w:rPr>
+            </w:pPr>
+            <w:r>
+              <w:rPr>
+                <w:lang w:eastAsia="hr-HR"/>
+              </w:rPr>
+              <w:t>3</w:t>
+            </w:r>
+          </w:p>
+        </w:tc>
+        <w:tc>
+          <w:tcPr>
+            <w:tcW w:w="1418" w:type="dxa"/>
+          </w:tcPr>
+          <w:p>
+            <w:pPr>
+              <w:pStyle w:val="Normalnitekst"/>
+              <w:spacing w:line="240" w:lineRule="auto"/>
+              <w:rPr>
+                <w:lang w:eastAsia="hr-HR"/>
+              </w:rPr>
+            </w:pPr>
+            <w:r>
+              <w:rPr>
+                <w:lang w:eastAsia="hr-HR"/>
+              </w:rPr>
+              <w:t>9</w:t>
+            </w:r>
+          </w:p>
+        </w:tc>
+        <w:tc>
+          <w:tcPr>
+            <w:tcW w:w="1134" w:type="dxa"/>
+          </w:tcPr>
+          <w:p>
+            <w:pPr>
+              <w:pStyle w:val="Normalnitekst"/>
+              <w:spacing w:line="240" w:lineRule="auto"/>
+              <w:rPr>
+                <w:lang w:eastAsia="hr-HR"/>
+              </w:rPr>
+            </w:pPr>
+            <w:r>
+              <w:rPr>
+                <w:lang w:eastAsia="hr-HR"/>
+              </w:rPr>
+              <w:t>50</w:t>
+            </w:r>
+          </w:p>
+        </w:tc>
+        <w:tc>
+          <w:tcPr>
+            <w:tcW w:w="480" w:type="dxa"/>
+          </w:tcPr>
+          <w:p>
+            <w:pPr>
+              <w:pStyle w:val="Normalnitekst"/>
+              <w:spacing w:line="240" w:lineRule="auto"/>
+              <w:rPr>
+                <w:lang w:eastAsia="hr-HR"/>
+              </w:rPr>
+            </w:pPr>
+          </w:p>
+        </w:tc>
+        <w:tc>
+          <w:tcPr>
+            <w:tcW w:w="481" w:type="dxa"/>
+          </w:tcPr>
+          <w:p>
+            <w:pPr>
+              <w:pStyle w:val="Normalnitekst"/>
+              <w:spacing w:line="240" w:lineRule="auto"/>
+              <w:rPr>
+                <w:lang w:eastAsia="hr-HR"/>
+              </w:rPr>
+            </w:pPr>
+          </w:p>
+        </w:tc>
+        <w:tc>
+          <w:tcPr>
+            <w:tcW w:w="481" w:type="dxa"/>
+          </w:tcPr>
+          <w:p>
+            <w:pPr>
+              <w:pStyle w:val="Normalnitekst"/>
+              <w:spacing w:line="240" w:lineRule="auto"/>
+              <w:rPr>
+                <w:lang w:eastAsia="hr-HR"/>
+              </w:rPr>
+            </w:pPr>
+          </w:p>
+        </w:tc>
+        <w:tc>
+          <w:tcPr>
+            <w:tcW w:w="481" w:type="dxa"/>
+          </w:tcPr>
+          <w:p>
+            <w:pPr>
+              <w:pStyle w:val="Normalnitekst"/>
+              <w:spacing w:line="240" w:lineRule="auto"/>
+              <w:rPr>
+                <w:lang w:eastAsia="hr-HR"/>
+              </w:rPr>
+            </w:pPr>
+          </w:p>
+        </w:tc>
+        <w:tc>
+          <w:tcPr>
+            <w:tcW w:w="481" w:type="dxa"/>
+          </w:tcPr>
+          <w:p>
+            <w:pPr>
+              <w:pStyle w:val="Normalnitekst"/>
+              <w:spacing w:line="240" w:lineRule="auto"/>
+              <w:rPr>
+                <w:lang w:eastAsia="hr-HR"/>
+              </w:rPr>
+            </w:pPr>
+          </w:p>
+        </w:tc>
+      </w:tr>
+      <w:tr>
+        <w:tc>
+          <w:tcPr>
+            <w:tcW w:w="2972" w:type="dxa"/>
+          </w:tcPr>
+          <w:p>
+            <w:pPr>
+              <w:pStyle w:val="Normalnitekst"/>
+              <w:spacing w:line="240" w:lineRule="auto"/>
+              <w:rPr>
+                <w:lang w:eastAsia="hr-HR"/>
+              </w:rPr>
+            </w:pPr>
+            <w:r>
+              <w:rPr>
+                <w:lang w:eastAsia="hr-HR"/>
+              </w:rPr>
+              <w:t>Pregled svih lokacija</w:t>
+            </w:r>
+          </w:p>
+        </w:tc>
+        <w:tc>
+          <w:tcPr>
+            <w:tcW w:w="1134" w:type="dxa"/>
+          </w:tcPr>
+          <w:p>
+            <w:pPr>
+              <w:pStyle w:val="Normalnitekst"/>
+              <w:spacing w:line="240" w:lineRule="auto"/>
+              <w:rPr>
+                <w:lang w:eastAsia="hr-HR"/>
+              </w:rPr>
+            </w:pPr>
+            <w:r>
+              <w:rPr>
+                <w:lang w:eastAsia="hr-HR"/>
+              </w:rPr>
+              <w:t>4</w:t>
+            </w:r>
+          </w:p>
+        </w:tc>
+        <w:tc>
+          <w:tcPr>
+            <w:tcW w:w="1418" w:type="dxa"/>
+          </w:tcPr>
+          <w:p>
+            <w:pPr>
+              <w:pStyle w:val="Normalnitekst"/>
+              <w:spacing w:line="240" w:lineRule="auto"/>
+              <w:rPr>
+                <w:lang w:eastAsia="hr-HR"/>
+              </w:rPr>
+            </w:pPr>
+            <w:r>
+              <w:rPr>
+                <w:lang w:eastAsia="hr-HR"/>
+              </w:rPr>
+              <w:t>5</w:t>
+            </w:r>
+          </w:p>
+        </w:tc>
+        <w:tc>
+          <w:tcPr>
+            <w:tcW w:w="1134" w:type="dxa"/>
+          </w:tcPr>
+          <w:p>
+            <w:pPr>
+              <w:pStyle w:val="Normalnitekst"/>
+              <w:spacing w:line="240" w:lineRule="auto"/>
+              <w:rPr>
+                <w:lang w:eastAsia="hr-HR"/>
+              </w:rPr>
+            </w:pPr>
+            <w:r>
+              <w:rPr>
+                <w:lang w:eastAsia="hr-HR"/>
+              </w:rPr>
+              <w:t>30</w:t>
+            </w:r>
+          </w:p>
+        </w:tc>
+        <w:tc>
+          <w:tcPr>
+            <w:tcW w:w="480" w:type="dxa"/>
+          </w:tcPr>
+          <w:p>
+            <w:pPr>
+              <w:pStyle w:val="Normalnitekst"/>
+              <w:spacing w:line="240" w:lineRule="auto"/>
+              <w:rPr>
+                <w:lang w:eastAsia="hr-HR"/>
+              </w:rPr>
+            </w:pPr>
+          </w:p>
+        </w:tc>
+        <w:tc>
+          <w:tcPr>
+            <w:tcW w:w="481" w:type="dxa"/>
+          </w:tcPr>
+          <w:p>
+            <w:pPr>
+              <w:pStyle w:val="Normalnitekst"/>
+              <w:spacing w:line="240" w:lineRule="auto"/>
+              <w:rPr>
+                <w:lang w:eastAsia="hr-HR"/>
+              </w:rPr>
+            </w:pPr>
+          </w:p>
+        </w:tc>
+        <w:tc>
+          <w:tcPr>
+            <w:tcW w:w="481" w:type="dxa"/>
+          </w:tcPr>
+          <w:p>
+            <w:pPr>
+              <w:pStyle w:val="Normalnitekst"/>
+              <w:spacing w:line="240" w:lineRule="auto"/>
+              <w:rPr>
+                <w:lang w:eastAsia="hr-HR"/>
+              </w:rPr>
+            </w:pPr>
+          </w:p>
+        </w:tc>
+        <w:tc>
+          <w:tcPr>
+            <w:tcW w:w="481" w:type="dxa"/>
+          </w:tcPr>
+          <w:p>
+            <w:pPr>
+              <w:pStyle w:val="Normalnitekst"/>
+              <w:spacing w:line="240" w:lineRule="auto"/>
+              <w:rPr>
+                <w:lang w:eastAsia="hr-HR"/>
+              </w:rPr>
+            </w:pPr>
+          </w:p>
+        </w:tc>
+        <w:tc>
+          <w:tcPr>
+            <w:tcW w:w="481" w:type="dxa"/>
+          </w:tcPr>
+          <w:p>
+            <w:pPr>
+              <w:pStyle w:val="Normalnitekst"/>
+              <w:spacing w:line="240" w:lineRule="auto"/>
+              <w:rPr>
+                <w:lang w:eastAsia="hr-HR"/>
+              </w:rPr>
+            </w:pPr>
+          </w:p>
+        </w:tc>
+      </w:tr>
+      <w:tr>
+        <w:tc>
+          <w:tcPr>
+            <w:tcW w:w="2972" w:type="dxa"/>
+          </w:tcPr>
+          <w:p>
+            <w:pPr>
+              <w:pStyle w:val="Normalnitekst"/>
+              <w:spacing w:line="240" w:lineRule="auto"/>
+              <w:rPr>
+                <w:lang w:eastAsia="hr-HR"/>
+              </w:rPr>
+            </w:pPr>
+            <w:r>
+              <w:rPr>
+                <w:lang w:eastAsia="hr-HR"/>
+              </w:rPr>
+              <w:t>Pregled svih korisnika</w:t>
+            </w:r>
+          </w:p>
+        </w:tc>
+        <w:tc>
+          <w:tcPr>
+            <w:tcW w:w="1134" w:type="dxa"/>
+          </w:tcPr>
+          <w:p>
+            <w:pPr>
+              <w:pStyle w:val="Normalnitekst"/>
+              <w:spacing w:line="240" w:lineRule="auto"/>
+              <w:rPr>
+                <w:lang w:eastAsia="hr-HR"/>
+              </w:rPr>
+            </w:pPr>
+            <w:r>
+              <w:rPr>
+                <w:lang w:eastAsia="hr-HR"/>
+              </w:rPr>
+              <w:t>5</w:t>
+            </w:r>
+          </w:p>
+        </w:tc>
+        <w:tc>
+          <w:tcPr>
+            <w:tcW w:w="1418" w:type="dxa"/>
+          </w:tcPr>
+          <w:p>
+            <w:pPr>
+              <w:pStyle w:val="Normalnitekst"/>
+              <w:spacing w:line="240" w:lineRule="auto"/>
+              <w:rPr>
+                <w:lang w:eastAsia="hr-HR"/>
+              </w:rPr>
+            </w:pPr>
+            <w:r>
+              <w:rPr>
+                <w:lang w:eastAsia="hr-HR"/>
+              </w:rPr>
+              <w:t>5</w:t>
+            </w:r>
+          </w:p>
+        </w:tc>
+        <w:tc>
+          <w:tcPr>
+            <w:tcW w:w="1134" w:type="dxa"/>
+          </w:tcPr>
+          <w:p>
+            <w:pPr>
+              <w:pStyle w:val="Normalnitekst"/>
+              <w:spacing w:line="240" w:lineRule="auto"/>
+              <w:rPr>
+                <w:lang w:eastAsia="hr-HR"/>
+              </w:rPr>
+            </w:pPr>
+            <w:r>
+              <w:rPr>
+                <w:lang w:eastAsia="hr-HR"/>
+              </w:rPr>
+              <w:t>20</w:t>
+            </w:r>
+          </w:p>
+        </w:tc>
+        <w:tc>
+          <w:tcPr>
+            <w:tcW w:w="480" w:type="dxa"/>
+          </w:tcPr>
+          <w:p>
+            <w:pPr>
+              <w:pStyle w:val="Normalnitekst"/>
+              <w:spacing w:line="240" w:lineRule="auto"/>
+              <w:rPr>
+                <w:lang w:eastAsia="hr-HR"/>
+              </w:rPr>
+            </w:pPr>
+          </w:p>
+        </w:tc>
+        <w:tc>
+          <w:tcPr>
+            <w:tcW w:w="481" w:type="dxa"/>
+          </w:tcPr>
+          <w:p>
+            <w:pPr>
+              <w:pStyle w:val="Normalnitekst"/>
+              <w:spacing w:line="240" w:lineRule="auto"/>
+              <w:rPr>
+                <w:lang w:eastAsia="hr-HR"/>
+              </w:rPr>
+            </w:pPr>
+          </w:p>
+        </w:tc>
+        <w:tc>
+          <w:tcPr>
+            <w:tcW w:w="481" w:type="dxa"/>
+          </w:tcPr>
+          <w:p>
+            <w:pPr>
+              <w:pStyle w:val="Normalnitekst"/>
+              <w:spacing w:line="240" w:lineRule="auto"/>
+              <w:rPr>
+                <w:lang w:eastAsia="hr-HR"/>
+              </w:rPr>
+            </w:pPr>
+          </w:p>
+        </w:tc>
+        <w:tc>
+          <w:tcPr>
+            <w:tcW w:w="481" w:type="dxa"/>
+          </w:tcPr>
+          <w:p>
+            <w:pPr>
+              <w:pStyle w:val="Normalnitekst"/>
+              <w:spacing w:line="240" w:lineRule="auto"/>
+              <w:rPr>
+                <w:lang w:eastAsia="hr-HR"/>
+              </w:rPr>
+            </w:pPr>
+          </w:p>
+        </w:tc>
+        <w:tc>
+          <w:tcPr>
+            <w:tcW w:w="481" w:type="dxa"/>
+          </w:tcPr>
+          <w:p>
+            <w:pPr>
+              <w:pStyle w:val="Normalnitekst"/>
+              <w:spacing w:line="240" w:lineRule="auto"/>
+              <w:rPr>
+                <w:lang w:eastAsia="hr-HR"/>
+              </w:rPr>
+            </w:pPr>
+          </w:p>
+        </w:tc>
+      </w:tr>
+      <w:tr>
+        <w:tc>
+          <w:tcPr>
+            <w:tcW w:w="2972" w:type="dxa"/>
+          </w:tcPr>
+          <w:p>
+            <w:pPr>
+              <w:pStyle w:val="Normalnitekst"/>
+              <w:spacing w:line="240" w:lineRule="auto"/>
+              <w:rPr>
+                <w:lang w:eastAsia="hr-HR"/>
+              </w:rPr>
+            </w:pPr>
+            <w:r>
+              <w:rPr>
+                <w:lang w:eastAsia="hr-HR"/>
+              </w:rPr>
+              <w:t>Pregled profila</w:t>
+            </w:r>
+          </w:p>
+        </w:tc>
+        <w:tc>
+          <w:tcPr>
+            <w:tcW w:w="1134" w:type="dxa"/>
+          </w:tcPr>
+          <w:p>
+            <w:pPr>
+              <w:pStyle w:val="Normalnitekst"/>
+              <w:spacing w:line="240" w:lineRule="auto"/>
+              <w:rPr>
+                <w:lang w:eastAsia="hr-HR"/>
+              </w:rPr>
+            </w:pPr>
+            <w:r>
+              <w:rPr>
+                <w:lang w:eastAsia="hr-HR"/>
+              </w:rPr>
+              <w:t>6</w:t>
+            </w:r>
+          </w:p>
+        </w:tc>
+        <w:tc>
+          <w:tcPr>
+            <w:tcW w:w="1418" w:type="dxa"/>
+          </w:tcPr>
+          <w:p>
+            <w:pPr>
+              <w:pStyle w:val="Normalnitekst"/>
+              <w:spacing w:line="240" w:lineRule="auto"/>
+              <w:rPr>
+                <w:lang w:eastAsia="hr-HR"/>
+              </w:rPr>
+            </w:pPr>
+            <w:r>
+              <w:rPr>
+                <w:lang w:eastAsia="hr-HR"/>
+              </w:rPr>
+              <w:t>4</w:t>
+            </w:r>
+          </w:p>
+        </w:tc>
+        <w:tc>
+          <w:tcPr>
+            <w:tcW w:w="1134" w:type="dxa"/>
+          </w:tcPr>
+          <w:p>
+            <w:pPr>
+              <w:pStyle w:val="Normalnitekst"/>
+              <w:spacing w:line="240" w:lineRule="auto"/>
+              <w:rPr>
+                <w:lang w:eastAsia="hr-HR"/>
+              </w:rPr>
+            </w:pPr>
+            <w:r>
+              <w:rPr>
+                <w:lang w:eastAsia="hr-HR"/>
+              </w:rPr>
+              <w:t>15</w:t>
+            </w:r>
+          </w:p>
+        </w:tc>
+        <w:tc>
+          <w:tcPr>
+            <w:tcW w:w="480" w:type="dxa"/>
+          </w:tcPr>
+          <w:p>
+            <w:pPr>
+              <w:pStyle w:val="Normalnitekst"/>
+              <w:spacing w:line="240" w:lineRule="auto"/>
+              <w:rPr>
+                <w:lang w:eastAsia="hr-HR"/>
+              </w:rPr>
+            </w:pPr>
+          </w:p>
+        </w:tc>
+        <w:tc>
+          <w:tcPr>
+            <w:tcW w:w="481" w:type="dxa"/>
+          </w:tcPr>
+          <w:p>
+            <w:pPr>
+              <w:pStyle w:val="Normalnitekst"/>
+              <w:spacing w:line="240" w:lineRule="auto"/>
+              <w:rPr>
+                <w:lang w:eastAsia="hr-HR"/>
+              </w:rPr>
+            </w:pPr>
+          </w:p>
+        </w:tc>
+        <w:tc>
+          <w:tcPr>
+            <w:tcW w:w="481" w:type="dxa"/>
+          </w:tcPr>
+          <w:p>
+            <w:pPr>
+              <w:pStyle w:val="Normalnitekst"/>
+              <w:spacing w:line="240" w:lineRule="auto"/>
+              <w:rPr>
+                <w:lang w:eastAsia="hr-HR"/>
+              </w:rPr>
+            </w:pPr>
+          </w:p>
+        </w:tc>
+        <w:tc>
+          <w:tcPr>
+            <w:tcW w:w="481" w:type="dxa"/>
+          </w:tcPr>
+          <w:p>
+            <w:pPr>
+              <w:pStyle w:val="Normalnitekst"/>
+              <w:spacing w:line="240" w:lineRule="auto"/>
+              <w:rPr>
+                <w:lang w:eastAsia="hr-HR"/>
+              </w:rPr>
+            </w:pPr>
+          </w:p>
+        </w:tc>
+        <w:tc>
+          <w:tcPr>
+            <w:tcW w:w="481" w:type="dxa"/>
+          </w:tcPr>
+          <w:p>
+            <w:pPr>
+              <w:pStyle w:val="Normalnitekst"/>
+              <w:spacing w:line="240" w:lineRule="auto"/>
+              <w:rPr>
+                <w:lang w:eastAsia="hr-HR"/>
+              </w:rPr>
+            </w:pPr>
+          </w:p>
+        </w:tc>
+      </w:tr>
+    </w:tbl>
+    <w:p>
+      <w:pPr>
+        <w:pStyle w:val="Normalnitekst"/>
+        <w:rPr>
+          <w:lang w:eastAsia="hr-HR"/>
+        </w:rPr>
+      </w:pPr>
+    </w:p>
+    <w:p>
+      <w:pPr>
+        <w:pStyle w:val="Normalnitekst"/>
+        <w:rPr>
+          <w:lang w:eastAsia="hr-HR"/>
+        </w:rPr>
+      </w:pPr>
+      <w:r>
+        <w:rPr>
+          <w:lang w:eastAsia="hr-HR"/>
+        </w:rPr>
+        <w:t>Detalji pojedinih funkcionalnosti:</w:t>
+      </w:r>
+    </w:p>
+    <w:p>
+      <w:pPr>
+        <w:pStyle w:val="Normalnitekst"/>
+        <w:numPr>
+          <w:ilvl w:val="0"/>
+          <w:numId w:val="7"/>
+        </w:numPr>
+        <w:rPr>
+          <w:lang w:eastAsia="hr-HR"/>
+        </w:rPr>
+      </w:pPr>
+      <w:r>
+        <w:rPr>
+          <w:lang w:eastAsia="hr-HR"/>
+        </w:rPr>
+        <w:t>Prijava /odjava korisnika</w:t>
+      </w:r>
+      <w:r>
+        <w:rPr>
+          <w:lang w:eastAsia="hr-HR"/>
+        </w:rPr>
+        <w:t xml:space="preserve">: </w:t>
+      </w:r>
+      <w:r>
+        <w:rPr>
+          <w:lang w:eastAsia="hr-HR"/>
+        </w:rPr>
+        <w:t xml:space="preserve">Mogućnost prijave i odjave korisnika u aplikaciju putem korisničkog imena i lozinke. Pristup aplikaciji nije moguć bez valjane prijave. </w:t>
+      </w:r>
+      <w:r>
+        <w:rPr>
+          <w:lang w:eastAsia="hr-HR"/>
+        </w:rPr>
+        <w:t>Podfunkcionalnosti:</w:t>
+      </w:r>
+    </w:p>
+    <w:p>
+      <w:pPr>
+        <w:pStyle w:val="Normalnitekst"/>
+        <w:numPr>
+          <w:ilvl w:val="1"/>
+          <w:numId w:val="7"/>
+        </w:numPr>
+        <w:rPr>
+          <w:lang w:eastAsia="hr-HR"/>
+        </w:rPr>
+      </w:pPr>
+      <w:r>
+        <w:rPr>
+          <w:lang w:eastAsia="hr-HR"/>
+        </w:rPr>
+        <w:t>prijava korisnika</w:t>
+      </w:r>
+    </w:p>
+    <w:p>
+      <w:pPr>
+        <w:pStyle w:val="Normalnitekst"/>
+        <w:numPr>
+          <w:ilvl w:val="1"/>
+          <w:numId w:val="7"/>
+        </w:numPr>
+        <w:rPr>
+          <w:lang w:eastAsia="hr-HR"/>
+        </w:rPr>
+      </w:pPr>
+      <w:r>
+        <w:rPr>
+          <w:lang w:eastAsia="hr-HR"/>
+        </w:rPr>
+        <w:t>odjava korisnika</w:t>
+      </w:r>
+    </w:p>
+    <w:p>
+      <w:pPr>
+        <w:pStyle w:val="Normalnitekst"/>
+        <w:numPr>
+          <w:ilvl w:val="0"/>
+          <w:numId w:val="7"/>
+        </w:numPr>
+        <w:rPr>
+          <w:lang w:eastAsia="hr-HR"/>
+        </w:rPr>
+      </w:pPr>
+      <w:r>
+        <w:rPr>
+          <w:lang w:eastAsia="hr-HR"/>
+        </w:rPr>
+        <w:t xml:space="preserve">Pozicioniranje korisnika u zgradi: </w:t>
+      </w:r>
+      <w:r>
+        <w:rPr>
+          <w:lang w:eastAsia="hr-HR"/>
+        </w:rPr>
+        <w:t xml:space="preserve">Prikaz korisnikove trenutne lokacije. Prikazan je naziv lokacije, slika, kategorija kojoj pripada, kratki opis. Moguć prikaz svih korisnika koji se trenutno nalaze na toj lokaciji. </w:t>
+      </w:r>
+      <w:r>
+        <w:rPr>
+          <w:lang w:eastAsia="hr-HR"/>
+        </w:rPr>
+        <w:t>Podfunkcionalnosti:</w:t>
+      </w:r>
+    </w:p>
+    <w:p>
+      <w:pPr>
+        <w:pStyle w:val="Normalnitekst"/>
+        <w:numPr>
+          <w:ilvl w:val="1"/>
+          <w:numId w:val="7"/>
+        </w:numPr>
+        <w:rPr>
+          <w:lang w:eastAsia="hr-HR"/>
+        </w:rPr>
+      </w:pPr>
+      <w:r>
+        <w:rPr>
+          <w:lang w:eastAsia="hr-HR"/>
+        </w:rPr>
+        <w:t>Prikaz detalja trenutne lokacije</w:t>
+      </w:r>
+    </w:p>
+    <w:p>
+      <w:pPr>
+        <w:pStyle w:val="Normalnitekst"/>
+        <w:numPr>
+          <w:ilvl w:val="1"/>
+          <w:numId w:val="7"/>
+        </w:numPr>
+        <w:rPr>
+          <w:lang w:eastAsia="hr-HR"/>
+        </w:rPr>
+      </w:pPr>
+      <w:r>
+        <w:rPr>
+          <w:lang w:eastAsia="hr-HR"/>
+        </w:rPr>
+        <w:t>Prikaz korisnika trenutne lokacije (tko se nalazi na lokaciji)</w:t>
+      </w:r>
+    </w:p>
+    <w:p>
+      <w:pPr>
+        <w:pStyle w:val="Normalnitekst"/>
+        <w:numPr>
+          <w:ilvl w:val="1"/>
+          <w:numId w:val="7"/>
+        </w:numPr>
+        <w:rPr>
+          <w:lang w:eastAsia="hr-HR"/>
+        </w:rPr>
+      </w:pPr>
+      <w:r>
+        <w:rPr>
+          <w:lang w:eastAsia="hr-HR"/>
+        </w:rPr>
+        <w:t>Obavijesti o promjeni lokacije (push notifikacije prilikom ulaza/izlaza iz zgrade ili svoje radne prostorije)</w:t>
+      </w:r>
+    </w:p>
+    <w:p>
+      <w:pPr>
+        <w:pStyle w:val="Normalnitekst"/>
+        <w:numPr>
+          <w:ilvl w:val="0"/>
+          <w:numId w:val="7"/>
+        </w:numPr>
+        <w:rPr>
+          <w:lang w:eastAsia="hr-HR"/>
+        </w:rPr>
+      </w:pPr>
+      <w:r>
+        <w:rPr>
+          <w:lang w:eastAsia="hr-HR"/>
+        </w:rPr>
+        <w:t>Povijest kretanja korisnika: sprema se svaka posjeta korisnika određenoj lokaciji. Svaki korisnik može pregledati svoju povijest (cijelu, filtriranu po datumu ili po lokaciji). Podfunkcionalnosti:</w:t>
+      </w:r>
+    </w:p>
+    <w:p>
+      <w:pPr>
+        <w:pStyle w:val="Normalnitekst"/>
+        <w:numPr>
+          <w:ilvl w:val="1"/>
+          <w:numId w:val="7"/>
+        </w:numPr>
+        <w:rPr>
+          <w:lang w:eastAsia="hr-HR"/>
+        </w:rPr>
+      </w:pPr>
+      <w:r>
+        <w:rPr>
+          <w:lang w:eastAsia="hr-HR"/>
+        </w:rPr>
+        <w:t>Spremanje lokacije</w:t>
+      </w:r>
+    </w:p>
+    <w:p>
+      <w:pPr>
+        <w:pStyle w:val="Normalnitekst"/>
+        <w:numPr>
+          <w:ilvl w:val="1"/>
+          <w:numId w:val="7"/>
+        </w:numPr>
+        <w:rPr>
+          <w:lang w:eastAsia="hr-HR"/>
+        </w:rPr>
+      </w:pPr>
+      <w:r>
+        <w:rPr>
+          <w:lang w:eastAsia="hr-HR"/>
+        </w:rPr>
+        <w:t>Pregled cijele povijesti kretanja</w:t>
+      </w:r>
+    </w:p>
+    <w:p>
+      <w:pPr>
+        <w:pStyle w:val="Normalnitekst"/>
+        <w:numPr>
+          <w:ilvl w:val="1"/>
+          <w:numId w:val="7"/>
+        </w:numPr>
+        <w:rPr>
+          <w:lang w:eastAsia="hr-HR"/>
+        </w:rPr>
+      </w:pPr>
+      <w:r>
+        <w:rPr>
+          <w:lang w:eastAsia="hr-HR"/>
+        </w:rPr>
+        <w:t>Filtriranje povijesti prema datumu</w:t>
+      </w:r>
+    </w:p>
+    <w:p>
+      <w:pPr>
+        <w:pStyle w:val="Normalnitekst"/>
+        <w:numPr>
+          <w:ilvl w:val="1"/>
+          <w:numId w:val="7"/>
+        </w:numPr>
+        <w:rPr>
+          <w:lang w:eastAsia="hr-HR"/>
+        </w:rPr>
+      </w:pPr>
+      <w:r>
+        <w:rPr>
+          <w:lang w:eastAsia="hr-HR"/>
+        </w:rPr>
+        <w:t>Filtriranje povijesti prema lokaciji</w:t>
+      </w:r>
+    </w:p>
+    <w:p>
+      <w:pPr>
+        <w:pStyle w:val="Normalnitekst"/>
+        <w:numPr>
+          <w:ilvl w:val="0"/>
+          <w:numId w:val="7"/>
+        </w:numPr>
+        <w:rPr>
+          <w:lang w:eastAsia="hr-HR"/>
+        </w:rPr>
+      </w:pPr>
+      <w:r>
+        <w:rPr>
+          <w:lang w:eastAsia="hr-HR"/>
+        </w:rPr>
+        <w:lastRenderedPageBreak/>
+        <w:t xml:space="preserve">Pregled svih lokacija: </w:t>
+      </w:r>
+      <w:r>
+        <w:rPr>
+          <w:lang w:eastAsia="hr-HR"/>
+        </w:rPr>
+        <w:t>Popis kategorija lokacija. Odabirom pojedine kategorije dobiva se popis lokacija iz te kategorije. Odabirom određene lokacije prikazuju se korisnici koji se trenutno nalaze na toj lokaciji (i oni kojima je to radno mjesto, ali trenutno nisu tu).</w:t>
+      </w:r>
+      <w:r>
+        <w:rPr>
+          <w:lang w:eastAsia="hr-HR"/>
+        </w:rPr>
+        <w:t xml:space="preserve"> Podfunkcionalnosti:</w:t>
+      </w:r>
+    </w:p>
+    <w:p>
+      <w:pPr>
+        <w:pStyle w:val="Normalnitekst"/>
+        <w:numPr>
+          <w:ilvl w:val="1"/>
+          <w:numId w:val="7"/>
+        </w:numPr>
+        <w:rPr>
+          <w:lang w:eastAsia="hr-HR"/>
+        </w:rPr>
+      </w:pPr>
+      <w:r>
+        <w:rPr>
+          <w:lang w:eastAsia="hr-HR"/>
+        </w:rPr>
+        <w:t>Prikaz kategorija lokacije</w:t>
+      </w:r>
+    </w:p>
+    <w:p>
+      <w:pPr>
+        <w:pStyle w:val="Normalnitekst"/>
+        <w:numPr>
+          <w:ilvl w:val="1"/>
+          <w:numId w:val="7"/>
+        </w:numPr>
+        <w:rPr>
+          <w:lang w:eastAsia="hr-HR"/>
+        </w:rPr>
+      </w:pPr>
+      <w:r>
+        <w:rPr>
+          <w:lang w:eastAsia="hr-HR"/>
+        </w:rPr>
+        <w:t>Prikaz lokacija odabrane kategorije</w:t>
+      </w:r>
+    </w:p>
+    <w:p>
+      <w:pPr>
+        <w:pStyle w:val="Normalnitekst"/>
+        <w:numPr>
+          <w:ilvl w:val="1"/>
+          <w:numId w:val="7"/>
+        </w:numPr>
+        <w:rPr>
+          <w:lang w:eastAsia="hr-HR"/>
+        </w:rPr>
+      </w:pPr>
+      <w:r>
+        <w:rPr>
+          <w:lang w:eastAsia="hr-HR"/>
+        </w:rPr>
+        <w:t>Detalji lokacije</w:t>
+      </w:r>
+    </w:p>
+    <w:p>
+      <w:pPr>
+        <w:pStyle w:val="Normalnitekst"/>
+        <w:numPr>
+          <w:ilvl w:val="0"/>
+          <w:numId w:val="7"/>
+        </w:numPr>
+        <w:rPr>
+          <w:lang w:eastAsia="hr-HR"/>
+        </w:rPr>
+      </w:pPr>
+      <w:r>
+        <w:rPr>
+          <w:lang w:eastAsia="hr-HR"/>
+        </w:rPr>
+        <w:t xml:space="preserve">Pregled svih korisnika: </w:t>
+      </w:r>
+      <w:r>
+        <w:rPr>
+          <w:lang w:eastAsia="hr-HR"/>
+        </w:rPr>
+        <w:t>Popis svih korisnika. Odabirom korisnika prikazuje se njegov profil i trenutna lokacija.</w:t>
+      </w:r>
+      <w:r>
+        <w:rPr>
+          <w:lang w:eastAsia="hr-HR"/>
+        </w:rPr>
+        <w:t xml:space="preserve"> Podfunkcionalnosti:</w:t>
+      </w:r>
+    </w:p>
+    <w:p>
+      <w:pPr>
+        <w:pStyle w:val="Normalnitekst"/>
+        <w:numPr>
+          <w:ilvl w:val="1"/>
+          <w:numId w:val="7"/>
+        </w:numPr>
+        <w:rPr>
+          <w:lang w:eastAsia="hr-HR"/>
+        </w:rPr>
+      </w:pPr>
+      <w:r>
+        <w:rPr>
+          <w:lang w:eastAsia="hr-HR"/>
+        </w:rPr>
+        <w:t>Popis korisnika</w:t>
+      </w:r>
+    </w:p>
+    <w:p>
+      <w:pPr>
+        <w:pStyle w:val="Normalnitekst"/>
+        <w:numPr>
+          <w:ilvl w:val="1"/>
+          <w:numId w:val="7"/>
+        </w:numPr>
+        <w:rPr>
+          <w:lang w:eastAsia="hr-HR"/>
+        </w:rPr>
+      </w:pPr>
+      <w:r>
+        <w:rPr>
+          <w:lang w:eastAsia="hr-HR"/>
+        </w:rPr>
+        <w:t>Prikaz profila korisnika</w:t>
+      </w:r>
+    </w:p>
+    <w:p>
+      <w:pPr>
+        <w:pStyle w:val="Normalnitekst"/>
+        <w:numPr>
+          <w:ilvl w:val="0"/>
+          <w:numId w:val="7"/>
+        </w:numPr>
+        <w:rPr>
+          <w:lang w:eastAsia="hr-HR"/>
+        </w:rPr>
+      </w:pPr>
+      <w:r>
+        <w:rPr>
+          <w:lang w:eastAsia="hr-HR"/>
+        </w:rPr>
+        <w:t xml:space="preserve">Pregled profila: </w:t>
+      </w:r>
+      <w:r>
+        <w:rPr>
+          <w:lang w:eastAsia="hr-HR"/>
+        </w:rPr>
+        <w:t>Prikaz detalja profila prijavljenog korisnika. Mogućnost promjene slike i lozinke.</w:t>
+      </w:r>
+      <w:r>
+        <w:rPr>
+          <w:lang w:eastAsia="hr-HR"/>
+        </w:rPr>
+        <w:t xml:space="preserve"> Podfunkcionalnosti:</w:t>
+      </w:r>
+    </w:p>
+    <w:p>
+      <w:pPr>
+        <w:pStyle w:val="Normalnitekst"/>
+        <w:numPr>
+          <w:ilvl w:val="1"/>
+          <w:numId w:val="7"/>
+        </w:numPr>
+        <w:rPr>
+          <w:lang w:eastAsia="hr-HR"/>
+        </w:rPr>
+      </w:pPr>
+      <w:r>
+        <w:rPr>
+          <w:lang w:eastAsia="hr-HR"/>
+        </w:rPr>
+        <w:t>Prikaz profila korisnika</w:t>
+      </w:r>
+    </w:p>
+    <w:p>
+      <w:pPr>
+        <w:pStyle w:val="Normalnitekst"/>
+        <w:numPr>
+          <w:ilvl w:val="1"/>
+          <w:numId w:val="7"/>
+        </w:numPr>
+        <w:rPr>
+          <w:lang w:eastAsia="hr-HR"/>
+        </w:rPr>
+      </w:pPr>
+      <w:r>
+        <w:rPr>
+          <w:lang w:eastAsia="hr-HR"/>
+        </w:rPr>
+        <w:t>Promjena podataka profila</w:t>
+      </w:r>
+    </w:p>
+    <w:p>
+      <w:pPr>
+        <w:pStyle w:val="Normalnitekst"/>
+        <w:rPr>
+          <w:lang w:eastAsia="hr-HR"/>
+        </w:rPr>
+      </w:pPr>
+    </w:p>
+    <w:p>
+      <w:pPr>
+        <w:pStyle w:val="Normalnitekst"/>
+        <w:rPr>
+          <w:lang w:eastAsia="hr-HR"/>
+        </w:rPr>
+      </w:pPr>
+      <w:bookmarkStart w:id="2" w:name="_GoBack"/>
       <w:bookmarkEnd w:id="2"/>
     </w:p>
-    <w:p>
-      <w:pPr>
-        <w:pStyle w:val="Normalnitekst"/>
-        <w:rPr>
-          <w:lang w:eastAsia="hr-HR"/>
-        </w:rPr>
-      </w:pPr>
-    </w:p>
     <w:sectPr>
-      <w:footerReference w:type="default" r:id="rId8"/>
+      <w:footerReference w:type="default" r:id="rId9"/>
       <w:pgSz w:w="11906" w:h="16838"/>
       <w:pgMar w:top="1417" w:right="1417" w:bottom="1417" w:left="1417" w:header="708" w:footer="708" w:gutter="0"/>
       <w:pgNumType w:start="1"/>
@@ -1273,7 +3340,7 @@
           <w:rPr>
             <w:noProof/>
           </w:rPr>
-          <w:t>2</w:t>
+          <w:t>3</w:t>
         </w:r>
         <w:r>
           <w:rPr>
@@ -1781,6 +3848,119 @@
     </w:lvl>
   </w:abstractNum>
   <w:abstractNum w:abstractNumId="4">
+    <w:nsid w:val="6F7060B2"/>
+    <w:multiLevelType w:val="hybridMultilevel"/>
+    <w:tmpl w:val="A2845122"/>
+    <w:lvl w:ilvl="0" w:tplc="041A0001">
+      <w:start w:val="1"/>
+      <w:numFmt w:val="bullet"/>
+      <w:lvlText w:val=""/>
+      <w:lvlJc w:val="left"/>
+      <w:pPr>
+        <w:ind w:left="720" w:hanging="360"/>
+      </w:pPr>
+      <w:rPr>
+        <w:rFonts w:ascii="Symbol" w:hAnsi="Symbol" w:hint="default"/>
+      </w:rPr>
+    </w:lvl>
+    <w:lvl w:ilvl="1" w:tplc="041A0003">
+      <w:start w:val="1"/>
+      <w:numFmt w:val="bullet"/>
+      <w:lvlText w:val="o"/>
+      <w:lvlJc w:val="left"/>
+      <w:pPr>
+        <w:ind w:left="1440" w:hanging="360"/>
+      </w:pPr>
+      <w:rPr>
+        <w:rFonts w:ascii="Courier New" w:hAnsi="Courier New" w:cs="Courier New" w:hint="default"/>
+      </w:rPr>
+    </w:lvl>
+    <w:lvl w:ilvl="2" w:tplc="041A0005" w:tentative="1">
+      <w:start w:val="1"/>
+      <w:numFmt w:val="bullet"/>
+      <w:lvlText w:val=""/>
+      <w:lvlJc w:val="left"/>
+      <w:pPr>
+        <w:ind w:left="2160" w:hanging="360"/>
+      </w:pPr>
+      <w:rPr>
+        <w:rFonts w:ascii="Wingdings" w:hAnsi="Wingdings" w:hint="default"/>
+      </w:rPr>
+    </w:lvl>
+    <w:lvl w:ilvl="3" w:tplc="041A0001" w:tentative="1">
+      <w:start w:val="1"/>
+      <w:numFmt w:val="bullet"/>
+      <w:lvlText w:val=""/>
+      <w:lvlJc w:val="left"/>
+      <w:pPr>
+        <w:ind w:left="2880" w:hanging="360"/>
+      </w:pPr>
+      <w:rPr>
+        <w:rFonts w:ascii="Symbol" w:hAnsi="Symbol" w:hint="default"/>
+      </w:rPr>
+    </w:lvl>
+    <w:lvl w:ilvl="4" w:tplc="041A0003" w:tentative="1">
+      <w:start w:val="1"/>
+      <w:numFmt w:val="bullet"/>
+      <w:lvlText w:val="o"/>
+      <w:lvlJc w:val="left"/>
+      <w:pPr>
+        <w:ind w:left="3600" w:hanging="360"/>
+      </w:pPr>
+      <w:rPr>
+        <w:rFonts w:ascii="Courier New" w:hAnsi="Courier New" w:cs="Courier New" w:hint="default"/>
+      </w:rPr>
+    </w:lvl>
+    <w:lvl w:ilvl="5" w:tplc="041A0005" w:tentative="1">
+      <w:start w:val="1"/>
+      <w:numFmt w:val="bullet"/>
+      <w:lvlText w:val=""/>
+      <w:lvlJc w:val="left"/>
+      <w:pPr>
+        <w:ind w:left="4320" w:hanging="360"/>
+      </w:pPr>
+      <w:rPr>
+        <w:rFonts w:ascii="Wingdings" w:hAnsi="Wingdings" w:hint="default"/>
+      </w:rPr>
+    </w:lvl>
+    <w:lvl w:ilvl="6" w:tplc="041A0001" w:tentative="1">
+      <w:start w:val="1"/>
+      <w:numFmt w:val="bullet"/>
+      <w:lvlText w:val=""/>
+      <w:lvlJc w:val="left"/>
+      <w:pPr>
+        <w:ind w:left="5040" w:hanging="360"/>
+      </w:pPr>
+      <w:rPr>
+        <w:rFonts w:ascii="Symbol" w:hAnsi="Symbol" w:hint="default"/>
+      </w:rPr>
+    </w:lvl>
+    <w:lvl w:ilvl="7" w:tplc="041A0003" w:tentative="1">
+      <w:start w:val="1"/>
+      <w:numFmt w:val="bullet"/>
+      <w:lvlText w:val="o"/>
+      <w:lvlJc w:val="left"/>
+      <w:pPr>
+        <w:ind w:left="5760" w:hanging="360"/>
+      </w:pPr>
+      <w:rPr>
+        <w:rFonts w:ascii="Courier New" w:hAnsi="Courier New" w:cs="Courier New" w:hint="default"/>
+      </w:rPr>
+    </w:lvl>
+    <w:lvl w:ilvl="8" w:tplc="041A0005" w:tentative="1">
+      <w:start w:val="1"/>
+      <w:numFmt w:val="bullet"/>
+      <w:lvlText w:val=""/>
+      <w:lvlJc w:val="left"/>
+      <w:pPr>
+        <w:ind w:left="6480" w:hanging="360"/>
+      </w:pPr>
+      <w:rPr>
+        <w:rFonts w:ascii="Wingdings" w:hAnsi="Wingdings" w:hint="default"/>
+      </w:rPr>
+    </w:lvl>
+  </w:abstractNum>
+  <w:abstractNum w:abstractNumId="5">
     <w:nsid w:val="730A29B0"/>
     <w:multiLevelType w:val="hybridMultilevel"/>
     <w:tmpl w:val="21CE4318"/>
@@ -1893,7 +4073,7 @@
       </w:rPr>
     </w:lvl>
   </w:abstractNum>
-  <w:abstractNum w:abstractNumId="5">
+  <w:abstractNum w:abstractNumId="6">
     <w:nsid w:val="750B7D89"/>
     <w:multiLevelType w:val="multilevel"/>
     <w:tmpl w:val="057E19AA"/>
@@ -1985,7 +4165,7 @@
     <w:abstractNumId w:val="3"/>
   </w:num>
   <w:num w:numId="2">
-    <w:abstractNumId w:val="5"/>
+    <w:abstractNumId w:val="6"/>
   </w:num>
   <w:num w:numId="3">
     <w:abstractNumId w:val="2"/>
@@ -1994,10 +4174,13 @@
     <w:abstractNumId w:val="0"/>
   </w:num>
   <w:num w:numId="5">
-    <w:abstractNumId w:val="4"/>
+    <w:abstractNumId w:val="5"/>
   </w:num>
   <w:num w:numId="6">
     <w:abstractNumId w:val="1"/>
+  </w:num>
+  <w:num w:numId="7">
+    <w:abstractNumId w:val="4"/>
   </w:num>
 </w:numbering>
 </file>
@@ -2662,6 +4845,51 @@
       <w:u w:val="single"/>
     </w:rPr>
   </w:style>
+  <w:style w:type="table" w:styleId="TableGrid">
+    <w:name w:val="Table Grid"/>
+    <w:basedOn w:val="TableNormal"/>
+    <w:uiPriority w:val="39"/>
+    <w:rsid w:val="005221EF"/>
+    <w:pPr>
+      <w:spacing w:after="0" w:line="240" w:lineRule="auto"/>
+    </w:pPr>
+    <w:tblPr>
+      <w:tblInd w:w="0" w:type="dxa"/>
+      <w:tblBorders>
+        <w:top w:val="single" w:sz="4" w:space="0" w:color="auto"/>
+        <w:left w:val="single" w:sz="4" w:space="0" w:color="auto"/>
+        <w:bottom w:val="single" w:sz="4" w:space="0" w:color="auto"/>
+        <w:right w:val="single" w:sz="4" w:space="0" w:color="auto"/>
+        <w:insideH w:val="single" w:sz="4" w:space="0" w:color="auto"/>
+        <w:insideV w:val="single" w:sz="4" w:space="0" w:color="auto"/>
+      </w:tblBorders>
+      <w:tblCellMar>
+        <w:top w:w="0" w:type="dxa"/>
+        <w:left w:w="108" w:type="dxa"/>
+        <w:bottom w:w="0" w:type="dxa"/>
+        <w:right w:w="108" w:type="dxa"/>
+      </w:tblCellMar>
+    </w:tblPr>
+  </w:style>
+  <w:style w:type="paragraph" w:styleId="Caption">
+    <w:name w:val="caption"/>
+    <w:basedOn w:val="Normal"/>
+    <w:next w:val="Normal"/>
+    <w:uiPriority w:val="35"/>
+    <w:unhideWhenUsed/>
+    <w:qFormat/>
+    <w:rsid w:val="00864C20"/>
+    <w:pPr>
+      <w:spacing w:after="200" w:line="240" w:lineRule="auto"/>
+    </w:pPr>
+    <w:rPr>
+      <w:i/>
+      <w:iCs/>
+      <w:color w:val="44546A" w:themeColor="text2"/>
+      <w:sz w:val="18"/>
+      <w:szCs w:val="18"/>
+    </w:rPr>
+  </w:style>
 </w:styles>
 </file>
 
@@ -2931,7 +5159,7 @@
 </file>
 
 <file path=customXml/itemProps1.xml><?xml version="1.0" encoding="utf-8"?>
-<ds:datastoreItem xmlns:ds="http://schemas.openxmlformats.org/officeDocument/2006/customXml" ds:itemID="{D393820B-3D9C-4050-9640-BC7558612140}">
+<ds:datastoreItem xmlns:ds="http://schemas.openxmlformats.org/officeDocument/2006/customXml" ds:itemID="{A8AB3B11-B86F-4CAA-B818-9157EA819CBA}">
   <ds:schemaRefs>
     <ds:schemaRef ds:uri="http://schemas.openxmlformats.org/officeDocument/2006/bibliography"/>
   </ds:schemaRefs>

</xml_diff>

<commit_message>
Opis skica ekrana aplikacije.
</commit_message>
<xml_diff>
--- a/Projektna dokumentacija/Indoor Tracking - Projektna dokumentacija.docx
+++ b/Projektna dokumentacija/Indoor Tracking - Projektna dokumentacija.docx
@@ -4,7 +4,7 @@
   <w:body>
     <w:p>
       <w:pPr>
-        <w:pStyle w:val="NoSpacing"/>
+        <w:pStyle w:val="Bezproreda"/>
         <w:spacing w:line="360" w:lineRule="auto"/>
         <w:jc w:val="center"/>
         <w:rPr>
@@ -26,7 +26,7 @@
     </w:p>
     <w:p>
       <w:pPr>
-        <w:pStyle w:val="NoSpacing"/>
+        <w:pStyle w:val="Bezproreda"/>
         <w:spacing w:line="360" w:lineRule="auto"/>
         <w:jc w:val="center"/>
         <w:rPr>
@@ -48,7 +48,7 @@
     </w:p>
     <w:p>
       <w:pPr>
-        <w:pStyle w:val="NoSpacing"/>
+        <w:pStyle w:val="Bezproreda"/>
         <w:spacing w:line="360" w:lineRule="auto"/>
         <w:jc w:val="center"/>
         <w:rPr>
@@ -70,7 +70,7 @@
     </w:p>
     <w:p>
       <w:pPr>
-        <w:pStyle w:val="NoSpacing"/>
+        <w:pStyle w:val="Bezproreda"/>
         <w:spacing w:line="360" w:lineRule="auto"/>
         <w:jc w:val="center"/>
         <w:rPr>
@@ -83,7 +83,7 @@
     </w:p>
     <w:p>
       <w:pPr>
-        <w:pStyle w:val="NoSpacing"/>
+        <w:pStyle w:val="Bezproreda"/>
         <w:spacing w:line="360" w:lineRule="auto"/>
         <w:jc w:val="center"/>
         <w:rPr>
@@ -96,7 +96,7 @@
     </w:p>
     <w:p>
       <w:pPr>
-        <w:pStyle w:val="NoSpacing"/>
+        <w:pStyle w:val="Bezproreda"/>
         <w:spacing w:line="360" w:lineRule="auto"/>
         <w:rPr>
           <w:rFonts w:ascii="Times New Roman" w:hAnsi="Times New Roman" w:cs="Times New Roman"/>
@@ -117,7 +117,7 @@
     </w:p>
     <w:p>
       <w:pPr>
-        <w:pStyle w:val="NoSpacing"/>
+        <w:pStyle w:val="Bezproreda"/>
         <w:spacing w:line="360" w:lineRule="auto"/>
         <w:rPr>
           <w:rFonts w:ascii="Times New Roman" w:hAnsi="Times New Roman" w:cs="Times New Roman"/>
@@ -138,7 +138,7 @@
     </w:p>
     <w:p>
       <w:pPr>
-        <w:pStyle w:val="NoSpacing"/>
+        <w:pStyle w:val="Bezproreda"/>
         <w:spacing w:line="360" w:lineRule="auto"/>
         <w:rPr>
           <w:rFonts w:ascii="Times New Roman" w:hAnsi="Times New Roman" w:cs="Times New Roman"/>
@@ -159,7 +159,7 @@
     </w:p>
     <w:p>
       <w:pPr>
-        <w:pStyle w:val="NoSpacing"/>
+        <w:pStyle w:val="Bezproreda"/>
         <w:spacing w:line="360" w:lineRule="auto"/>
         <w:rPr>
           <w:rFonts w:ascii="Times New Roman" w:hAnsi="Times New Roman" w:cs="Times New Roman"/>
@@ -171,7 +171,7 @@
     </w:p>
     <w:p>
       <w:pPr>
-        <w:pStyle w:val="NoSpacing"/>
+        <w:pStyle w:val="Bezproreda"/>
         <w:spacing w:line="360" w:lineRule="auto"/>
         <w:rPr>
           <w:rFonts w:ascii="Times New Roman" w:hAnsi="Times New Roman" w:cs="Times New Roman"/>
@@ -183,7 +183,7 @@
     </w:p>
     <w:p>
       <w:pPr>
-        <w:pStyle w:val="NoSpacing"/>
+        <w:pStyle w:val="Bezproreda"/>
         <w:spacing w:line="360" w:lineRule="auto"/>
         <w:rPr>
           <w:rFonts w:ascii="Times New Roman" w:hAnsi="Times New Roman" w:cs="Times New Roman"/>
@@ -195,7 +195,7 @@
     </w:p>
     <w:p>
       <w:pPr>
-        <w:pStyle w:val="NoSpacing"/>
+        <w:pStyle w:val="Bezproreda"/>
         <w:spacing w:line="360" w:lineRule="auto"/>
         <w:jc w:val="center"/>
         <w:rPr>
@@ -217,7 +217,7 @@
     </w:p>
     <w:p>
       <w:pPr>
-        <w:pStyle w:val="NoSpacing"/>
+        <w:pStyle w:val="Bezproreda"/>
         <w:spacing w:line="360" w:lineRule="auto"/>
         <w:jc w:val="center"/>
         <w:rPr>
@@ -239,7 +239,7 @@
     </w:p>
     <w:p>
       <w:pPr>
-        <w:pStyle w:val="NoSpacing"/>
+        <w:pStyle w:val="Bezproreda"/>
         <w:spacing w:line="360" w:lineRule="auto"/>
         <w:jc w:val="center"/>
         <w:rPr>
@@ -252,7 +252,7 @@
     </w:p>
     <w:p>
       <w:pPr>
-        <w:pStyle w:val="NoSpacing"/>
+        <w:pStyle w:val="Bezproreda"/>
         <w:spacing w:line="360" w:lineRule="auto"/>
         <w:jc w:val="center"/>
         <w:rPr>
@@ -283,7 +283,7 @@
     </w:p>
     <w:p>
       <w:pPr>
-        <w:pStyle w:val="NoSpacing"/>
+        <w:pStyle w:val="Bezproreda"/>
         <w:spacing w:line="360" w:lineRule="auto"/>
         <w:jc w:val="center"/>
         <w:rPr>
@@ -296,7 +296,7 @@
     </w:p>
     <w:p>
       <w:pPr>
-        <w:pStyle w:val="NoSpacing"/>
+        <w:pStyle w:val="Bezproreda"/>
         <w:spacing w:line="360" w:lineRule="auto"/>
         <w:jc w:val="center"/>
         <w:rPr>
@@ -309,7 +309,7 @@
     </w:p>
     <w:p>
       <w:pPr>
-        <w:pStyle w:val="NoSpacing"/>
+        <w:pStyle w:val="Bezproreda"/>
         <w:spacing w:line="360" w:lineRule="auto"/>
         <w:jc w:val="center"/>
         <w:rPr>
@@ -322,7 +322,7 @@
     </w:p>
     <w:p>
       <w:pPr>
-        <w:pStyle w:val="NoSpacing"/>
+        <w:pStyle w:val="Bezproreda"/>
         <w:spacing w:line="360" w:lineRule="auto"/>
         <w:jc w:val="center"/>
         <w:rPr>
@@ -335,7 +335,7 @@
     </w:p>
     <w:p>
       <w:pPr>
-        <w:pStyle w:val="NoSpacing"/>
+        <w:pStyle w:val="Bezproreda"/>
         <w:spacing w:line="360" w:lineRule="auto"/>
         <w:jc w:val="center"/>
         <w:rPr>
@@ -348,7 +348,7 @@
     </w:p>
     <w:p>
       <w:pPr>
-        <w:pStyle w:val="NoSpacing"/>
+        <w:pStyle w:val="Bezproreda"/>
         <w:spacing w:line="360" w:lineRule="auto"/>
         <w:rPr>
           <w:rFonts w:ascii="Times New Roman" w:hAnsi="Times New Roman" w:cs="Times New Roman"/>
@@ -441,7 +441,7 @@
     </w:p>
     <w:p>
       <w:pPr>
-        <w:pStyle w:val="NoSpacing"/>
+        <w:pStyle w:val="Bezproreda"/>
         <w:spacing w:line="360" w:lineRule="auto"/>
         <w:rPr>
           <w:rFonts w:ascii="Times New Roman" w:hAnsi="Times New Roman" w:cs="Times New Roman"/>
@@ -532,7 +532,7 @@
     </w:p>
     <w:p>
       <w:pPr>
-        <w:pStyle w:val="NoSpacing"/>
+        <w:pStyle w:val="Bezproreda"/>
         <w:spacing w:line="360" w:lineRule="auto"/>
         <w:rPr>
           <w:rFonts w:ascii="Times New Roman" w:hAnsi="Times New Roman" w:cs="Times New Roman"/>
@@ -543,7 +543,7 @@
     </w:p>
     <w:p>
       <w:pPr>
-        <w:pStyle w:val="NoSpacing"/>
+        <w:pStyle w:val="Bezproreda"/>
         <w:spacing w:line="360" w:lineRule="auto"/>
         <w:rPr>
           <w:rFonts w:ascii="Times New Roman" w:hAnsi="Times New Roman" w:cs="Times New Roman"/>
@@ -554,7 +554,7 @@
     </w:p>
     <w:p>
       <w:pPr>
-        <w:pStyle w:val="NoSpacing"/>
+        <w:pStyle w:val="Bezproreda"/>
         <w:spacing w:line="360" w:lineRule="auto"/>
         <w:rPr>
           <w:rFonts w:ascii="Times New Roman" w:hAnsi="Times New Roman" w:cs="Times New Roman"/>
@@ -565,7 +565,7 @@
     </w:p>
     <w:p>
       <w:pPr>
-        <w:pStyle w:val="NoSpacing"/>
+        <w:pStyle w:val="Bezproreda"/>
         <w:spacing w:line="360" w:lineRule="auto"/>
         <w:rPr>
           <w:rFonts w:ascii="Times New Roman" w:hAnsi="Times New Roman" w:cs="Times New Roman"/>
@@ -576,7 +576,7 @@
     </w:p>
     <w:p>
       <w:pPr>
-        <w:pStyle w:val="NoSpacing"/>
+        <w:pStyle w:val="Bezproreda"/>
         <w:spacing w:line="360" w:lineRule="auto"/>
         <w:rPr>
           <w:rFonts w:ascii="Times New Roman" w:hAnsi="Times New Roman" w:cs="Times New Roman"/>
@@ -587,7 +587,7 @@
     </w:p>
     <w:p>
       <w:pPr>
-        <w:pStyle w:val="NoSpacing"/>
+        <w:pStyle w:val="Bezproreda"/>
         <w:spacing w:line="360" w:lineRule="auto"/>
         <w:rPr>
           <w:rFonts w:ascii="Times New Roman" w:hAnsi="Times New Roman" w:cs="Times New Roman"/>
@@ -598,7 +598,7 @@
     </w:p>
     <w:p>
       <w:pPr>
-        <w:pStyle w:val="NoSpacing"/>
+        <w:pStyle w:val="Bezproreda"/>
         <w:spacing w:line="360" w:lineRule="auto"/>
         <w:rPr>
           <w:rFonts w:ascii="Times New Roman" w:hAnsi="Times New Roman" w:cs="Times New Roman"/>
@@ -609,7 +609,7 @@
     </w:p>
     <w:p>
       <w:pPr>
-        <w:pStyle w:val="NoSpacing"/>
+        <w:pStyle w:val="Bezproreda"/>
         <w:spacing w:line="360" w:lineRule="auto"/>
         <w:jc w:val="center"/>
         <w:rPr>
@@ -654,7 +654,7 @@
       <w:sdtContent>
         <w:p>
           <w:pPr>
-            <w:pStyle w:val="TOCHeading"/>
+            <w:pStyle w:val="TOCNaslov"/>
             <w:spacing w:before="0" w:after="240"/>
             <w:rPr>
               <w:rFonts w:ascii="Times New Roman" w:hAnsi="Times New Roman" w:cs="Times New Roman"/>
@@ -673,7 +673,7 @@
         </w:p>
         <w:p>
           <w:pPr>
-            <w:pStyle w:val="TOC1"/>
+            <w:pStyle w:val="Sadraj1"/>
             <w:tabs>
               <w:tab w:val="left" w:pos="440"/>
               <w:tab w:val="right" w:leader="dot" w:pos="9062"/>
@@ -712,7 +712,7 @@
           <w:hyperlink w:anchor="_Toc466387833" w:history="1">
             <w:r>
               <w:rPr>
-                <w:rStyle w:val="Hyperlink"/>
+                <w:rStyle w:val="Hiperveza"/>
                 <w:rFonts w:ascii="Times New Roman" w:hAnsi="Times New Roman" w:cs="Times New Roman"/>
                 <w:noProof/>
                 <w:sz w:val="24"/>
@@ -731,7 +731,7 @@
             </w:r>
             <w:r>
               <w:rPr>
-                <w:rStyle w:val="Hyperlink"/>
+                <w:rStyle w:val="Hiperveza"/>
                 <w:rFonts w:ascii="Times New Roman" w:hAnsi="Times New Roman" w:cs="Times New Roman"/>
                 <w:noProof/>
                 <w:sz w:val="24"/>
@@ -812,7 +812,7 @@
         </w:p>
         <w:p>
           <w:pPr>
-            <w:pStyle w:val="TOC1"/>
+            <w:pStyle w:val="Sadraj1"/>
             <w:tabs>
               <w:tab w:val="left" w:pos="440"/>
               <w:tab w:val="right" w:leader="dot" w:pos="9062"/>
@@ -827,7 +827,7 @@
           <w:hyperlink w:anchor="_Toc466387834" w:history="1">
             <w:r>
               <w:rPr>
-                <w:rStyle w:val="Hyperlink"/>
+                <w:rStyle w:val="Hiperveza"/>
                 <w:rFonts w:ascii="Times New Roman" w:hAnsi="Times New Roman" w:cs="Times New Roman"/>
                 <w:noProof/>
                 <w:sz w:val="24"/>
@@ -847,7 +847,7 @@
             </w:r>
             <w:r>
               <w:rPr>
-                <w:rStyle w:val="Hyperlink"/>
+                <w:rStyle w:val="Hiperveza"/>
                 <w:rFonts w:ascii="Times New Roman" w:hAnsi="Times New Roman" w:cs="Times New Roman"/>
                 <w:noProof/>
                 <w:sz w:val="24"/>
@@ -1216,6 +1216,7 @@
       <w:r>
         <w:rPr>
           <w:noProof/>
+          <w:lang w:eastAsia="hr-HR"/>
         </w:rPr>
         <mc:AlternateContent>
           <mc:Choice Requires="wps">
@@ -1264,7 +1265,7 @@
                         <w:txbxContent>
                           <w:p>
                             <w:pPr>
-                              <w:pStyle w:val="Caption"/>
+                              <w:pStyle w:val="Opisslike"/>
                               <w:jc w:val="center"/>
                               <w:rPr>
                                 <w:rFonts w:ascii="Times New Roman" w:hAnsi="Times New Roman" w:cs="Times New Roman"/>
@@ -1522,8 +1523,29 @@
         <w:rPr>
           <w:lang w:eastAsia="hr-HR"/>
         </w:rPr>
-        <w:t>// TO DO – ukratko opis skice</w:t>
-      </w:r>
+        <w:t xml:space="preserve">Kada korisnik pokrene aplikaciju najprije mu se otvori ekran s prijavom. Nakon što unese točno korisničko ima i lozinku otvara mu se ekran s trenutnom lokacijom gdje može vidjeti naziv, sliku i kratak opis prostorije u kojoj se nalazi. Pritiskom na gumb detalji prikazuju se svi korisnici koji se nalaze u prostoriji, ali i oni koji bi tu trebali biti, no trenutačno nisu. Na lijevoj strani nalazi se izbornik gdje korisnik može izabrati između funkcionalnosti „Trenutna lokacija“, „Lokacija“, „Moja kretanja“ te „Korisnici“. U desnom kutu nalazi se također mali izbornik gdje se može izabrati između funkcionalnosti „Moj profil“, „Postavke“ te „Odjava“. Odabirom funkcionalnosti </w:t>
+      </w:r>
+      <w:r>
+        <w:rPr>
+          <w:lang w:eastAsia="hr-HR"/>
+        </w:rPr>
+        <w:t xml:space="preserve">„Lokacija“ najprije se otvaraju kategorije svih lokacija. Kada se odabere kategorija prikažu se sve prostorije koje se nalaze pod tom kategorijom. Odabirom same prostorije prikazuju se osobe koje su trenutačno tu, ali i one koje su inače, međutim trenutačno nisu. Kada korisnik odabere funkcionalnost „Moja kretanja“ može odabrati između tri načina filtriranja svojih kretanja. Ako odabere da mu se prikaže sve prikazat će mu se sva njegova kretanja po datumima. Također može odabrati vremenski raspon te pojedino lokaciju. Nakon odabira pokazat će mu se koje je lokacije posjetio. Odabirom funkcionalnosti „Korisnici“ prikazuju se svi korisnici te njihove trenutačne lokacije ili informacija o tome da </w:t>
+      </w:r>
+      <w:r>
+        <w:rPr>
+          <w:lang w:eastAsia="hr-HR"/>
+        </w:rPr>
+        <w:lastRenderedPageBreak/>
+        <w:t xml:space="preserve">trenutačno nisu u zgradi. Ako odaberemo pojedinog korisnika možemo vidjeti detaljnije informacije o njemu. Funkcionalnost „Moj profil“ nudi pregled informacija o korisniku. Korisnik također tu može promijeniti svoju lozinku. Također, postoji i funkcionalnost „Postavke“ gdje korisnik može upaliti ili ugasiti da </w:t>
+      </w:r>
+      <w:r>
+        <w:rPr>
+          <w:lang w:eastAsia="hr-HR"/>
+        </w:rPr>
+        <w:t xml:space="preserve">mu dolaze obavijesti. Na kraju, korisnik se odabirom „Odjavi“ može odjaviti iz aplikacije te mu se dana opet otvara početni ekran s prijavom. </w:t>
+      </w:r>
+      <w:bookmarkStart w:id="2" w:name="_GoBack"/>
+      <w:bookmarkEnd w:id="2"/>
     </w:p>
     <w:p>
       <w:pPr>
@@ -1558,7 +1580,7 @@
     </w:p>
     <w:tbl>
       <w:tblPr>
-        <w:tblStyle w:val="TableGrid"/>
+        <w:tblStyle w:val="Reetkatablice"/>
         <w:tblW w:w="0" w:type="auto"/>
         <w:tblLayout w:type="fixed"/>
         <w:tblLook w:val="04A0" w:firstRow="1" w:lastRow="0" w:firstColumn="1" w:lastColumn="0" w:noHBand="0" w:noVBand="1"/>
@@ -2803,13 +2825,7 @@
         <w:rPr>
           <w:lang w:eastAsia="hr-HR"/>
         </w:rPr>
-        <w:t>Prijava /odjava korisnika</w:t>
-      </w:r>
-      <w:r>
-        <w:rPr>
-          <w:lang w:eastAsia="hr-HR"/>
-        </w:rPr>
-        <w:t xml:space="preserve">: </w:t>
+        <w:t xml:space="preserve">Prijava /odjava korisnika: </w:t>
       </w:r>
       <w:r>
         <w:rPr>
@@ -3266,8 +3282,6 @@
           <w:lang w:eastAsia="hr-HR"/>
         </w:rPr>
       </w:pPr>
-      <w:bookmarkStart w:id="2" w:name="_GoBack"/>
-      <w:bookmarkEnd w:id="2"/>
     </w:p>
     <w:sectPr>
       <w:footerReference w:type="default" r:id="rId9"/>
@@ -3324,7 +3338,7 @@
     <w:sdtContent>
       <w:p>
         <w:pPr>
-          <w:pStyle w:val="Footer"/>
+          <w:pStyle w:val="Podnoje"/>
           <w:jc w:val="right"/>
         </w:pPr>
         <w:r>
@@ -3340,7 +3354,7 @@
           <w:rPr>
             <w:noProof/>
           </w:rPr>
-          <w:t>3</w:t>
+          <w:t>5</w:t>
         </w:r>
         <w:r>
           <w:rPr>
@@ -3353,7 +3367,7 @@
   </w:sdt>
   <w:p>
     <w:pPr>
-      <w:pStyle w:val="Footer"/>
+      <w:pStyle w:val="Podnoje"/>
     </w:pPr>
   </w:p>
 </w:ftr>
@@ -3386,7 +3400,7 @@
 
 <file path=word/numbering.xml><?xml version="1.0" encoding="utf-8"?>
 <w:numbering xmlns:wpc="http://schemas.microsoft.com/office/word/2010/wordprocessingCanvas" xmlns:mc="http://schemas.openxmlformats.org/markup-compatibility/2006" xmlns:o="urn:schemas-microsoft-com:office:office" xmlns:r="http://schemas.openxmlformats.org/officeDocument/2006/relationships" xmlns:m="http://schemas.openxmlformats.org/officeDocument/2006/math" xmlns:v="urn:schemas-microsoft-com:vml" xmlns:wp14="http://schemas.microsoft.com/office/word/2010/wordprocessingDrawing" xmlns:wp="http://schemas.openxmlformats.org/drawingml/2006/wordprocessingDrawing" xmlns:w10="urn:schemas-microsoft-com:office:word" xmlns:w="http://schemas.openxmlformats.org/wordprocessingml/2006/main" xmlns:w14="http://schemas.microsoft.com/office/word/2010/wordml" xmlns:w15="http://schemas.microsoft.com/office/word/2012/wordml" xmlns:wpg="http://schemas.microsoft.com/office/word/2010/wordprocessingGroup" xmlns:wpi="http://schemas.microsoft.com/office/word/2010/wordprocessingInk" xmlns:wne="http://schemas.microsoft.com/office/word/2006/wordml" xmlns:wps="http://schemas.microsoft.com/office/word/2010/wordprocessingShape" mc:Ignorable="w14 w15 wp14">
-  <w:abstractNum w:abstractNumId="0">
+  <w:abstractNum w:abstractNumId="0" w15:restartNumberingAfterBreak="0">
     <w:nsid w:val="1FA77B27"/>
     <w:multiLevelType w:val="multilevel"/>
     <w:tmpl w:val="9CFE6D78"/>
@@ -3535,7 +3549,7 @@
       </w:rPr>
     </w:lvl>
   </w:abstractNum>
-  <w:abstractNum w:abstractNumId="1">
+  <w:abstractNum w:abstractNumId="1" w15:restartNumberingAfterBreak="0">
     <w:nsid w:val="2BED56B4"/>
     <w:multiLevelType w:val="hybridMultilevel"/>
     <w:tmpl w:val="F26A636E"/>
@@ -3648,7 +3662,7 @@
       </w:rPr>
     </w:lvl>
   </w:abstractNum>
-  <w:abstractNum w:abstractNumId="2">
+  <w:abstractNum w:abstractNumId="2" w15:restartNumberingAfterBreak="0">
     <w:nsid w:val="47792751"/>
     <w:multiLevelType w:val="hybridMultilevel"/>
     <w:tmpl w:val="F5741E48"/>
@@ -3761,7 +3775,7 @@
       </w:rPr>
     </w:lvl>
   </w:abstractNum>
-  <w:abstractNum w:abstractNumId="3">
+  <w:abstractNum w:abstractNumId="3" w15:restartNumberingAfterBreak="0">
     <w:nsid w:val="5BB57842"/>
     <w:multiLevelType w:val="hybridMultilevel"/>
     <w:tmpl w:val="EB9C71E4"/>
@@ -3847,7 +3861,7 @@
       </w:pPr>
     </w:lvl>
   </w:abstractNum>
-  <w:abstractNum w:abstractNumId="4">
+  <w:abstractNum w:abstractNumId="4" w15:restartNumberingAfterBreak="0">
     <w:nsid w:val="6F7060B2"/>
     <w:multiLevelType w:val="hybridMultilevel"/>
     <w:tmpl w:val="A2845122"/>
@@ -3960,7 +3974,7 @@
       </w:rPr>
     </w:lvl>
   </w:abstractNum>
-  <w:abstractNum w:abstractNumId="5">
+  <w:abstractNum w:abstractNumId="5" w15:restartNumberingAfterBreak="0">
     <w:nsid w:val="730A29B0"/>
     <w:multiLevelType w:val="hybridMultilevel"/>
     <w:tmpl w:val="21CE4318"/>
@@ -4073,7 +4087,7 @@
       </w:rPr>
     </w:lvl>
   </w:abstractNum>
-  <w:abstractNum w:abstractNumId="6">
+  <w:abstractNum w:abstractNumId="6" w15:restartNumberingAfterBreak="0">
     <w:nsid w:val="750B7D89"/>
     <w:multiLevelType w:val="multilevel"/>
     <w:tmpl w:val="057E19AA"/>
@@ -4579,11 +4593,11 @@
     <w:name w:val="Normal"/>
     <w:qFormat/>
   </w:style>
-  <w:style w:type="paragraph" w:styleId="Heading1">
+  <w:style w:type="paragraph" w:styleId="Naslov1">
     <w:name w:val="heading 1"/>
     <w:basedOn w:val="Normal"/>
     <w:next w:val="Normal"/>
-    <w:link w:val="Heading1Char"/>
+    <w:link w:val="Naslov1Char"/>
     <w:uiPriority w:val="9"/>
     <w:qFormat/>
     <w:rsid w:val="00851CE4"/>
@@ -4600,13 +4614,13 @@
       <w:szCs w:val="32"/>
     </w:rPr>
   </w:style>
-  <w:style w:type="character" w:default="1" w:styleId="DefaultParagraphFont">
+  <w:style w:type="character" w:default="1" w:styleId="Zadanifontodlomka">
     <w:name w:val="Default Paragraph Font"/>
     <w:uiPriority w:val="1"/>
     <w:semiHidden/>
     <w:unhideWhenUsed/>
   </w:style>
-  <w:style w:type="table" w:default="1" w:styleId="TableNormal">
+  <w:style w:type="table" w:default="1" w:styleId="Obinatablica">
     <w:name w:val="Normal Table"/>
     <w:uiPriority w:val="99"/>
     <w:semiHidden/>
@@ -4621,13 +4635,13 @@
       </w:tblCellMar>
     </w:tblPr>
   </w:style>
-  <w:style w:type="numbering" w:default="1" w:styleId="NoList">
+  <w:style w:type="numbering" w:default="1" w:styleId="Bezpopisa">
     <w:name w:val="No List"/>
     <w:uiPriority w:val="99"/>
     <w:semiHidden/>
     <w:unhideWhenUsed/>
   </w:style>
-  <w:style w:type="paragraph" w:styleId="NoSpacing">
+  <w:style w:type="paragraph" w:styleId="Bezproreda">
     <w:name w:val="No Spacing"/>
     <w:uiPriority w:val="1"/>
     <w:qFormat/>
@@ -4636,10 +4650,10 @@
       <w:spacing w:after="0" w:line="240" w:lineRule="auto"/>
     </w:pPr>
   </w:style>
-  <w:style w:type="character" w:customStyle="1" w:styleId="Heading1Char">
-    <w:name w:val="Heading 1 Char"/>
-    <w:basedOn w:val="DefaultParagraphFont"/>
-    <w:link w:val="Heading1"/>
+  <w:style w:type="character" w:customStyle="1" w:styleId="Naslov1Char">
+    <w:name w:val="Naslov 1 Char"/>
+    <w:basedOn w:val="Zadanifontodlomka"/>
+    <w:link w:val="Naslov1"/>
     <w:uiPriority w:val="9"/>
     <w:rsid w:val="00851CE4"/>
     <w:rPr>
@@ -4649,9 +4663,9 @@
       <w:szCs w:val="32"/>
     </w:rPr>
   </w:style>
-  <w:style w:type="paragraph" w:styleId="TOCHeading">
+  <w:style w:type="paragraph" w:styleId="TOCNaslov">
     <w:name w:val="TOC Heading"/>
-    <w:basedOn w:val="Heading1"/>
+    <w:basedOn w:val="Naslov1"/>
     <w:next w:val="Normal"/>
     <w:uiPriority w:val="39"/>
     <w:unhideWhenUsed/>
@@ -4664,10 +4678,10 @@
       <w:lang w:val="en-US"/>
     </w:rPr>
   </w:style>
-  <w:style w:type="paragraph" w:styleId="Header">
+  <w:style w:type="paragraph" w:styleId="Zaglavlje">
     <w:name w:val="header"/>
     <w:basedOn w:val="Normal"/>
-    <w:link w:val="HeaderChar"/>
+    <w:link w:val="ZaglavljeChar"/>
     <w:uiPriority w:val="99"/>
     <w:unhideWhenUsed/>
     <w:rsid w:val="00851CE4"/>
@@ -4679,17 +4693,17 @@
       <w:spacing w:after="0" w:line="240" w:lineRule="auto"/>
     </w:pPr>
   </w:style>
-  <w:style w:type="character" w:customStyle="1" w:styleId="HeaderChar">
-    <w:name w:val="Header Char"/>
-    <w:basedOn w:val="DefaultParagraphFont"/>
-    <w:link w:val="Header"/>
+  <w:style w:type="character" w:customStyle="1" w:styleId="ZaglavljeChar">
+    <w:name w:val="Zaglavlje Char"/>
+    <w:basedOn w:val="Zadanifontodlomka"/>
+    <w:link w:val="Zaglavlje"/>
     <w:uiPriority w:val="99"/>
     <w:rsid w:val="00851CE4"/>
   </w:style>
-  <w:style w:type="paragraph" w:styleId="Footer">
+  <w:style w:type="paragraph" w:styleId="Podnoje">
     <w:name w:val="footer"/>
     <w:basedOn w:val="Normal"/>
-    <w:link w:val="FooterChar"/>
+    <w:link w:val="PodnojeChar"/>
     <w:uiPriority w:val="99"/>
     <w:unhideWhenUsed/>
     <w:rsid w:val="00851CE4"/>
@@ -4701,17 +4715,17 @@
       <w:spacing w:after="0" w:line="240" w:lineRule="auto"/>
     </w:pPr>
   </w:style>
-  <w:style w:type="character" w:customStyle="1" w:styleId="FooterChar">
-    <w:name w:val="Footer Char"/>
-    <w:basedOn w:val="DefaultParagraphFont"/>
-    <w:link w:val="Footer"/>
+  <w:style w:type="character" w:customStyle="1" w:styleId="PodnojeChar">
+    <w:name w:val="Podnožje Char"/>
+    <w:basedOn w:val="Zadanifontodlomka"/>
+    <w:link w:val="Podnoje"/>
     <w:uiPriority w:val="99"/>
     <w:rsid w:val="00851CE4"/>
   </w:style>
-  <w:style w:type="paragraph" w:styleId="ListParagraph">
+  <w:style w:type="paragraph" w:styleId="Odlomakpopisa">
     <w:name w:val="List Paragraph"/>
     <w:basedOn w:val="Normal"/>
-    <w:link w:val="ListParagraphChar"/>
+    <w:link w:val="OdlomakpopisaChar"/>
     <w:uiPriority w:val="34"/>
     <w:qFormat/>
     <w:rsid w:val="00E728EB"/>
@@ -4722,7 +4736,7 @@
   </w:style>
   <w:style w:type="paragraph" w:customStyle="1" w:styleId="1Naslov">
     <w:name w:val="1. Naslov"/>
-    <w:basedOn w:val="ListParagraph"/>
+    <w:basedOn w:val="Odlomakpopisa"/>
     <w:link w:val="1NaslovChar"/>
     <w:qFormat/>
     <w:rsid w:val="00165A1F"/>
@@ -4760,16 +4774,16 @@
       <w:szCs w:val="32"/>
     </w:rPr>
   </w:style>
-  <w:style w:type="character" w:customStyle="1" w:styleId="ListParagraphChar">
-    <w:name w:val="List Paragraph Char"/>
-    <w:basedOn w:val="DefaultParagraphFont"/>
-    <w:link w:val="ListParagraph"/>
+  <w:style w:type="character" w:customStyle="1" w:styleId="OdlomakpopisaChar">
+    <w:name w:val="Odlomak popisa Char"/>
+    <w:basedOn w:val="Zadanifontodlomka"/>
+    <w:link w:val="Odlomakpopisa"/>
     <w:uiPriority w:val="34"/>
     <w:rsid w:val="00165A1F"/>
   </w:style>
   <w:style w:type="character" w:customStyle="1" w:styleId="1NaslovChar">
     <w:name w:val="1. Naslov Char"/>
-    <w:basedOn w:val="ListParagraphChar"/>
+    <w:basedOn w:val="OdlomakpopisaChar"/>
     <w:link w:val="1Naslov"/>
     <w:rsid w:val="00165A1F"/>
     <w:rPr>
@@ -4822,7 +4836,7 @@
       <w:szCs w:val="24"/>
     </w:rPr>
   </w:style>
-  <w:style w:type="paragraph" w:styleId="TOC1">
+  <w:style w:type="paragraph" w:styleId="Sadraj1">
     <w:name w:val="toc 1"/>
     <w:basedOn w:val="Normal"/>
     <w:next w:val="Normal"/>
@@ -4834,9 +4848,9 @@
       <w:spacing w:after="100"/>
     </w:pPr>
   </w:style>
-  <w:style w:type="character" w:styleId="Hyperlink">
+  <w:style w:type="character" w:styleId="Hiperveza">
     <w:name w:val="Hyperlink"/>
-    <w:basedOn w:val="DefaultParagraphFont"/>
+    <w:basedOn w:val="Zadanifontodlomka"/>
     <w:uiPriority w:val="99"/>
     <w:unhideWhenUsed/>
     <w:rsid w:val="00630C8B"/>
@@ -4845,16 +4859,15 @@
       <w:u w:val="single"/>
     </w:rPr>
   </w:style>
-  <w:style w:type="table" w:styleId="TableGrid">
+  <w:style w:type="table" w:styleId="Reetkatablice">
     <w:name w:val="Table Grid"/>
-    <w:basedOn w:val="TableNormal"/>
+    <w:basedOn w:val="Obinatablica"/>
     <w:uiPriority w:val="39"/>
     <w:rsid w:val="005221EF"/>
     <w:pPr>
       <w:spacing w:after="0" w:line="240" w:lineRule="auto"/>
     </w:pPr>
     <w:tblPr>
-      <w:tblInd w:w="0" w:type="dxa"/>
       <w:tblBorders>
         <w:top w:val="single" w:sz="4" w:space="0" w:color="auto"/>
         <w:left w:val="single" w:sz="4" w:space="0" w:color="auto"/>
@@ -4863,15 +4876,9 @@
         <w:insideH w:val="single" w:sz="4" w:space="0" w:color="auto"/>
         <w:insideV w:val="single" w:sz="4" w:space="0" w:color="auto"/>
       </w:tblBorders>
-      <w:tblCellMar>
-        <w:top w:w="0" w:type="dxa"/>
-        <w:left w:w="108" w:type="dxa"/>
-        <w:bottom w:w="0" w:type="dxa"/>
-        <w:right w:w="108" w:type="dxa"/>
-      </w:tblCellMar>
     </w:tblPr>
   </w:style>
-  <w:style w:type="paragraph" w:styleId="Caption">
+  <w:style w:type="paragraph" w:styleId="Opisslike">
     <w:name w:val="caption"/>
     <w:basedOn w:val="Normal"/>
     <w:next w:val="Normal"/>
@@ -5159,7 +5166,7 @@
 </file>
 
 <file path=customXml/itemProps1.xml><?xml version="1.0" encoding="utf-8"?>
-<ds:datastoreItem xmlns:ds="http://schemas.openxmlformats.org/officeDocument/2006/customXml" ds:itemID="{A8AB3B11-B86F-4CAA-B818-9157EA819CBA}">
+<ds:datastoreItem xmlns:ds="http://schemas.openxmlformats.org/officeDocument/2006/customXml" ds:itemID="{00D6A62B-E13E-4CE9-880E-AF20AC7F4669}">
   <ds:schemaRefs>
     <ds:schemaRef ds:uri="http://schemas.openxmlformats.org/officeDocument/2006/bibliography"/>
   </ds:schemaRefs>

</xml_diff>

<commit_message>
Projektna dok. - Prvi Sprint Backlog (osnovno) Dijagram klasa
</commit_message>
<xml_diff>
--- a/Projektna dokumentacija/Indoor Tracking - Projektna dokumentacija.docx
+++ b/Projektna dokumentacija/Indoor Tracking - Projektna dokumentacija.docx
@@ -4,7 +4,7 @@
   <w:body>
     <w:p>
       <w:pPr>
-        <w:pStyle w:val="Bezproreda"/>
+        <w:pStyle w:val="NoSpacing"/>
         <w:spacing w:line="360" w:lineRule="auto"/>
         <w:jc w:val="center"/>
         <w:rPr>
@@ -26,7 +26,7 @@
     </w:p>
     <w:p>
       <w:pPr>
-        <w:pStyle w:val="Bezproreda"/>
+        <w:pStyle w:val="NoSpacing"/>
         <w:spacing w:line="360" w:lineRule="auto"/>
         <w:jc w:val="center"/>
         <w:rPr>
@@ -48,7 +48,7 @@
     </w:p>
     <w:p>
       <w:pPr>
-        <w:pStyle w:val="Bezproreda"/>
+        <w:pStyle w:val="NoSpacing"/>
         <w:spacing w:line="360" w:lineRule="auto"/>
         <w:jc w:val="center"/>
         <w:rPr>
@@ -70,7 +70,7 @@
     </w:p>
     <w:p>
       <w:pPr>
-        <w:pStyle w:val="Bezproreda"/>
+        <w:pStyle w:val="NoSpacing"/>
         <w:spacing w:line="360" w:lineRule="auto"/>
         <w:jc w:val="center"/>
         <w:rPr>
@@ -83,7 +83,7 @@
     </w:p>
     <w:p>
       <w:pPr>
-        <w:pStyle w:val="Bezproreda"/>
+        <w:pStyle w:val="NoSpacing"/>
         <w:spacing w:line="360" w:lineRule="auto"/>
         <w:jc w:val="center"/>
         <w:rPr>
@@ -96,7 +96,7 @@
     </w:p>
     <w:p>
       <w:pPr>
-        <w:pStyle w:val="Bezproreda"/>
+        <w:pStyle w:val="NoSpacing"/>
         <w:spacing w:line="360" w:lineRule="auto"/>
         <w:rPr>
           <w:rFonts w:ascii="Times New Roman" w:hAnsi="Times New Roman" w:cs="Times New Roman"/>
@@ -117,7 +117,7 @@
     </w:p>
     <w:p>
       <w:pPr>
-        <w:pStyle w:val="Bezproreda"/>
+        <w:pStyle w:val="NoSpacing"/>
         <w:spacing w:line="360" w:lineRule="auto"/>
         <w:rPr>
           <w:rFonts w:ascii="Times New Roman" w:hAnsi="Times New Roman" w:cs="Times New Roman"/>
@@ -138,7 +138,7 @@
     </w:p>
     <w:p>
       <w:pPr>
-        <w:pStyle w:val="Bezproreda"/>
+        <w:pStyle w:val="NoSpacing"/>
         <w:spacing w:line="360" w:lineRule="auto"/>
         <w:rPr>
           <w:rFonts w:ascii="Times New Roman" w:hAnsi="Times New Roman" w:cs="Times New Roman"/>
@@ -159,7 +159,7 @@
     </w:p>
     <w:p>
       <w:pPr>
-        <w:pStyle w:val="Bezproreda"/>
+        <w:pStyle w:val="NoSpacing"/>
         <w:spacing w:line="360" w:lineRule="auto"/>
         <w:rPr>
           <w:rFonts w:ascii="Times New Roman" w:hAnsi="Times New Roman" w:cs="Times New Roman"/>
@@ -171,7 +171,7 @@
     </w:p>
     <w:p>
       <w:pPr>
-        <w:pStyle w:val="Bezproreda"/>
+        <w:pStyle w:val="NoSpacing"/>
         <w:spacing w:line="360" w:lineRule="auto"/>
         <w:rPr>
           <w:rFonts w:ascii="Times New Roman" w:hAnsi="Times New Roman" w:cs="Times New Roman"/>
@@ -183,7 +183,7 @@
     </w:p>
     <w:p>
       <w:pPr>
-        <w:pStyle w:val="Bezproreda"/>
+        <w:pStyle w:val="NoSpacing"/>
         <w:spacing w:line="360" w:lineRule="auto"/>
         <w:rPr>
           <w:rFonts w:ascii="Times New Roman" w:hAnsi="Times New Roman" w:cs="Times New Roman"/>
@@ -195,7 +195,7 @@
     </w:p>
     <w:p>
       <w:pPr>
-        <w:pStyle w:val="Bezproreda"/>
+        <w:pStyle w:val="NoSpacing"/>
         <w:spacing w:line="360" w:lineRule="auto"/>
         <w:jc w:val="center"/>
         <w:rPr>
@@ -217,7 +217,7 @@
     </w:p>
     <w:p>
       <w:pPr>
-        <w:pStyle w:val="Bezproreda"/>
+        <w:pStyle w:val="NoSpacing"/>
         <w:spacing w:line="360" w:lineRule="auto"/>
         <w:jc w:val="center"/>
         <w:rPr>
@@ -239,7 +239,7 @@
     </w:p>
     <w:p>
       <w:pPr>
-        <w:pStyle w:val="Bezproreda"/>
+        <w:pStyle w:val="NoSpacing"/>
         <w:spacing w:line="360" w:lineRule="auto"/>
         <w:jc w:val="center"/>
         <w:rPr>
@@ -252,7 +252,7 @@
     </w:p>
     <w:p>
       <w:pPr>
-        <w:pStyle w:val="Bezproreda"/>
+        <w:pStyle w:val="NoSpacing"/>
         <w:spacing w:line="360" w:lineRule="auto"/>
         <w:jc w:val="center"/>
         <w:rPr>
@@ -283,7 +283,7 @@
     </w:p>
     <w:p>
       <w:pPr>
-        <w:pStyle w:val="Bezproreda"/>
+        <w:pStyle w:val="NoSpacing"/>
         <w:spacing w:line="360" w:lineRule="auto"/>
         <w:jc w:val="center"/>
         <w:rPr>
@@ -296,7 +296,7 @@
     </w:p>
     <w:p>
       <w:pPr>
-        <w:pStyle w:val="Bezproreda"/>
+        <w:pStyle w:val="NoSpacing"/>
         <w:spacing w:line="360" w:lineRule="auto"/>
         <w:jc w:val="center"/>
         <w:rPr>
@@ -309,7 +309,7 @@
     </w:p>
     <w:p>
       <w:pPr>
-        <w:pStyle w:val="Bezproreda"/>
+        <w:pStyle w:val="NoSpacing"/>
         <w:spacing w:line="360" w:lineRule="auto"/>
         <w:jc w:val="center"/>
         <w:rPr>
@@ -322,7 +322,7 @@
     </w:p>
     <w:p>
       <w:pPr>
-        <w:pStyle w:val="Bezproreda"/>
+        <w:pStyle w:val="NoSpacing"/>
         <w:spacing w:line="360" w:lineRule="auto"/>
         <w:jc w:val="center"/>
         <w:rPr>
@@ -335,7 +335,7 @@
     </w:p>
     <w:p>
       <w:pPr>
-        <w:pStyle w:val="Bezproreda"/>
+        <w:pStyle w:val="NoSpacing"/>
         <w:spacing w:line="360" w:lineRule="auto"/>
         <w:jc w:val="center"/>
         <w:rPr>
@@ -348,7 +348,7 @@
     </w:p>
     <w:p>
       <w:pPr>
-        <w:pStyle w:val="Bezproreda"/>
+        <w:pStyle w:val="NoSpacing"/>
         <w:spacing w:line="360" w:lineRule="auto"/>
         <w:rPr>
           <w:rFonts w:ascii="Times New Roman" w:hAnsi="Times New Roman" w:cs="Times New Roman"/>
@@ -441,7 +441,7 @@
     </w:p>
     <w:p>
       <w:pPr>
-        <w:pStyle w:val="Bezproreda"/>
+        <w:pStyle w:val="NoSpacing"/>
         <w:spacing w:line="360" w:lineRule="auto"/>
         <w:rPr>
           <w:rFonts w:ascii="Times New Roman" w:hAnsi="Times New Roman" w:cs="Times New Roman"/>
@@ -532,7 +532,7 @@
     </w:p>
     <w:p>
       <w:pPr>
-        <w:pStyle w:val="Bezproreda"/>
+        <w:pStyle w:val="NoSpacing"/>
         <w:spacing w:line="360" w:lineRule="auto"/>
         <w:rPr>
           <w:rFonts w:ascii="Times New Roman" w:hAnsi="Times New Roman" w:cs="Times New Roman"/>
@@ -543,7 +543,7 @@
     </w:p>
     <w:p>
       <w:pPr>
-        <w:pStyle w:val="Bezproreda"/>
+        <w:pStyle w:val="NoSpacing"/>
         <w:spacing w:line="360" w:lineRule="auto"/>
         <w:rPr>
           <w:rFonts w:ascii="Times New Roman" w:hAnsi="Times New Roman" w:cs="Times New Roman"/>
@@ -554,7 +554,7 @@
     </w:p>
     <w:p>
       <w:pPr>
-        <w:pStyle w:val="Bezproreda"/>
+        <w:pStyle w:val="NoSpacing"/>
         <w:spacing w:line="360" w:lineRule="auto"/>
         <w:rPr>
           <w:rFonts w:ascii="Times New Roman" w:hAnsi="Times New Roman" w:cs="Times New Roman"/>
@@ -565,7 +565,7 @@
     </w:p>
     <w:p>
       <w:pPr>
-        <w:pStyle w:val="Bezproreda"/>
+        <w:pStyle w:val="NoSpacing"/>
         <w:spacing w:line="360" w:lineRule="auto"/>
         <w:rPr>
           <w:rFonts w:ascii="Times New Roman" w:hAnsi="Times New Roman" w:cs="Times New Roman"/>
@@ -576,7 +576,7 @@
     </w:p>
     <w:p>
       <w:pPr>
-        <w:pStyle w:val="Bezproreda"/>
+        <w:pStyle w:val="NoSpacing"/>
         <w:spacing w:line="360" w:lineRule="auto"/>
         <w:rPr>
           <w:rFonts w:ascii="Times New Roman" w:hAnsi="Times New Roman" w:cs="Times New Roman"/>
@@ -587,7 +587,7 @@
     </w:p>
     <w:p>
       <w:pPr>
-        <w:pStyle w:val="Bezproreda"/>
+        <w:pStyle w:val="NoSpacing"/>
         <w:spacing w:line="360" w:lineRule="auto"/>
         <w:rPr>
           <w:rFonts w:ascii="Times New Roman" w:hAnsi="Times New Roman" w:cs="Times New Roman"/>
@@ -598,7 +598,7 @@
     </w:p>
     <w:p>
       <w:pPr>
-        <w:pStyle w:val="Bezproreda"/>
+        <w:pStyle w:val="NoSpacing"/>
         <w:spacing w:line="360" w:lineRule="auto"/>
         <w:rPr>
           <w:rFonts w:ascii="Times New Roman" w:hAnsi="Times New Roman" w:cs="Times New Roman"/>
@@ -609,7 +609,7 @@
     </w:p>
     <w:p>
       <w:pPr>
-        <w:pStyle w:val="Bezproreda"/>
+        <w:pStyle w:val="NoSpacing"/>
         <w:spacing w:line="360" w:lineRule="auto"/>
         <w:jc w:val="center"/>
         <w:rPr>
@@ -654,7 +654,7 @@
       <w:sdtContent>
         <w:p>
           <w:pPr>
-            <w:pStyle w:val="TOCNaslov"/>
+            <w:pStyle w:val="TOCHeading"/>
             <w:spacing w:before="0" w:after="240"/>
             <w:rPr>
               <w:rFonts w:ascii="Times New Roman" w:hAnsi="Times New Roman" w:cs="Times New Roman"/>
@@ -673,7 +673,7 @@
         </w:p>
         <w:p>
           <w:pPr>
-            <w:pStyle w:val="Sadraj1"/>
+            <w:pStyle w:val="TOC1"/>
             <w:tabs>
               <w:tab w:val="left" w:pos="440"/>
               <w:tab w:val="right" w:leader="dot" w:pos="9062"/>
@@ -712,7 +712,7 @@
           <w:hyperlink w:anchor="_Toc466387833" w:history="1">
             <w:r>
               <w:rPr>
-                <w:rStyle w:val="Hiperveza"/>
+                <w:rStyle w:val="Hyperlink"/>
                 <w:rFonts w:ascii="Times New Roman" w:hAnsi="Times New Roman" w:cs="Times New Roman"/>
                 <w:noProof/>
                 <w:sz w:val="24"/>
@@ -731,7 +731,7 @@
             </w:r>
             <w:r>
               <w:rPr>
-                <w:rStyle w:val="Hiperveza"/>
+                <w:rStyle w:val="Hyperlink"/>
                 <w:rFonts w:ascii="Times New Roman" w:hAnsi="Times New Roman" w:cs="Times New Roman"/>
                 <w:noProof/>
                 <w:sz w:val="24"/>
@@ -812,7 +812,7 @@
         </w:p>
         <w:p>
           <w:pPr>
-            <w:pStyle w:val="Sadraj1"/>
+            <w:pStyle w:val="TOC1"/>
             <w:tabs>
               <w:tab w:val="left" w:pos="440"/>
               <w:tab w:val="right" w:leader="dot" w:pos="9062"/>
@@ -827,7 +827,7 @@
           <w:hyperlink w:anchor="_Toc466387834" w:history="1">
             <w:r>
               <w:rPr>
-                <w:rStyle w:val="Hiperveza"/>
+                <w:rStyle w:val="Hyperlink"/>
                 <w:rFonts w:ascii="Times New Roman" w:hAnsi="Times New Roman" w:cs="Times New Roman"/>
                 <w:noProof/>
                 <w:sz w:val="24"/>
@@ -847,7 +847,7 @@
             </w:r>
             <w:r>
               <w:rPr>
-                <w:rStyle w:val="Hiperveza"/>
+                <w:rStyle w:val="Hyperlink"/>
                 <w:rFonts w:ascii="Times New Roman" w:hAnsi="Times New Roman" w:cs="Times New Roman"/>
                 <w:noProof/>
                 <w:sz w:val="24"/>
@@ -1265,7 +1265,7 @@
                         <w:txbxContent>
                           <w:p>
                             <w:pPr>
-                              <w:pStyle w:val="Opisslike"/>
+                              <w:pStyle w:val="Caption"/>
                               <w:jc w:val="center"/>
                               <w:rPr>
                                 <w:rFonts w:ascii="Times New Roman" w:hAnsi="Times New Roman" w:cs="Times New Roman"/>
@@ -1544,8 +1544,6 @@
         </w:rPr>
         <w:t xml:space="preserve">mu dolaze obavijesti. Na kraju, korisnik se odabirom „Odjavi“ može odjaviti iz aplikacije te mu se dana opet otvara početni ekran s prijavom. </w:t>
       </w:r>
-      <w:bookmarkStart w:id="2" w:name="_GoBack"/>
-      <w:bookmarkEnd w:id="2"/>
     </w:p>
     <w:p>
       <w:pPr>
@@ -1580,7 +1578,7 @@
     </w:p>
     <w:tbl>
       <w:tblPr>
-        <w:tblStyle w:val="Reetkatablice"/>
+        <w:tblStyle w:val="TableGrid"/>
         <w:tblW w:w="0" w:type="auto"/>
         <w:tblLayout w:type="fixed"/>
         <w:tblLook w:val="04A0" w:firstRow="1" w:lastRow="0" w:firstColumn="1" w:lastColumn="0" w:noHBand="0" w:noVBand="1"/>
@@ -1952,7 +1950,7 @@
               <w:rPr>
                 <w:lang w:eastAsia="hr-HR"/>
               </w:rPr>
-              <w:t>10</w:t>
+              <w:t>30</w:t>
             </w:r>
           </w:p>
         </w:tc>
@@ -3277,11 +3275,899 @@
     </w:p>
     <w:p>
       <w:pPr>
+        <w:rPr>
+          <w:rFonts w:ascii="Times New Roman" w:hAnsi="Times New Roman" w:cs="Times New Roman"/>
+          <w:sz w:val="24"/>
+          <w:szCs w:val="24"/>
+          <w:lang w:eastAsia="hr-HR"/>
+        </w:rPr>
+      </w:pPr>
+      <w:r>
+        <w:rPr>
+          <w:lang w:eastAsia="hr-HR"/>
+        </w:rPr>
+        <w:br w:type="page"/>
+      </w:r>
+    </w:p>
+    <w:p>
+      <w:pPr>
+        <w:pStyle w:val="1Naslov"/>
+        <w:rPr>
+          <w:lang w:eastAsia="hr-HR"/>
+        </w:rPr>
+      </w:pPr>
+      <w:r>
+        <w:rPr>
+          <w:lang w:eastAsia="hr-HR"/>
+        </w:rPr>
+        <w:lastRenderedPageBreak/>
+        <w:t xml:space="preserve">Prvi </w:t>
+      </w:r>
+      <w:r>
+        <w:rPr>
+          <w:lang w:eastAsia="hr-HR"/>
+        </w:rPr>
+        <w:t>Sprint Backlog</w:t>
+      </w:r>
+    </w:p>
+    <w:tbl>
+      <w:tblPr>
+        <w:tblStyle w:val="TableGrid"/>
+        <w:tblW w:w="5000" w:type="pct"/>
+        <w:tblLook w:val="04A0" w:firstRow="1" w:lastRow="0" w:firstColumn="1" w:lastColumn="0" w:noHBand="0" w:noVBand="1"/>
+      </w:tblPr>
+      <w:tblGrid>
+        <w:gridCol w:w="2264"/>
+        <w:gridCol w:w="3119"/>
+        <w:gridCol w:w="942"/>
+        <w:gridCol w:w="1245"/>
+        <w:gridCol w:w="497"/>
+        <w:gridCol w:w="497"/>
+        <w:gridCol w:w="498"/>
+      </w:tblGrid>
+      <w:tr>
+        <w:tc>
+          <w:tcPr>
+            <w:tcW w:w="1249" w:type="pct"/>
+          </w:tcPr>
+          <w:p>
+            <w:pPr>
+              <w:pStyle w:val="Normalnitekst"/>
+              <w:spacing w:line="240" w:lineRule="auto"/>
+              <w:rPr>
+                <w:lang w:eastAsia="hr-HR"/>
+              </w:rPr>
+            </w:pPr>
+          </w:p>
+        </w:tc>
+        <w:tc>
+          <w:tcPr>
+            <w:tcW w:w="1721" w:type="pct"/>
+          </w:tcPr>
+          <w:p>
+            <w:pPr>
+              <w:pStyle w:val="Normalnitekst"/>
+              <w:spacing w:line="240" w:lineRule="auto"/>
+              <w:rPr>
+                <w:lang w:eastAsia="hr-HR"/>
+              </w:rPr>
+            </w:pPr>
+          </w:p>
+        </w:tc>
+        <w:tc>
+          <w:tcPr>
+            <w:tcW w:w="520" w:type="pct"/>
+          </w:tcPr>
+          <w:p>
+            <w:pPr>
+              <w:pStyle w:val="Normalnitekst"/>
+              <w:spacing w:line="240" w:lineRule="auto"/>
+              <w:rPr>
+                <w:lang w:eastAsia="hr-HR"/>
+              </w:rPr>
+            </w:pPr>
+          </w:p>
+        </w:tc>
+        <w:tc>
+          <w:tcPr>
+            <w:tcW w:w="687" w:type="pct"/>
+          </w:tcPr>
+          <w:p>
+            <w:pPr>
+              <w:pStyle w:val="Normalnitekst"/>
+              <w:spacing w:line="240" w:lineRule="auto"/>
+              <w:rPr>
+                <w:lang w:eastAsia="hr-HR"/>
+              </w:rPr>
+            </w:pPr>
+          </w:p>
+        </w:tc>
+        <w:tc>
+          <w:tcPr>
+            <w:tcW w:w="823" w:type="pct"/>
+            <w:gridSpan w:val="3"/>
+          </w:tcPr>
+          <w:p>
+            <w:pPr>
+              <w:pStyle w:val="Normalnitekst"/>
+              <w:spacing w:line="240" w:lineRule="auto"/>
+              <w:rPr>
+                <w:lang w:eastAsia="hr-HR"/>
+              </w:rPr>
+            </w:pPr>
+            <w:r>
+              <w:rPr>
+                <w:lang w:eastAsia="hr-HR"/>
+              </w:rPr>
+              <w:t>Nove procjene napora</w:t>
+            </w:r>
+            <w:r>
+              <w:rPr>
+                <w:lang w:eastAsia="hr-HR"/>
+              </w:rPr>
+              <w:t xml:space="preserve"> (tj.)</w:t>
+            </w:r>
+          </w:p>
+        </w:tc>
+      </w:tr>
+      <w:tr>
+        <w:tc>
+          <w:tcPr>
+            <w:tcW w:w="1249" w:type="pct"/>
+            <w:vAlign w:val="center"/>
+          </w:tcPr>
+          <w:p>
+            <w:pPr>
+              <w:pStyle w:val="Normalnitekst"/>
+              <w:spacing w:line="240" w:lineRule="auto"/>
+              <w:jc w:val="center"/>
+              <w:rPr>
+                <w:lang w:eastAsia="hr-HR"/>
+              </w:rPr>
+            </w:pPr>
+            <w:r>
+              <w:rPr>
+                <w:lang w:eastAsia="hr-HR"/>
+              </w:rPr>
+              <w:t>Funkcionalnost</w:t>
+            </w:r>
+          </w:p>
+        </w:tc>
+        <w:tc>
+          <w:tcPr>
+            <w:tcW w:w="1721" w:type="pct"/>
+            <w:vAlign w:val="center"/>
+          </w:tcPr>
+          <w:p>
+            <w:pPr>
+              <w:pStyle w:val="Normalnitekst"/>
+              <w:spacing w:line="240" w:lineRule="auto"/>
+              <w:jc w:val="center"/>
+              <w:rPr>
+                <w:lang w:eastAsia="hr-HR"/>
+              </w:rPr>
+            </w:pPr>
+            <w:r>
+              <w:rPr>
+                <w:lang w:eastAsia="hr-HR"/>
+              </w:rPr>
+              <w:t xml:space="preserve">Zadatak u </w:t>
+            </w:r>
+            <w:r>
+              <w:rPr>
+                <w:lang w:eastAsia="hr-HR"/>
+              </w:rPr>
+              <w:br/>
+              <w:t>Sprintu</w:t>
+            </w:r>
+          </w:p>
+        </w:tc>
+        <w:tc>
+          <w:tcPr>
+            <w:tcW w:w="520" w:type="pct"/>
+            <w:vAlign w:val="center"/>
+          </w:tcPr>
+          <w:p>
+            <w:pPr>
+              <w:pStyle w:val="Normalnitekst"/>
+              <w:spacing w:line="240" w:lineRule="auto"/>
+              <w:jc w:val="center"/>
+              <w:rPr>
+                <w:lang w:eastAsia="hr-HR"/>
+              </w:rPr>
+            </w:pPr>
+            <w:r>
+              <w:rPr>
+                <w:lang w:eastAsia="hr-HR"/>
+              </w:rPr>
+              <w:t>Osoba</w:t>
+            </w:r>
+          </w:p>
+        </w:tc>
+        <w:tc>
+          <w:tcPr>
+            <w:tcW w:w="687" w:type="pct"/>
+            <w:vAlign w:val="center"/>
+          </w:tcPr>
+          <w:p>
+            <w:pPr>
+              <w:pStyle w:val="Normalnitekst"/>
+              <w:spacing w:line="240" w:lineRule="auto"/>
+              <w:jc w:val="center"/>
+              <w:rPr>
+                <w:lang w:eastAsia="hr-HR"/>
+              </w:rPr>
+            </w:pPr>
+            <w:r>
+              <w:rPr>
+                <w:lang w:eastAsia="hr-HR"/>
+              </w:rPr>
+              <w:t>Početna procjena napora</w:t>
+            </w:r>
+          </w:p>
+        </w:tc>
+        <w:tc>
+          <w:tcPr>
+            <w:tcW w:w="274" w:type="pct"/>
+            <w:vAlign w:val="center"/>
+          </w:tcPr>
+          <w:p>
+            <w:pPr>
+              <w:pStyle w:val="Normalnitekst"/>
+              <w:spacing w:line="240" w:lineRule="auto"/>
+              <w:jc w:val="center"/>
+              <w:rPr>
+                <w:lang w:eastAsia="hr-HR"/>
+              </w:rPr>
+            </w:pPr>
+            <w:r>
+              <w:rPr>
+                <w:lang w:eastAsia="hr-HR"/>
+              </w:rPr>
+              <w:t>1</w:t>
+            </w:r>
+          </w:p>
+        </w:tc>
+        <w:tc>
+          <w:tcPr>
+            <w:tcW w:w="274" w:type="pct"/>
+            <w:vAlign w:val="center"/>
+          </w:tcPr>
+          <w:p>
+            <w:pPr>
+              <w:pStyle w:val="Normalnitekst"/>
+              <w:spacing w:line="240" w:lineRule="auto"/>
+              <w:jc w:val="center"/>
+              <w:rPr>
+                <w:lang w:eastAsia="hr-HR"/>
+              </w:rPr>
+            </w:pPr>
+            <w:r>
+              <w:rPr>
+                <w:lang w:eastAsia="hr-HR"/>
+              </w:rPr>
+              <w:t>2</w:t>
+            </w:r>
+          </w:p>
+        </w:tc>
+        <w:tc>
+          <w:tcPr>
+            <w:tcW w:w="275" w:type="pct"/>
+            <w:vAlign w:val="center"/>
+          </w:tcPr>
+          <w:p>
+            <w:pPr>
+              <w:pStyle w:val="Normalnitekst"/>
+              <w:spacing w:line="240" w:lineRule="auto"/>
+              <w:jc w:val="center"/>
+              <w:rPr>
+                <w:lang w:eastAsia="hr-HR"/>
+              </w:rPr>
+            </w:pPr>
+            <w:r>
+              <w:rPr>
+                <w:lang w:eastAsia="hr-HR"/>
+              </w:rPr>
+              <w:t>3</w:t>
+            </w:r>
+          </w:p>
+        </w:tc>
+      </w:tr>
+      <w:tr>
+        <w:tc>
+          <w:tcPr>
+            <w:tcW w:w="1249" w:type="pct"/>
+            <w:vMerge w:val="restart"/>
+            <w:vAlign w:val="center"/>
+          </w:tcPr>
+          <w:p>
+            <w:pPr>
+              <w:pStyle w:val="Normalnitekst"/>
+              <w:spacing w:line="240" w:lineRule="auto"/>
+              <w:jc w:val="left"/>
+              <w:rPr>
+                <w:lang w:eastAsia="hr-HR"/>
+              </w:rPr>
+            </w:pPr>
+            <w:r>
+              <w:rPr>
+                <w:lang w:eastAsia="hr-HR"/>
+              </w:rPr>
+              <w:t>Prijava /odjava korisnika</w:t>
+            </w:r>
+          </w:p>
+        </w:tc>
+        <w:tc>
+          <w:tcPr>
+            <w:tcW w:w="1721" w:type="pct"/>
+          </w:tcPr>
+          <w:p>
+            <w:pPr>
+              <w:pStyle w:val="Normalnitekst"/>
+              <w:spacing w:line="240" w:lineRule="auto"/>
+              <w:jc w:val="left"/>
+              <w:rPr>
+                <w:lang w:eastAsia="hr-HR"/>
+              </w:rPr>
+            </w:pPr>
+            <w:r>
+              <w:rPr>
+                <w:lang w:eastAsia="hr-HR"/>
+              </w:rPr>
+              <w:t>Kreiranje baze podataka</w:t>
+            </w:r>
+          </w:p>
+        </w:tc>
+        <w:tc>
+          <w:tcPr>
+            <w:tcW w:w="520" w:type="pct"/>
+          </w:tcPr>
+          <w:p>
+            <w:pPr>
+              <w:pStyle w:val="Normalnitekst"/>
+              <w:spacing w:line="240" w:lineRule="auto"/>
+              <w:rPr>
+                <w:lang w:eastAsia="hr-HR"/>
+              </w:rPr>
+            </w:pPr>
+            <w:r>
+              <w:rPr>
+                <w:lang w:eastAsia="hr-HR"/>
+              </w:rPr>
+              <w:t>Ivan</w:t>
+            </w:r>
+          </w:p>
+        </w:tc>
+        <w:tc>
+          <w:tcPr>
+            <w:tcW w:w="687" w:type="pct"/>
+          </w:tcPr>
+          <w:p>
+            <w:pPr>
+              <w:pStyle w:val="Normalnitekst"/>
+              <w:spacing w:line="240" w:lineRule="auto"/>
+              <w:rPr>
+                <w:lang w:eastAsia="hr-HR"/>
+              </w:rPr>
+            </w:pPr>
+            <w:r>
+              <w:rPr>
+                <w:lang w:eastAsia="hr-HR"/>
+              </w:rPr>
+              <w:t>3</w:t>
+            </w:r>
+          </w:p>
+        </w:tc>
+        <w:tc>
+          <w:tcPr>
+            <w:tcW w:w="274" w:type="pct"/>
+          </w:tcPr>
+          <w:p>
+            <w:pPr>
+              <w:pStyle w:val="Normalnitekst"/>
+              <w:spacing w:line="240" w:lineRule="auto"/>
+              <w:rPr>
+                <w:lang w:eastAsia="hr-HR"/>
+              </w:rPr>
+            </w:pPr>
+            <w:r>
+              <w:rPr>
+                <w:lang w:eastAsia="hr-HR"/>
+              </w:rPr>
+              <w:t>1</w:t>
+            </w:r>
+          </w:p>
+        </w:tc>
+        <w:tc>
+          <w:tcPr>
+            <w:tcW w:w="274" w:type="pct"/>
+          </w:tcPr>
+          <w:p>
+            <w:pPr>
+              <w:pStyle w:val="Normalnitekst"/>
+              <w:spacing w:line="240" w:lineRule="auto"/>
+              <w:rPr>
+                <w:lang w:eastAsia="hr-HR"/>
+              </w:rPr>
+            </w:pPr>
+            <w:r>
+              <w:rPr>
+                <w:lang w:eastAsia="hr-HR"/>
+              </w:rPr>
+              <w:t>2</w:t>
+            </w:r>
+          </w:p>
+        </w:tc>
+        <w:tc>
+          <w:tcPr>
+            <w:tcW w:w="275" w:type="pct"/>
+          </w:tcPr>
+          <w:p>
+            <w:pPr>
+              <w:pStyle w:val="Normalnitekst"/>
+              <w:spacing w:line="240" w:lineRule="auto"/>
+              <w:rPr>
+                <w:lang w:eastAsia="hr-HR"/>
+              </w:rPr>
+            </w:pPr>
+            <w:r>
+              <w:rPr>
+                <w:lang w:eastAsia="hr-HR"/>
+              </w:rPr>
+              <w:t>0</w:t>
+            </w:r>
+          </w:p>
+        </w:tc>
+      </w:tr>
+      <w:tr>
+        <w:tc>
+          <w:tcPr>
+            <w:tcW w:w="1249" w:type="pct"/>
+            <w:vMerge/>
+            <w:vAlign w:val="center"/>
+          </w:tcPr>
+          <w:p>
+            <w:pPr>
+              <w:pStyle w:val="Normalnitekst"/>
+              <w:spacing w:line="240" w:lineRule="auto"/>
+              <w:jc w:val="left"/>
+              <w:rPr>
+                <w:lang w:eastAsia="hr-HR"/>
+              </w:rPr>
+            </w:pPr>
+          </w:p>
+        </w:tc>
+        <w:tc>
+          <w:tcPr>
+            <w:tcW w:w="1721" w:type="pct"/>
+          </w:tcPr>
+          <w:p>
+            <w:pPr>
+              <w:pStyle w:val="Normalnitekst"/>
+              <w:spacing w:line="240" w:lineRule="auto"/>
+              <w:rPr>
+                <w:lang w:eastAsia="hr-HR"/>
+              </w:rPr>
+            </w:pPr>
+            <w:r>
+              <w:rPr>
+                <w:lang w:eastAsia="hr-HR"/>
+              </w:rPr>
+              <w:t>Kreiranje i dizajn zaslona prijave</w:t>
+            </w:r>
+          </w:p>
+        </w:tc>
+        <w:tc>
+          <w:tcPr>
+            <w:tcW w:w="520" w:type="pct"/>
+          </w:tcPr>
+          <w:p>
+            <w:pPr>
+              <w:pStyle w:val="Normalnitekst"/>
+              <w:spacing w:line="240" w:lineRule="auto"/>
+              <w:rPr>
+                <w:lang w:eastAsia="hr-HR"/>
+              </w:rPr>
+            </w:pPr>
+            <w:r>
+              <w:rPr>
+                <w:lang w:eastAsia="hr-HR"/>
+              </w:rPr>
+              <w:t>Žana</w:t>
+            </w:r>
+          </w:p>
+        </w:tc>
+        <w:tc>
+          <w:tcPr>
+            <w:tcW w:w="687" w:type="pct"/>
+          </w:tcPr>
+          <w:p>
+            <w:pPr>
+              <w:pStyle w:val="Normalnitekst"/>
+              <w:spacing w:line="240" w:lineRule="auto"/>
+              <w:rPr>
+                <w:lang w:eastAsia="hr-HR"/>
+              </w:rPr>
+            </w:pPr>
+            <w:r>
+              <w:rPr>
+                <w:lang w:eastAsia="hr-HR"/>
+              </w:rPr>
+              <w:t>10</w:t>
+            </w:r>
+          </w:p>
+        </w:tc>
+        <w:tc>
+          <w:tcPr>
+            <w:tcW w:w="274" w:type="pct"/>
+          </w:tcPr>
+          <w:p>
+            <w:pPr>
+              <w:pStyle w:val="Normalnitekst"/>
+              <w:spacing w:line="240" w:lineRule="auto"/>
+              <w:rPr>
+                <w:lang w:eastAsia="hr-HR"/>
+              </w:rPr>
+            </w:pPr>
+            <w:r>
+              <w:rPr>
+                <w:lang w:eastAsia="hr-HR"/>
+              </w:rPr>
+              <w:t>4</w:t>
+            </w:r>
+          </w:p>
+        </w:tc>
+        <w:tc>
+          <w:tcPr>
+            <w:tcW w:w="274" w:type="pct"/>
+          </w:tcPr>
+          <w:p>
+            <w:pPr>
+              <w:pStyle w:val="Normalnitekst"/>
+              <w:spacing w:line="240" w:lineRule="auto"/>
+              <w:rPr>
+                <w:lang w:eastAsia="hr-HR"/>
+              </w:rPr>
+            </w:pPr>
+            <w:r>
+              <w:rPr>
+                <w:lang w:eastAsia="hr-HR"/>
+              </w:rPr>
+              <w:t>4</w:t>
+            </w:r>
+          </w:p>
+        </w:tc>
+        <w:tc>
+          <w:tcPr>
+            <w:tcW w:w="275" w:type="pct"/>
+          </w:tcPr>
+          <w:p>
+            <w:pPr>
+              <w:pStyle w:val="Normalnitekst"/>
+              <w:spacing w:line="240" w:lineRule="auto"/>
+              <w:rPr>
+                <w:lang w:eastAsia="hr-HR"/>
+              </w:rPr>
+            </w:pPr>
+            <w:r>
+              <w:rPr>
+                <w:lang w:eastAsia="hr-HR"/>
+              </w:rPr>
+              <w:t>2</w:t>
+            </w:r>
+          </w:p>
+        </w:tc>
+      </w:tr>
+      <w:tr>
+        <w:tc>
+          <w:tcPr>
+            <w:tcW w:w="1249" w:type="pct"/>
+            <w:vMerge w:val="restart"/>
+            <w:vAlign w:val="center"/>
+          </w:tcPr>
+          <w:p>
+            <w:pPr>
+              <w:pStyle w:val="Normalnitekst"/>
+              <w:spacing w:line="240" w:lineRule="auto"/>
+              <w:jc w:val="left"/>
+              <w:rPr>
+                <w:lang w:eastAsia="hr-HR"/>
+              </w:rPr>
+            </w:pPr>
+            <w:r>
+              <w:rPr>
+                <w:lang w:eastAsia="hr-HR"/>
+              </w:rPr>
+              <w:t>Pozicioniranje korisnika u zgradi</w:t>
+            </w:r>
+          </w:p>
+        </w:tc>
+        <w:tc>
+          <w:tcPr>
+            <w:tcW w:w="1721" w:type="pct"/>
+          </w:tcPr>
+          <w:p>
+            <w:pPr>
+              <w:pStyle w:val="Normalnitekst"/>
+              <w:spacing w:line="240" w:lineRule="auto"/>
+              <w:rPr>
+                <w:lang w:eastAsia="hr-HR"/>
+              </w:rPr>
+            </w:pPr>
+            <w:r>
+              <w:rPr>
+                <w:lang w:eastAsia="hr-HR"/>
+              </w:rPr>
+              <w:t>Kreiranje Web API servisa</w:t>
+            </w:r>
+          </w:p>
+        </w:tc>
+        <w:tc>
+          <w:tcPr>
+            <w:tcW w:w="520" w:type="pct"/>
+          </w:tcPr>
+          <w:p>
+            <w:pPr>
+              <w:pStyle w:val="Normalnitekst"/>
+              <w:spacing w:line="240" w:lineRule="auto"/>
+              <w:rPr>
+                <w:lang w:eastAsia="hr-HR"/>
+              </w:rPr>
+            </w:pPr>
+            <w:r>
+              <w:rPr>
+                <w:lang w:eastAsia="hr-HR"/>
+              </w:rPr>
+              <w:t>Ivan</w:t>
+            </w:r>
+          </w:p>
+        </w:tc>
+        <w:tc>
+          <w:tcPr>
+            <w:tcW w:w="687" w:type="pct"/>
+          </w:tcPr>
+          <w:p>
+            <w:pPr>
+              <w:pStyle w:val="Normalnitekst"/>
+              <w:spacing w:line="240" w:lineRule="auto"/>
+              <w:rPr>
+                <w:lang w:eastAsia="hr-HR"/>
+              </w:rPr>
+            </w:pPr>
+            <w:r>
+              <w:rPr>
+                <w:lang w:eastAsia="hr-HR"/>
+              </w:rPr>
+              <w:t>10</w:t>
+            </w:r>
+          </w:p>
+        </w:tc>
+        <w:tc>
+          <w:tcPr>
+            <w:tcW w:w="274" w:type="pct"/>
+          </w:tcPr>
+          <w:p>
+            <w:pPr>
+              <w:pStyle w:val="Normalnitekst"/>
+              <w:spacing w:line="240" w:lineRule="auto"/>
+              <w:rPr>
+                <w:lang w:eastAsia="hr-HR"/>
+              </w:rPr>
+            </w:pPr>
+            <w:r>
+              <w:rPr>
+                <w:lang w:eastAsia="hr-HR"/>
+              </w:rPr>
+              <w:t>4</w:t>
+            </w:r>
+          </w:p>
+        </w:tc>
+        <w:tc>
+          <w:tcPr>
+            <w:tcW w:w="274" w:type="pct"/>
+          </w:tcPr>
+          <w:p>
+            <w:pPr>
+              <w:pStyle w:val="Normalnitekst"/>
+              <w:spacing w:line="240" w:lineRule="auto"/>
+              <w:rPr>
+                <w:lang w:eastAsia="hr-HR"/>
+              </w:rPr>
+            </w:pPr>
+            <w:r>
+              <w:rPr>
+                <w:lang w:eastAsia="hr-HR"/>
+              </w:rPr>
+              <w:t>4</w:t>
+            </w:r>
+          </w:p>
+        </w:tc>
+        <w:tc>
+          <w:tcPr>
+            <w:tcW w:w="275" w:type="pct"/>
+          </w:tcPr>
+          <w:p>
+            <w:pPr>
+              <w:pStyle w:val="Normalnitekst"/>
+              <w:spacing w:line="240" w:lineRule="auto"/>
+              <w:rPr>
+                <w:lang w:eastAsia="hr-HR"/>
+              </w:rPr>
+            </w:pPr>
+            <w:r>
+              <w:rPr>
+                <w:lang w:eastAsia="hr-HR"/>
+              </w:rPr>
+              <w:t>3</w:t>
+            </w:r>
+          </w:p>
+        </w:tc>
+      </w:tr>
+      <w:tr>
+        <w:tc>
+          <w:tcPr>
+            <w:tcW w:w="1249" w:type="pct"/>
+            <w:vMerge/>
+            <w:vAlign w:val="center"/>
+          </w:tcPr>
+          <w:p>
+            <w:pPr>
+              <w:pStyle w:val="Normalnitekst"/>
+              <w:spacing w:line="240" w:lineRule="auto"/>
+              <w:jc w:val="left"/>
+              <w:rPr>
+                <w:lang w:eastAsia="hr-HR"/>
+              </w:rPr>
+            </w:pPr>
+          </w:p>
+        </w:tc>
+        <w:tc>
+          <w:tcPr>
+            <w:tcW w:w="1721" w:type="pct"/>
+          </w:tcPr>
+          <w:p>
+            <w:pPr>
+              <w:pStyle w:val="Normalnitekst"/>
+              <w:spacing w:line="240" w:lineRule="auto"/>
+              <w:rPr>
+                <w:lang w:eastAsia="hr-HR"/>
+              </w:rPr>
+            </w:pPr>
+            <w:r>
+              <w:rPr>
+                <w:lang w:eastAsia="hr-HR"/>
+              </w:rPr>
+              <w:t>Integracija BLE algoritama</w:t>
+            </w:r>
+          </w:p>
+        </w:tc>
+        <w:tc>
+          <w:tcPr>
+            <w:tcW w:w="520" w:type="pct"/>
+          </w:tcPr>
+          <w:p>
+            <w:pPr>
+              <w:pStyle w:val="Normalnitekst"/>
+              <w:spacing w:line="240" w:lineRule="auto"/>
+              <w:rPr>
+                <w:lang w:eastAsia="hr-HR"/>
+              </w:rPr>
+            </w:pPr>
+            <w:r>
+              <w:rPr>
+                <w:lang w:eastAsia="hr-HR"/>
+              </w:rPr>
+              <w:t>Paula</w:t>
+            </w:r>
+          </w:p>
+        </w:tc>
+        <w:tc>
+          <w:tcPr>
+            <w:tcW w:w="687" w:type="pct"/>
+          </w:tcPr>
+          <w:p>
+            <w:pPr>
+              <w:pStyle w:val="Normalnitekst"/>
+              <w:spacing w:line="240" w:lineRule="auto"/>
+              <w:rPr>
+                <w:lang w:eastAsia="hr-HR"/>
+              </w:rPr>
+            </w:pPr>
+            <w:r>
+              <w:rPr>
+                <w:lang w:eastAsia="hr-HR"/>
+              </w:rPr>
+              <w:t>8</w:t>
+            </w:r>
+          </w:p>
+        </w:tc>
+        <w:tc>
+          <w:tcPr>
+            <w:tcW w:w="274" w:type="pct"/>
+          </w:tcPr>
+          <w:p>
+            <w:pPr>
+              <w:pStyle w:val="Normalnitekst"/>
+              <w:spacing w:line="240" w:lineRule="auto"/>
+              <w:rPr>
+                <w:lang w:eastAsia="hr-HR"/>
+              </w:rPr>
+            </w:pPr>
+            <w:r>
+              <w:rPr>
+                <w:lang w:eastAsia="hr-HR"/>
+              </w:rPr>
+              <w:t>2</w:t>
+            </w:r>
+          </w:p>
+        </w:tc>
+        <w:tc>
+          <w:tcPr>
+            <w:tcW w:w="274" w:type="pct"/>
+          </w:tcPr>
+          <w:p>
+            <w:pPr>
+              <w:pStyle w:val="Normalnitekst"/>
+              <w:spacing w:line="240" w:lineRule="auto"/>
+              <w:rPr>
+                <w:lang w:eastAsia="hr-HR"/>
+              </w:rPr>
+            </w:pPr>
+            <w:r>
+              <w:rPr>
+                <w:lang w:eastAsia="hr-HR"/>
+              </w:rPr>
+              <w:t>4</w:t>
+            </w:r>
+          </w:p>
+        </w:tc>
+        <w:tc>
+          <w:tcPr>
+            <w:tcW w:w="275" w:type="pct"/>
+          </w:tcPr>
+          <w:p>
+            <w:pPr>
+              <w:pStyle w:val="Normalnitekst"/>
+              <w:spacing w:line="240" w:lineRule="auto"/>
+              <w:rPr>
+                <w:lang w:eastAsia="hr-HR"/>
+              </w:rPr>
+            </w:pPr>
+            <w:r>
+              <w:rPr>
+                <w:lang w:eastAsia="hr-HR"/>
+              </w:rPr>
+              <w:t>4</w:t>
+            </w:r>
+          </w:p>
+        </w:tc>
+      </w:tr>
+    </w:tbl>
+    <w:p>
+      <w:pPr>
         <w:pStyle w:val="Normalnitekst"/>
         <w:rPr>
           <w:lang w:eastAsia="hr-HR"/>
         </w:rPr>
       </w:pPr>
+    </w:p>
+    <w:p>
+      <w:pPr>
+        <w:pStyle w:val="Normalnitekst"/>
+        <w:rPr>
+          <w:lang w:eastAsia="hr-HR"/>
+        </w:rPr>
+      </w:pPr>
+    </w:p>
+    <w:p>
+      <w:pPr>
+        <w:pStyle w:val="Normalnitekst"/>
+        <w:rPr>
+          <w:lang w:eastAsia="hr-HR"/>
+        </w:rPr>
+      </w:pPr>
+      <w:bookmarkStart w:id="2" w:name="_GoBack"/>
+      <w:bookmarkEnd w:id="2"/>
     </w:p>
     <w:sectPr>
       <w:footerReference w:type="default" r:id="rId9"/>
@@ -3338,7 +4224,7 @@
     <w:sdtContent>
       <w:p>
         <w:pPr>
-          <w:pStyle w:val="Podnoje"/>
+          <w:pStyle w:val="Footer"/>
           <w:jc w:val="right"/>
         </w:pPr>
         <w:r>
@@ -3367,7 +4253,7 @@
   </w:sdt>
   <w:p>
     <w:pPr>
-      <w:pStyle w:val="Podnoje"/>
+      <w:pStyle w:val="Footer"/>
     </w:pPr>
   </w:p>
 </w:ftr>
@@ -3400,7 +4286,7 @@
 
 <file path=word/numbering.xml><?xml version="1.0" encoding="utf-8"?>
 <w:numbering xmlns:wpc="http://schemas.microsoft.com/office/word/2010/wordprocessingCanvas" xmlns:mc="http://schemas.openxmlformats.org/markup-compatibility/2006" xmlns:o="urn:schemas-microsoft-com:office:office" xmlns:r="http://schemas.openxmlformats.org/officeDocument/2006/relationships" xmlns:m="http://schemas.openxmlformats.org/officeDocument/2006/math" xmlns:v="urn:schemas-microsoft-com:vml" xmlns:wp14="http://schemas.microsoft.com/office/word/2010/wordprocessingDrawing" xmlns:wp="http://schemas.openxmlformats.org/drawingml/2006/wordprocessingDrawing" xmlns:w10="urn:schemas-microsoft-com:office:word" xmlns:w="http://schemas.openxmlformats.org/wordprocessingml/2006/main" xmlns:w14="http://schemas.microsoft.com/office/word/2010/wordml" xmlns:w15="http://schemas.microsoft.com/office/word/2012/wordml" xmlns:wpg="http://schemas.microsoft.com/office/word/2010/wordprocessingGroup" xmlns:wpi="http://schemas.microsoft.com/office/word/2010/wordprocessingInk" xmlns:wne="http://schemas.microsoft.com/office/word/2006/wordml" xmlns:wps="http://schemas.microsoft.com/office/word/2010/wordprocessingShape" mc:Ignorable="w14 w15 wp14">
-  <w:abstractNum w:abstractNumId="0" w15:restartNumberingAfterBreak="0">
+  <w:abstractNum w:abstractNumId="0">
     <w:nsid w:val="1FA77B27"/>
     <w:multiLevelType w:val="multilevel"/>
     <w:tmpl w:val="9CFE6D78"/>
@@ -3549,7 +4435,7 @@
       </w:rPr>
     </w:lvl>
   </w:abstractNum>
-  <w:abstractNum w:abstractNumId="1" w15:restartNumberingAfterBreak="0">
+  <w:abstractNum w:abstractNumId="1">
     <w:nsid w:val="2BED56B4"/>
     <w:multiLevelType w:val="hybridMultilevel"/>
     <w:tmpl w:val="F26A636E"/>
@@ -3662,7 +4548,7 @@
       </w:rPr>
     </w:lvl>
   </w:abstractNum>
-  <w:abstractNum w:abstractNumId="2" w15:restartNumberingAfterBreak="0">
+  <w:abstractNum w:abstractNumId="2">
     <w:nsid w:val="47792751"/>
     <w:multiLevelType w:val="hybridMultilevel"/>
     <w:tmpl w:val="F5741E48"/>
@@ -3775,7 +4661,7 @@
       </w:rPr>
     </w:lvl>
   </w:abstractNum>
-  <w:abstractNum w:abstractNumId="3" w15:restartNumberingAfterBreak="0">
+  <w:abstractNum w:abstractNumId="3">
     <w:nsid w:val="5BB57842"/>
     <w:multiLevelType w:val="hybridMultilevel"/>
     <w:tmpl w:val="EB9C71E4"/>
@@ -3861,7 +4747,7 @@
       </w:pPr>
     </w:lvl>
   </w:abstractNum>
-  <w:abstractNum w:abstractNumId="4" w15:restartNumberingAfterBreak="0">
+  <w:abstractNum w:abstractNumId="4">
     <w:nsid w:val="6F7060B2"/>
     <w:multiLevelType w:val="hybridMultilevel"/>
     <w:tmpl w:val="A2845122"/>
@@ -3974,7 +4860,7 @@
       </w:rPr>
     </w:lvl>
   </w:abstractNum>
-  <w:abstractNum w:abstractNumId="5" w15:restartNumberingAfterBreak="0">
+  <w:abstractNum w:abstractNumId="5">
     <w:nsid w:val="730A29B0"/>
     <w:multiLevelType w:val="hybridMultilevel"/>
     <w:tmpl w:val="21CE4318"/>
@@ -4087,7 +4973,7 @@
       </w:rPr>
     </w:lvl>
   </w:abstractNum>
-  <w:abstractNum w:abstractNumId="6" w15:restartNumberingAfterBreak="0">
+  <w:abstractNum w:abstractNumId="6">
     <w:nsid w:val="750B7D89"/>
     <w:multiLevelType w:val="multilevel"/>
     <w:tmpl w:val="057E19AA"/>
@@ -4593,11 +5479,11 @@
     <w:name w:val="Normal"/>
     <w:qFormat/>
   </w:style>
-  <w:style w:type="paragraph" w:styleId="Naslov1">
+  <w:style w:type="paragraph" w:styleId="Heading1">
     <w:name w:val="heading 1"/>
     <w:basedOn w:val="Normal"/>
     <w:next w:val="Normal"/>
-    <w:link w:val="Naslov1Char"/>
+    <w:link w:val="Heading1Char"/>
     <w:uiPriority w:val="9"/>
     <w:qFormat/>
     <w:rsid w:val="00851CE4"/>
@@ -4614,13 +5500,13 @@
       <w:szCs w:val="32"/>
     </w:rPr>
   </w:style>
-  <w:style w:type="character" w:default="1" w:styleId="Zadanifontodlomka">
+  <w:style w:type="character" w:default="1" w:styleId="DefaultParagraphFont">
     <w:name w:val="Default Paragraph Font"/>
     <w:uiPriority w:val="1"/>
     <w:semiHidden/>
     <w:unhideWhenUsed/>
   </w:style>
-  <w:style w:type="table" w:default="1" w:styleId="Obinatablica">
+  <w:style w:type="table" w:default="1" w:styleId="TableNormal">
     <w:name w:val="Normal Table"/>
     <w:uiPriority w:val="99"/>
     <w:semiHidden/>
@@ -4635,13 +5521,13 @@
       </w:tblCellMar>
     </w:tblPr>
   </w:style>
-  <w:style w:type="numbering" w:default="1" w:styleId="Bezpopisa">
+  <w:style w:type="numbering" w:default="1" w:styleId="NoList">
     <w:name w:val="No List"/>
     <w:uiPriority w:val="99"/>
     <w:semiHidden/>
     <w:unhideWhenUsed/>
   </w:style>
-  <w:style w:type="paragraph" w:styleId="Bezproreda">
+  <w:style w:type="paragraph" w:styleId="NoSpacing">
     <w:name w:val="No Spacing"/>
     <w:uiPriority w:val="1"/>
     <w:qFormat/>
@@ -4650,10 +5536,10 @@
       <w:spacing w:after="0" w:line="240" w:lineRule="auto"/>
     </w:pPr>
   </w:style>
-  <w:style w:type="character" w:customStyle="1" w:styleId="Naslov1Char">
-    <w:name w:val="Naslov 1 Char"/>
-    <w:basedOn w:val="Zadanifontodlomka"/>
-    <w:link w:val="Naslov1"/>
+  <w:style w:type="character" w:customStyle="1" w:styleId="Heading1Char">
+    <w:name w:val="Heading 1 Char"/>
+    <w:basedOn w:val="DefaultParagraphFont"/>
+    <w:link w:val="Heading1"/>
     <w:uiPriority w:val="9"/>
     <w:rsid w:val="00851CE4"/>
     <w:rPr>
@@ -4663,9 +5549,9 @@
       <w:szCs w:val="32"/>
     </w:rPr>
   </w:style>
-  <w:style w:type="paragraph" w:styleId="TOCNaslov">
+  <w:style w:type="paragraph" w:styleId="TOCHeading">
     <w:name w:val="TOC Heading"/>
-    <w:basedOn w:val="Naslov1"/>
+    <w:basedOn w:val="Heading1"/>
     <w:next w:val="Normal"/>
     <w:uiPriority w:val="39"/>
     <w:unhideWhenUsed/>
@@ -4678,10 +5564,10 @@
       <w:lang w:val="en-US"/>
     </w:rPr>
   </w:style>
-  <w:style w:type="paragraph" w:styleId="Zaglavlje">
+  <w:style w:type="paragraph" w:styleId="Header">
     <w:name w:val="header"/>
     <w:basedOn w:val="Normal"/>
-    <w:link w:val="ZaglavljeChar"/>
+    <w:link w:val="HeaderChar"/>
     <w:uiPriority w:val="99"/>
     <w:unhideWhenUsed/>
     <w:rsid w:val="00851CE4"/>
@@ -4693,17 +5579,17 @@
       <w:spacing w:after="0" w:line="240" w:lineRule="auto"/>
     </w:pPr>
   </w:style>
-  <w:style w:type="character" w:customStyle="1" w:styleId="ZaglavljeChar">
-    <w:name w:val="Zaglavlje Char"/>
-    <w:basedOn w:val="Zadanifontodlomka"/>
-    <w:link w:val="Zaglavlje"/>
+  <w:style w:type="character" w:customStyle="1" w:styleId="HeaderChar">
+    <w:name w:val="Header Char"/>
+    <w:basedOn w:val="DefaultParagraphFont"/>
+    <w:link w:val="Header"/>
     <w:uiPriority w:val="99"/>
     <w:rsid w:val="00851CE4"/>
   </w:style>
-  <w:style w:type="paragraph" w:styleId="Podnoje">
+  <w:style w:type="paragraph" w:styleId="Footer">
     <w:name w:val="footer"/>
     <w:basedOn w:val="Normal"/>
-    <w:link w:val="PodnojeChar"/>
+    <w:link w:val="FooterChar"/>
     <w:uiPriority w:val="99"/>
     <w:unhideWhenUsed/>
     <w:rsid w:val="00851CE4"/>
@@ -4715,17 +5601,17 @@
       <w:spacing w:after="0" w:line="240" w:lineRule="auto"/>
     </w:pPr>
   </w:style>
-  <w:style w:type="character" w:customStyle="1" w:styleId="PodnojeChar">
-    <w:name w:val="Podnožje Char"/>
-    <w:basedOn w:val="Zadanifontodlomka"/>
-    <w:link w:val="Podnoje"/>
+  <w:style w:type="character" w:customStyle="1" w:styleId="FooterChar">
+    <w:name w:val="Footer Char"/>
+    <w:basedOn w:val="DefaultParagraphFont"/>
+    <w:link w:val="Footer"/>
     <w:uiPriority w:val="99"/>
     <w:rsid w:val="00851CE4"/>
   </w:style>
-  <w:style w:type="paragraph" w:styleId="Odlomakpopisa">
+  <w:style w:type="paragraph" w:styleId="ListParagraph">
     <w:name w:val="List Paragraph"/>
     <w:basedOn w:val="Normal"/>
-    <w:link w:val="OdlomakpopisaChar"/>
+    <w:link w:val="ListParagraphChar"/>
     <w:uiPriority w:val="34"/>
     <w:qFormat/>
     <w:rsid w:val="00E728EB"/>
@@ -4736,7 +5622,7 @@
   </w:style>
   <w:style w:type="paragraph" w:customStyle="1" w:styleId="1Naslov">
     <w:name w:val="1. Naslov"/>
-    <w:basedOn w:val="Odlomakpopisa"/>
+    <w:basedOn w:val="ListParagraph"/>
     <w:link w:val="1NaslovChar"/>
     <w:qFormat/>
     <w:rsid w:val="00165A1F"/>
@@ -4774,16 +5660,16 @@
       <w:szCs w:val="32"/>
     </w:rPr>
   </w:style>
-  <w:style w:type="character" w:customStyle="1" w:styleId="OdlomakpopisaChar">
-    <w:name w:val="Odlomak popisa Char"/>
-    <w:basedOn w:val="Zadanifontodlomka"/>
-    <w:link w:val="Odlomakpopisa"/>
+  <w:style w:type="character" w:customStyle="1" w:styleId="ListParagraphChar">
+    <w:name w:val="List Paragraph Char"/>
+    <w:basedOn w:val="DefaultParagraphFont"/>
+    <w:link w:val="ListParagraph"/>
     <w:uiPriority w:val="34"/>
     <w:rsid w:val="00165A1F"/>
   </w:style>
   <w:style w:type="character" w:customStyle="1" w:styleId="1NaslovChar">
     <w:name w:val="1. Naslov Char"/>
-    <w:basedOn w:val="OdlomakpopisaChar"/>
+    <w:basedOn w:val="ListParagraphChar"/>
     <w:link w:val="1Naslov"/>
     <w:rsid w:val="00165A1F"/>
     <w:rPr>
@@ -4836,7 +5722,7 @@
       <w:szCs w:val="24"/>
     </w:rPr>
   </w:style>
-  <w:style w:type="paragraph" w:styleId="Sadraj1">
+  <w:style w:type="paragraph" w:styleId="TOC1">
     <w:name w:val="toc 1"/>
     <w:basedOn w:val="Normal"/>
     <w:next w:val="Normal"/>
@@ -4848,9 +5734,9 @@
       <w:spacing w:after="100"/>
     </w:pPr>
   </w:style>
-  <w:style w:type="character" w:styleId="Hiperveza">
+  <w:style w:type="character" w:styleId="Hyperlink">
     <w:name w:val="Hyperlink"/>
-    <w:basedOn w:val="Zadanifontodlomka"/>
+    <w:basedOn w:val="DefaultParagraphFont"/>
     <w:uiPriority w:val="99"/>
     <w:unhideWhenUsed/>
     <w:rsid w:val="00630C8B"/>
@@ -4859,15 +5745,16 @@
       <w:u w:val="single"/>
     </w:rPr>
   </w:style>
-  <w:style w:type="table" w:styleId="Reetkatablice">
+  <w:style w:type="table" w:styleId="TableGrid">
     <w:name w:val="Table Grid"/>
-    <w:basedOn w:val="Obinatablica"/>
+    <w:basedOn w:val="TableNormal"/>
     <w:uiPriority w:val="39"/>
     <w:rsid w:val="005221EF"/>
     <w:pPr>
       <w:spacing w:after="0" w:line="240" w:lineRule="auto"/>
     </w:pPr>
     <w:tblPr>
+      <w:tblInd w:w="0" w:type="dxa"/>
       <w:tblBorders>
         <w:top w:val="single" w:sz="4" w:space="0" w:color="auto"/>
         <w:left w:val="single" w:sz="4" w:space="0" w:color="auto"/>
@@ -4876,9 +5763,15 @@
         <w:insideH w:val="single" w:sz="4" w:space="0" w:color="auto"/>
         <w:insideV w:val="single" w:sz="4" w:space="0" w:color="auto"/>
       </w:tblBorders>
+      <w:tblCellMar>
+        <w:top w:w="0" w:type="dxa"/>
+        <w:left w:w="108" w:type="dxa"/>
+        <w:bottom w:w="0" w:type="dxa"/>
+        <w:right w:w="108" w:type="dxa"/>
+      </w:tblCellMar>
     </w:tblPr>
   </w:style>
-  <w:style w:type="paragraph" w:styleId="Opisslike">
+  <w:style w:type="paragraph" w:styleId="Caption">
     <w:name w:val="caption"/>
     <w:basedOn w:val="Normal"/>
     <w:next w:val="Normal"/>
@@ -5166,7 +6059,7 @@
 </file>
 
 <file path=customXml/itemProps1.xml><?xml version="1.0" encoding="utf-8"?>
-<ds:datastoreItem xmlns:ds="http://schemas.openxmlformats.org/officeDocument/2006/customXml" ds:itemID="{00D6A62B-E13E-4CE9-880E-AF20AC7F4669}">
+<ds:datastoreItem xmlns:ds="http://schemas.openxmlformats.org/officeDocument/2006/customXml" ds:itemID="{4C67EA5A-4636-4500-8890-3EDFCC04FE73}">
   <ds:schemaRefs>
     <ds:schemaRef ds:uri="http://schemas.openxmlformats.org/officeDocument/2006/bibliography"/>
   </ds:schemaRefs>

</xml_diff>